<commit_message>
Refactor documentation files for virtual museum project, including updates to content structure and new file additions.
</commit_message>
<xml_diff>
--- a/Артефакты/Лаб 1/ТРПК.docx
+++ b/Артефакты/Лаб 1/ТРПК.docx
@@ -68,7 +68,7 @@
           <w:r>
             <w:fldChar w:fldCharType="separate"/>
           </w:r>
-          <w:hyperlink w:anchor="_Toc212247956" w:history="1">
+          <w:hyperlink w:anchor="_Toc212255231" w:history="1">
             <w:r>
               <w:rPr>
                 <w:rStyle w:val="af2"/>
@@ -95,7 +95,7 @@
                 <w:noProof/>
                 <w:webHidden/>
               </w:rPr>
-              <w:instrText xml:space="preserve"> PAGEREF _Toc212247956 \h </w:instrText>
+              <w:instrText xml:space="preserve"> PAGEREF _Toc212255231 \h </w:instrText>
             </w:r>
             <w:r>
               <w:rPr>
@@ -142,7 +142,7 @@
               <w14:ligatures w14:val="standardContextual"/>
             </w:rPr>
           </w:pPr>
-          <w:hyperlink w:anchor="_Toc212247957" w:history="1">
+          <w:hyperlink w:anchor="_Toc212255232" w:history="1">
             <w:r>
               <w:rPr>
                 <w:rStyle w:val="af2"/>
@@ -169,7 +169,101 @@
                 <w:noProof/>
                 <w:webHidden/>
               </w:rPr>
-              <w:instrText xml:space="preserve"> PAGEREF _Toc212247957 \h </w:instrText>
+              <w:instrText xml:space="preserve"> PAGEREF _Toc212255232 \h </w:instrText>
+            </w:r>
+            <w:r>
+              <w:rPr>
+                <w:noProof/>
+                <w:webHidden/>
+              </w:rPr>
+            </w:r>
+            <w:r>
+              <w:rPr>
+                <w:noProof/>
+                <w:webHidden/>
+              </w:rPr>
+              <w:fldChar w:fldCharType="separate"/>
+            </w:r>
+            <w:r>
+              <w:rPr>
+                <w:noProof/>
+                <w:webHidden/>
+              </w:rPr>
+              <w:t>3</w:t>
+            </w:r>
+            <w:r>
+              <w:rPr>
+                <w:noProof/>
+                <w:webHidden/>
+              </w:rPr>
+              <w:fldChar w:fldCharType="end"/>
+            </w:r>
+          </w:hyperlink>
+        </w:p>
+        <w:p>
+          <w:pPr>
+            <w:pStyle w:val="21"/>
+            <w:tabs>
+              <w:tab w:val="left" w:pos="960"/>
+              <w:tab w:val="right" w:leader="dot" w:pos="9345"/>
+            </w:tabs>
+            <w:rPr>
+              <w:rFonts w:asciiTheme="minorHAnsi" w:eastAsiaTheme="minorEastAsia" w:hAnsiTheme="minorHAnsi"/>
+              <w:noProof/>
+              <w:kern w:val="2"/>
+              <w:sz w:val="24"/>
+              <w:szCs w:val="24"/>
+              <w:lang w:eastAsia="ru-RU"/>
+              <w14:ligatures w14:val="standardContextual"/>
+            </w:rPr>
+          </w:pPr>
+          <w:hyperlink w:anchor="_Toc212255233" w:history="1">
+            <w:r>
+              <w:rPr>
+                <w:rStyle w:val="af2"/>
+                <w:noProof/>
+              </w:rPr>
+              <w:t>1.1</w:t>
+            </w:r>
+            <w:r>
+              <w:rPr>
+                <w:rFonts w:asciiTheme="minorHAnsi" w:eastAsiaTheme="minorEastAsia" w:hAnsiTheme="minorHAnsi"/>
+                <w:noProof/>
+                <w:kern w:val="2"/>
+                <w:sz w:val="24"/>
+                <w:szCs w:val="24"/>
+                <w:lang w:eastAsia="ru-RU"/>
+                <w14:ligatures w14:val="standardContextual"/>
+              </w:rPr>
+              <w:t xml:space="preserve"> </w:t>
+            </w:r>
+            <w:r>
+              <w:rPr>
+                <w:rStyle w:val="af2"/>
+                <w:noProof/>
+              </w:rPr>
+              <w:t>Описание предметной области</w:t>
+            </w:r>
+            <w:r>
+              <w:rPr>
+                <w:noProof/>
+                <w:webHidden/>
+              </w:rPr>
+              <w:tab/>
+            </w:r>
+            <w:r>
+              <w:rPr>
+                <w:noProof/>
+                <w:webHidden/>
+              </w:rPr>
+              <w:fldChar w:fldCharType="begin"/>
+            </w:r>
+            <w:r>
+              <w:rPr>
+                <w:noProof/>
+                <w:webHidden/>
+              </w:rPr>
+              <w:instrText xml:space="preserve"> PAGEREF _Toc212255233 \h </w:instrText>
             </w:r>
             <w:r>
               <w:rPr>
@@ -216,13 +310,13 @@
               <w14:ligatures w14:val="standardContextual"/>
             </w:rPr>
           </w:pPr>
-          <w:hyperlink w:anchor="_Toc212247958" w:history="1">
+          <w:hyperlink w:anchor="_Toc212255234" w:history="1">
             <w:r>
               <w:rPr>
                 <w:rStyle w:val="af2"/>
                 <w:noProof/>
               </w:rPr>
-              <w:t>1.1 Музеи вычислительной техники</w:t>
+              <w:t>1.2 Обзор существующих программных средств</w:t>
             </w:r>
             <w:r>
               <w:rPr>
@@ -243,155 +337,7 @@
                 <w:noProof/>
                 <w:webHidden/>
               </w:rPr>
-              <w:instrText xml:space="preserve"> PAGEREF _Toc212247958 \h </w:instrText>
-            </w:r>
-            <w:r>
-              <w:rPr>
-                <w:noProof/>
-                <w:webHidden/>
-              </w:rPr>
-            </w:r>
-            <w:r>
-              <w:rPr>
-                <w:noProof/>
-                <w:webHidden/>
-              </w:rPr>
-              <w:fldChar w:fldCharType="separate"/>
-            </w:r>
-            <w:r>
-              <w:rPr>
-                <w:noProof/>
-                <w:webHidden/>
-              </w:rPr>
-              <w:t>3</w:t>
-            </w:r>
-            <w:r>
-              <w:rPr>
-                <w:noProof/>
-                <w:webHidden/>
-              </w:rPr>
-              <w:fldChar w:fldCharType="end"/>
-            </w:r>
-          </w:hyperlink>
-        </w:p>
-        <w:p>
-          <w:pPr>
-            <w:pStyle w:val="21"/>
-            <w:tabs>
-              <w:tab w:val="right" w:leader="dot" w:pos="9345"/>
-            </w:tabs>
-            <w:rPr>
-              <w:rFonts w:asciiTheme="minorHAnsi" w:eastAsiaTheme="minorEastAsia" w:hAnsiTheme="minorHAnsi"/>
-              <w:noProof/>
-              <w:kern w:val="2"/>
-              <w:sz w:val="24"/>
-              <w:szCs w:val="24"/>
-              <w:lang w:eastAsia="ru-RU"/>
-              <w14:ligatures w14:val="standardContextual"/>
-            </w:rPr>
-          </w:pPr>
-          <w:hyperlink w:anchor="_Toc212247959" w:history="1">
-            <w:r>
-              <w:rPr>
-                <w:rStyle w:val="af2"/>
-                <w:noProof/>
-              </w:rPr>
-              <w:t>1.2 Виртуальные музеи и их особенности</w:t>
-            </w:r>
-            <w:r>
-              <w:rPr>
-                <w:noProof/>
-                <w:webHidden/>
-              </w:rPr>
-              <w:tab/>
-            </w:r>
-            <w:r>
-              <w:rPr>
-                <w:noProof/>
-                <w:webHidden/>
-              </w:rPr>
-              <w:fldChar w:fldCharType="begin"/>
-            </w:r>
-            <w:r>
-              <w:rPr>
-                <w:noProof/>
-                <w:webHidden/>
-              </w:rPr>
-              <w:instrText xml:space="preserve"> PAGEREF _Toc212247959 \h </w:instrText>
-            </w:r>
-            <w:r>
-              <w:rPr>
-                <w:noProof/>
-                <w:webHidden/>
-              </w:rPr>
-            </w:r>
-            <w:r>
-              <w:rPr>
-                <w:noProof/>
-                <w:webHidden/>
-              </w:rPr>
-              <w:fldChar w:fldCharType="separate"/>
-            </w:r>
-            <w:r>
-              <w:rPr>
-                <w:noProof/>
-                <w:webHidden/>
-              </w:rPr>
-              <w:t>3</w:t>
-            </w:r>
-            <w:r>
-              <w:rPr>
-                <w:noProof/>
-                <w:webHidden/>
-              </w:rPr>
-              <w:fldChar w:fldCharType="end"/>
-            </w:r>
-          </w:hyperlink>
-        </w:p>
-        <w:p>
-          <w:pPr>
-            <w:pStyle w:val="21"/>
-            <w:tabs>
-              <w:tab w:val="right" w:leader="dot" w:pos="9345"/>
-            </w:tabs>
-            <w:rPr>
-              <w:rFonts w:asciiTheme="minorHAnsi" w:eastAsiaTheme="minorEastAsia" w:hAnsiTheme="minorHAnsi"/>
-              <w:noProof/>
-              <w:kern w:val="2"/>
-              <w:sz w:val="24"/>
-              <w:szCs w:val="24"/>
-              <w:lang w:eastAsia="ru-RU"/>
-              <w14:ligatures w14:val="standardContextual"/>
-            </w:rPr>
-          </w:pPr>
-          <w:hyperlink w:anchor="_Toc212247960" w:history="1">
-            <w:r>
-              <w:rPr>
-                <w:rStyle w:val="af2"/>
-                <w:noProof/>
-              </w:rPr>
-              <w:t>1.3 Предметная область ИрНИТУ</w:t>
-            </w:r>
-            <w:r>
-              <w:rPr>
-                <w:noProof/>
-                <w:webHidden/>
-              </w:rPr>
-              <w:tab/>
-            </w:r>
-            <w:r>
-              <w:rPr>
-                <w:noProof/>
-                <w:webHidden/>
-              </w:rPr>
-              <w:fldChar w:fldCharType="begin"/>
-            </w:r>
-            <w:r>
-              <w:rPr>
-                <w:noProof/>
-                <w:webHidden/>
-              </w:rPr>
-              <w:instrText xml:space="preserve"> PAGEREF _Toc212247960 \h </w:instrText>
+              <w:instrText xml:space="preserve"> PAGEREF _Toc212255234 \h </w:instrText>
             </w:r>
             <w:r>
               <w:rPr>
@@ -426,6 +372,7 @@
           <w:pPr>
             <w:pStyle w:val="21"/>
             <w:tabs>
+              <w:tab w:val="left" w:pos="960"/>
               <w:tab w:val="right" w:leader="dot" w:pos="9345"/>
             </w:tabs>
             <w:rPr>
@@ -438,13 +385,41 @@
               <w14:ligatures w14:val="standardContextual"/>
             </w:rPr>
           </w:pPr>
-          <w:hyperlink w:anchor="_Toc212247961" w:history="1">
+          <w:hyperlink w:anchor="_Toc212255235" w:history="1">
+            <w:r>
+              <w:rPr>
+                <w:rStyle w:val="af2"/>
+                <w:noProof/>
+                <w:lang w:val="en-US"/>
+              </w:rPr>
+              <w:t>1.3</w:t>
+            </w:r>
+            <w:r>
+              <w:rPr>
+                <w:rFonts w:asciiTheme="minorHAnsi" w:eastAsiaTheme="minorEastAsia" w:hAnsiTheme="minorHAnsi"/>
+                <w:noProof/>
+                <w:kern w:val="2"/>
+                <w:sz w:val="24"/>
+                <w:szCs w:val="24"/>
+                <w:lang w:eastAsia="ru-RU"/>
+                <w14:ligatures w14:val="standardContextual"/>
+              </w:rPr>
+              <w:t xml:space="preserve"> </w:t>
+            </w:r>
             <w:r>
               <w:rPr>
                 <w:rStyle w:val="af2"/>
                 <w:noProof/>
               </w:rPr>
-              <w:t>1.4 Проблематика и актуальность разработки</w:t>
+              <w:t>Процесс</w:t>
+            </w:r>
+            <w:r>
+              <w:rPr>
+                <w:rStyle w:val="af2"/>
+                <w:noProof/>
+                <w:lang w:val="en-US"/>
+              </w:rPr>
+              <w:t xml:space="preserve"> AS IS vs TO BE</w:t>
             </w:r>
             <w:r>
               <w:rPr>
@@ -465,7 +440,7 @@
                 <w:noProof/>
                 <w:webHidden/>
               </w:rPr>
-              <w:instrText xml:space="preserve"> PAGEREF _Toc212247961 \h </w:instrText>
+              <w:instrText xml:space="preserve"> PAGEREF _Toc212255235 \h </w:instrText>
             </w:r>
             <w:r>
               <w:rPr>
@@ -485,7 +460,7 @@
                 <w:noProof/>
                 <w:webHidden/>
               </w:rPr>
-              <w:t>4</w:t>
+              <w:t>6</w:t>
             </w:r>
             <w:r>
               <w:rPr>
@@ -500,6 +475,7 @@
           <w:pPr>
             <w:pStyle w:val="21"/>
             <w:tabs>
+              <w:tab w:val="left" w:pos="960"/>
               <w:tab w:val="right" w:leader="dot" w:pos="9345"/>
             </w:tabs>
             <w:rPr>
@@ -512,13 +488,32 @@
               <w14:ligatures w14:val="standardContextual"/>
             </w:rPr>
           </w:pPr>
-          <w:hyperlink w:anchor="_Toc212247962" w:history="1">
+          <w:hyperlink w:anchor="_Toc212255236" w:history="1">
             <w:r>
               <w:rPr>
                 <w:rStyle w:val="af2"/>
                 <w:noProof/>
               </w:rPr>
-              <w:t>1.5 Обзор существующих программных средств</w:t>
+              <w:t>1.4</w:t>
+            </w:r>
+            <w:r>
+              <w:rPr>
+                <w:rFonts w:asciiTheme="minorHAnsi" w:eastAsiaTheme="minorEastAsia" w:hAnsiTheme="minorHAnsi"/>
+                <w:noProof/>
+                <w:kern w:val="2"/>
+                <w:sz w:val="24"/>
+                <w:szCs w:val="24"/>
+                <w:lang w:eastAsia="ru-RU"/>
+                <w14:ligatures w14:val="standardContextual"/>
+              </w:rPr>
+              <w:t xml:space="preserve"> </w:t>
+            </w:r>
+            <w:r>
+              <w:rPr>
+                <w:rStyle w:val="af2"/>
+                <w:noProof/>
+              </w:rPr>
+              <w:t>Описание вариантов использования.</w:t>
             </w:r>
             <w:r>
               <w:rPr>
@@ -539,497 +534,7 @@
                 <w:noProof/>
                 <w:webHidden/>
               </w:rPr>
-              <w:instrText xml:space="preserve"> PAGEREF _Toc212247962 \h </w:instrText>
-            </w:r>
-            <w:r>
-              <w:rPr>
-                <w:noProof/>
-                <w:webHidden/>
-              </w:rPr>
-            </w:r>
-            <w:r>
-              <w:rPr>
-                <w:noProof/>
-                <w:webHidden/>
-              </w:rPr>
-              <w:fldChar w:fldCharType="separate"/>
-            </w:r>
-            <w:r>
-              <w:rPr>
-                <w:noProof/>
-                <w:webHidden/>
-              </w:rPr>
-              <w:t>4</w:t>
-            </w:r>
-            <w:r>
-              <w:rPr>
-                <w:noProof/>
-                <w:webHidden/>
-              </w:rPr>
-              <w:fldChar w:fldCharType="end"/>
-            </w:r>
-          </w:hyperlink>
-        </w:p>
-        <w:p>
-          <w:pPr>
-            <w:pStyle w:val="31"/>
-            <w:tabs>
-              <w:tab w:val="right" w:leader="dot" w:pos="9345"/>
-            </w:tabs>
-            <w:rPr>
-              <w:noProof/>
-            </w:rPr>
-          </w:pPr>
-          <w:hyperlink w:anchor="_Toc212247963" w:history="1">
-            <w:r>
-              <w:rPr>
-                <w:rStyle w:val="af2"/>
-                <w:noProof/>
-              </w:rPr>
-              <w:t>Выбор технологического стека</w:t>
-            </w:r>
-            <w:r>
-              <w:rPr>
-                <w:noProof/>
-                <w:webHidden/>
-              </w:rPr>
-              <w:tab/>
-            </w:r>
-            <w:r>
-              <w:rPr>
-                <w:noProof/>
-                <w:webHidden/>
-              </w:rPr>
-              <w:fldChar w:fldCharType="begin"/>
-            </w:r>
-            <w:r>
-              <w:rPr>
-                <w:noProof/>
-                <w:webHidden/>
-              </w:rPr>
-              <w:instrText xml:space="preserve"> PAGEREF _Toc212247963 \h </w:instrText>
-            </w:r>
-            <w:r>
-              <w:rPr>
-                <w:noProof/>
-                <w:webHidden/>
-              </w:rPr>
-            </w:r>
-            <w:r>
-              <w:rPr>
-                <w:noProof/>
-                <w:webHidden/>
-              </w:rPr>
-              <w:fldChar w:fldCharType="separate"/>
-            </w:r>
-            <w:r>
-              <w:rPr>
-                <w:noProof/>
-                <w:webHidden/>
-              </w:rPr>
-              <w:t>7</w:t>
-            </w:r>
-            <w:r>
-              <w:rPr>
-                <w:noProof/>
-                <w:webHidden/>
-              </w:rPr>
-              <w:fldChar w:fldCharType="end"/>
-            </w:r>
-          </w:hyperlink>
-        </w:p>
-        <w:p>
-          <w:pPr>
-            <w:pStyle w:val="21"/>
-            <w:tabs>
-              <w:tab w:val="right" w:leader="dot" w:pos="9345"/>
-            </w:tabs>
-            <w:rPr>
-              <w:rFonts w:asciiTheme="minorHAnsi" w:eastAsiaTheme="minorEastAsia" w:hAnsiTheme="minorHAnsi"/>
-              <w:noProof/>
-              <w:kern w:val="2"/>
-              <w:sz w:val="24"/>
-              <w:szCs w:val="24"/>
-              <w:lang w:eastAsia="ru-RU"/>
-              <w14:ligatures w14:val="standardContextual"/>
-            </w:rPr>
-          </w:pPr>
-          <w:hyperlink w:anchor="_Toc212247964" w:history="1">
-            <w:r>
-              <w:rPr>
-                <w:rStyle w:val="af2"/>
-                <w:noProof/>
-              </w:rPr>
-              <w:t xml:space="preserve">1.6 Описание бизнес-процессов </w:t>
-            </w:r>
-            <w:r>
-              <w:rPr>
-                <w:rStyle w:val="af2"/>
-                <w:noProof/>
-                <w:lang w:val="en-US"/>
-              </w:rPr>
-              <w:t>AS</w:t>
-            </w:r>
-            <w:r>
-              <w:rPr>
-                <w:rStyle w:val="af2"/>
-                <w:noProof/>
-              </w:rPr>
-              <w:t>-</w:t>
-            </w:r>
-            <w:r>
-              <w:rPr>
-                <w:rStyle w:val="af2"/>
-                <w:noProof/>
-                <w:lang w:val="en-US"/>
-              </w:rPr>
-              <w:t>IS</w:t>
-            </w:r>
-            <w:r>
-              <w:rPr>
-                <w:rStyle w:val="af2"/>
-                <w:noProof/>
-              </w:rPr>
-              <w:t xml:space="preserve"> и </w:t>
-            </w:r>
-            <w:r>
-              <w:rPr>
-                <w:rStyle w:val="af2"/>
-                <w:noProof/>
-                <w:lang w:val="en-US"/>
-              </w:rPr>
-              <w:t>TO</w:t>
-            </w:r>
-            <w:r>
-              <w:rPr>
-                <w:rStyle w:val="af2"/>
-                <w:noProof/>
-              </w:rPr>
-              <w:t>-</w:t>
-            </w:r>
-            <w:r>
-              <w:rPr>
-                <w:rStyle w:val="af2"/>
-                <w:noProof/>
-                <w:lang w:val="en-US"/>
-              </w:rPr>
-              <w:t>BE</w:t>
-            </w:r>
-            <w:r>
-              <w:rPr>
-                <w:noProof/>
-                <w:webHidden/>
-              </w:rPr>
-              <w:tab/>
-            </w:r>
-            <w:r>
-              <w:rPr>
-                <w:noProof/>
-                <w:webHidden/>
-              </w:rPr>
-              <w:fldChar w:fldCharType="begin"/>
-            </w:r>
-            <w:r>
-              <w:rPr>
-                <w:noProof/>
-                <w:webHidden/>
-              </w:rPr>
-              <w:instrText xml:space="preserve"> PAGEREF _Toc212247964 \h </w:instrText>
-            </w:r>
-            <w:r>
-              <w:rPr>
-                <w:noProof/>
-                <w:webHidden/>
-              </w:rPr>
-            </w:r>
-            <w:r>
-              <w:rPr>
-                <w:noProof/>
-                <w:webHidden/>
-              </w:rPr>
-              <w:fldChar w:fldCharType="separate"/>
-            </w:r>
-            <w:r>
-              <w:rPr>
-                <w:noProof/>
-                <w:webHidden/>
-              </w:rPr>
-              <w:t>8</w:t>
-            </w:r>
-            <w:r>
-              <w:rPr>
-                <w:noProof/>
-                <w:webHidden/>
-              </w:rPr>
-              <w:fldChar w:fldCharType="end"/>
-            </w:r>
-          </w:hyperlink>
-        </w:p>
-        <w:p>
-          <w:pPr>
-            <w:pStyle w:val="31"/>
-            <w:tabs>
-              <w:tab w:val="right" w:leader="dot" w:pos="9345"/>
-            </w:tabs>
-            <w:rPr>
-              <w:noProof/>
-            </w:rPr>
-          </w:pPr>
-          <w:hyperlink w:anchor="_Toc212247965" w:history="1">
-            <w:r>
-              <w:rPr>
-                <w:rStyle w:val="af2"/>
-                <w:noProof/>
-              </w:rPr>
-              <w:t>AS-IS: текущее состояние процесса</w:t>
-            </w:r>
-            <w:r>
-              <w:rPr>
-                <w:noProof/>
-                <w:webHidden/>
-              </w:rPr>
-              <w:tab/>
-            </w:r>
-            <w:r>
-              <w:rPr>
-                <w:noProof/>
-                <w:webHidden/>
-              </w:rPr>
-              <w:fldChar w:fldCharType="begin"/>
-            </w:r>
-            <w:r>
-              <w:rPr>
-                <w:noProof/>
-                <w:webHidden/>
-              </w:rPr>
-              <w:instrText xml:space="preserve"> PAGEREF _Toc212247965 \h </w:instrText>
-            </w:r>
-            <w:r>
-              <w:rPr>
-                <w:noProof/>
-                <w:webHidden/>
-              </w:rPr>
-            </w:r>
-            <w:r>
-              <w:rPr>
-                <w:noProof/>
-                <w:webHidden/>
-              </w:rPr>
-              <w:fldChar w:fldCharType="separate"/>
-            </w:r>
-            <w:r>
-              <w:rPr>
-                <w:noProof/>
-                <w:webHidden/>
-              </w:rPr>
-              <w:t>8</w:t>
-            </w:r>
-            <w:r>
-              <w:rPr>
-                <w:noProof/>
-                <w:webHidden/>
-              </w:rPr>
-              <w:fldChar w:fldCharType="end"/>
-            </w:r>
-          </w:hyperlink>
-        </w:p>
-        <w:p>
-          <w:pPr>
-            <w:pStyle w:val="31"/>
-            <w:tabs>
-              <w:tab w:val="right" w:leader="dot" w:pos="9345"/>
-            </w:tabs>
-            <w:rPr>
-              <w:noProof/>
-            </w:rPr>
-          </w:pPr>
-          <w:hyperlink w:anchor="_Toc212247966" w:history="1">
-            <w:r>
-              <w:rPr>
-                <w:rStyle w:val="af2"/>
-                <w:noProof/>
-              </w:rPr>
-              <w:t>TO-BE: целевое состояние после цифровизации</w:t>
-            </w:r>
-            <w:r>
-              <w:rPr>
-                <w:noProof/>
-                <w:webHidden/>
-              </w:rPr>
-              <w:tab/>
-            </w:r>
-            <w:r>
-              <w:rPr>
-                <w:noProof/>
-                <w:webHidden/>
-              </w:rPr>
-              <w:fldChar w:fldCharType="begin"/>
-            </w:r>
-            <w:r>
-              <w:rPr>
-                <w:noProof/>
-                <w:webHidden/>
-              </w:rPr>
-              <w:instrText xml:space="preserve"> PAGEREF _Toc212247966 \h </w:instrText>
-            </w:r>
-            <w:r>
-              <w:rPr>
-                <w:noProof/>
-                <w:webHidden/>
-              </w:rPr>
-            </w:r>
-            <w:r>
-              <w:rPr>
-                <w:noProof/>
-                <w:webHidden/>
-              </w:rPr>
-              <w:fldChar w:fldCharType="separate"/>
-            </w:r>
-            <w:r>
-              <w:rPr>
-                <w:noProof/>
-                <w:webHidden/>
-              </w:rPr>
-              <w:t>9</w:t>
-            </w:r>
-            <w:r>
-              <w:rPr>
-                <w:noProof/>
-                <w:webHidden/>
-              </w:rPr>
-              <w:fldChar w:fldCharType="end"/>
-            </w:r>
-          </w:hyperlink>
-        </w:p>
-        <w:p>
-          <w:pPr>
-            <w:pStyle w:val="31"/>
-            <w:tabs>
-              <w:tab w:val="right" w:leader="dot" w:pos="9345"/>
-            </w:tabs>
-            <w:rPr>
-              <w:noProof/>
-            </w:rPr>
-          </w:pPr>
-          <w:hyperlink w:anchor="_Toc212247967" w:history="1">
-            <w:r>
-              <w:rPr>
-                <w:rStyle w:val="af2"/>
-                <w:noProof/>
-              </w:rPr>
-              <w:t>Преимущества целевой модели</w:t>
-            </w:r>
-            <w:r>
-              <w:rPr>
-                <w:noProof/>
-                <w:webHidden/>
-              </w:rPr>
-              <w:tab/>
-            </w:r>
-            <w:r>
-              <w:rPr>
-                <w:noProof/>
-                <w:webHidden/>
-              </w:rPr>
-              <w:fldChar w:fldCharType="begin"/>
-            </w:r>
-            <w:r>
-              <w:rPr>
-                <w:noProof/>
-                <w:webHidden/>
-              </w:rPr>
-              <w:instrText xml:space="preserve"> PAGEREF _Toc212247967 \h </w:instrText>
-            </w:r>
-            <w:r>
-              <w:rPr>
-                <w:noProof/>
-                <w:webHidden/>
-              </w:rPr>
-            </w:r>
-            <w:r>
-              <w:rPr>
-                <w:noProof/>
-                <w:webHidden/>
-              </w:rPr>
-              <w:fldChar w:fldCharType="separate"/>
-            </w:r>
-            <w:r>
-              <w:rPr>
-                <w:noProof/>
-                <w:webHidden/>
-              </w:rPr>
-              <w:t>9</w:t>
-            </w:r>
-            <w:r>
-              <w:rPr>
-                <w:noProof/>
-                <w:webHidden/>
-              </w:rPr>
-              <w:fldChar w:fldCharType="end"/>
-            </w:r>
-          </w:hyperlink>
-        </w:p>
-        <w:p>
-          <w:pPr>
-            <w:pStyle w:val="31"/>
-            <w:tabs>
-              <w:tab w:val="right" w:leader="dot" w:pos="9345"/>
-            </w:tabs>
-            <w:rPr>
-              <w:noProof/>
-            </w:rPr>
-          </w:pPr>
-          <w:hyperlink w:anchor="_Toc212247968" w:history="1">
-            <w:r>
-              <w:rPr>
-                <w:rStyle w:val="af2"/>
-                <w:noProof/>
-              </w:rPr>
-              <w:t>Сравнение</w:t>
-            </w:r>
-            <w:r>
-              <w:rPr>
-                <w:rStyle w:val="af2"/>
-                <w:noProof/>
-                <w:lang w:val="en-US"/>
-              </w:rPr>
-              <w:t xml:space="preserve"> AS-IS </w:t>
-            </w:r>
-            <w:r>
-              <w:rPr>
-                <w:rStyle w:val="af2"/>
-                <w:noProof/>
-              </w:rPr>
-              <w:t>и</w:t>
-            </w:r>
-            <w:r>
-              <w:rPr>
-                <w:rStyle w:val="af2"/>
-                <w:noProof/>
-                <w:lang w:val="en-US"/>
-              </w:rPr>
-              <w:t xml:space="preserve"> TO-BE</w:t>
-            </w:r>
-            <w:r>
-              <w:rPr>
-                <w:noProof/>
-                <w:webHidden/>
-              </w:rPr>
-              <w:tab/>
-            </w:r>
-            <w:r>
-              <w:rPr>
-                <w:noProof/>
-                <w:webHidden/>
-              </w:rPr>
-              <w:fldChar w:fldCharType="begin"/>
-            </w:r>
-            <w:r>
-              <w:rPr>
-                <w:noProof/>
-                <w:webHidden/>
-              </w:rPr>
-              <w:instrText xml:space="preserve"> PAGEREF _Toc212247968 \h </w:instrText>
+              <w:instrText xml:space="preserve"> PAGEREF _Toc212255236 \h </w:instrText>
             </w:r>
             <w:r>
               <w:rPr>
@@ -1064,6 +569,7 @@
           <w:pPr>
             <w:pStyle w:val="21"/>
             <w:tabs>
+              <w:tab w:val="left" w:pos="960"/>
               <w:tab w:val="right" w:leader="dot" w:pos="9345"/>
             </w:tabs>
             <w:rPr>
@@ -1076,13 +582,32 @@
               <w14:ligatures w14:val="standardContextual"/>
             </w:rPr>
           </w:pPr>
-          <w:hyperlink w:anchor="_Toc212247969" w:history="1">
+          <w:hyperlink w:anchor="_Toc212255237" w:history="1">
             <w:r>
               <w:rPr>
                 <w:rStyle w:val="af2"/>
                 <w:noProof/>
               </w:rPr>
-              <w:t>1.8 Описание вариантов использования</w:t>
+              <w:t>1.5</w:t>
+            </w:r>
+            <w:r>
+              <w:rPr>
+                <w:rFonts w:asciiTheme="minorHAnsi" w:eastAsiaTheme="minorEastAsia" w:hAnsiTheme="minorHAnsi"/>
+                <w:noProof/>
+                <w:kern w:val="2"/>
+                <w:sz w:val="24"/>
+                <w:szCs w:val="24"/>
+                <w:lang w:eastAsia="ru-RU"/>
+                <w14:ligatures w14:val="standardContextual"/>
+              </w:rPr>
+              <w:t xml:space="preserve"> </w:t>
+            </w:r>
+            <w:r>
+              <w:rPr>
+                <w:rStyle w:val="af2"/>
+                <w:noProof/>
+              </w:rPr>
+              <w:t>Выработка требований и постановка задачи</w:t>
             </w:r>
             <w:r>
               <w:rPr>
@@ -1103,7 +628,7 @@
                 <w:noProof/>
                 <w:webHidden/>
               </w:rPr>
-              <w:instrText xml:space="preserve"> PAGEREF _Toc212247969 \h </w:instrText>
+              <w:instrText xml:space="preserve"> PAGEREF _Toc212255237 \h </w:instrText>
             </w:r>
             <w:r>
               <w:rPr>
@@ -1123,7 +648,7 @@
                 <w:noProof/>
                 <w:webHidden/>
               </w:rPr>
-              <w:t>11</w:t>
+              <w:t>13</w:t>
             </w:r>
             <w:r>
               <w:rPr>
@@ -1167,7 +692,7 @@
           <w:lang w:val="ru-RU"/>
         </w:rPr>
       </w:pPr>
-      <w:bookmarkStart w:id="0" w:name="_Toc212247956"/>
+      <w:bookmarkStart w:id="0" w:name="_Toc212255231"/>
       <w:r>
         <w:rPr>
           <w:lang w:val="ru-RU"/>
@@ -1182,36 +707,27 @@
         <w:pStyle w:val="a2"/>
       </w:pPr>
       <w:r>
-        <w:t xml:space="preserve">Виртуальные музеи как цифровые интерактивные пространства становятся всё более значимым инструментом в контексте цифровизации образования и культуры. Современные технологии веб-разработки, </w:t>
-      </w:r>
-      <w:proofErr w:type="spellStart"/>
-      <w:r>
-        <w:t>3D</w:t>
-      </w:r>
-      <w:proofErr w:type="spellEnd"/>
-      <w:r>
-        <w:t>-графики и мультимедиа позволяют не только оцифровать музейные коллекции, но и создавать новые сценарии взаимодействия пользователей с культурным и научным наследием, делая контент доступным независимо от географического местоположения и времени суток. Для образовательных учреждений такие решения особенно актуальны: они снимают административные и физические барьеры доступа, повышают вовлечённость студентов в изучение истории науки и техники, создают постоянную цифровую витрину научно-технического наследия и интегрируют музейные материалы в учебный процесс.​</w:t>
+        <w:t>Виртуальные музеи как цифровые интерактивные пространства становятся всё более значимым инструментом в контексте цифровизации образования и культуры. Современные технологии веб-разработки, 3D-графики и мультимедиа позволяют не только оцифровать музейные коллекции, но и создавать новые сценарии взаимодействия пользователей с культурным и научным наследием, делая контент доступным независимо от географического местоположения и времени суток. Для образовательных учреждений такие решения особенно актуальны: они снимают административные и физические барьеры доступа, повышают вовлечённость студентов в изучение истории науки и техники, создают постоянную цифровую витрину научно-технического наследия и интегрируют музейные материалы в учебный процесс.​</w:t>
       </w:r>
     </w:p>
     <w:p>
       <w:pPr>
         <w:pStyle w:val="a2"/>
       </w:pPr>
-      <w:proofErr w:type="spellStart"/>
-      <w:r>
-        <w:t>ИРНИТУ</w:t>
-      </w:r>
-      <w:proofErr w:type="spellEnd"/>
-      <w:r>
-        <w:t xml:space="preserve"> обладает богатой коллекцией экспонатов вычислительной техники, отражающей эволюцию от электромеханических машин до современных процессоров. Однако текущие условия доступа к этой коллекции — физические аудитории с ограниченным временем работы, зависимость от сопровождения преподавателя и отсутствие информационного наполнения — делают музей малоизвестным и недоступным для большинства заинтересованных лиц. В проекте «Создание виртуального музея вычислительной техники </w:t>
-      </w:r>
-      <w:proofErr w:type="spellStart"/>
-      <w:r>
-        <w:t>ИРНИТУ</w:t>
-      </w:r>
-      <w:proofErr w:type="spellEnd"/>
-      <w:r>
-        <w:t>» решаются следующие локальные проблемы: низкая осведомлённость о существовании музея, недоступность для удалённых студентов, выпускников и широкой общественности, отсутствие структуризации коллекции и недостаток образовательного контента о исторических личностях и эпохах развития вычислительной техники.</w:t>
+      <w:r>
+        <w:t>ИРНИТУ обладает богатой коллекцией экспонатов вычислительной техники, отражающей эволюцию от электромеханических машин до современных процессоров. Однако текущие условия доступа к этой коллекции — физические аудитории с ограниченным временем работы, зависимость от сопровождения преподавателя и отсутствие информационного наполнения — делают музей малоизвестным и недоступным для большинства заинтересованных лиц. В проекте «Создание виртуального музея вычислительной техники ИРНИТУ» решаются следующие локальные проблемы: низкая осведомлённость о существовании музея, недоступность для студентов</w:t>
+      </w:r>
+      <w:r>
+        <w:t xml:space="preserve">, </w:t>
+      </w:r>
+      <w:r>
+        <w:t>обучающихся</w:t>
+      </w:r>
+      <w:r>
+        <w:t xml:space="preserve"> удалённо</w:t>
+      </w:r>
+      <w:r>
+        <w:t>, выпускников и широкой общественности, отсутствие структуризации коллекции и недостаток образовательного контента о исторических личностях и эпохах развития вычислительной техники.</w:t>
       </w:r>
     </w:p>
     <w:p>
@@ -1219,23 +735,7 @@
         <w:pStyle w:val="a2"/>
       </w:pPr>
       <w:r>
-        <w:t xml:space="preserve">Разработка веб-приложения позволит превратить локальную коллекцию в глобально доступный образовательный ресурс: круглосуточный бесплатный доступ из любой точки мира, детальные карточки экспонатов с высококачественными фотографиями и интерактивными </w:t>
-      </w:r>
-      <w:proofErr w:type="spellStart"/>
-      <w:r>
-        <w:t>3D</w:t>
-      </w:r>
-      <w:proofErr w:type="spellEnd"/>
-      <w:r>
-        <w:t xml:space="preserve">-моделями, разделы, посвящённые историческим личностям и научным вехам, а также тематические виртуальные туры по эпохам развития вычислительной техники. Реализация этого проекта демонстрирует практическое применение современных технологий проектирования и разработки </w:t>
-      </w:r>
-      <w:proofErr w:type="spellStart"/>
-      <w:r>
-        <w:t>web</w:t>
-      </w:r>
-      <w:proofErr w:type="spellEnd"/>
-      <w:r>
-        <w:t>-систем, архитектуры данных, компьютерной графики и методологии анализа требований.</w:t>
+        <w:t>Разработка веб-приложения позволит превратить локальную коллекцию в глобально доступный образовательный ресурс: круглосуточный бесплатный доступ из любой точки мира, детальные карточки экспонатов с высококачественными фотографиями и интерактивными 3D-моделями, разделы, посвящённые историческим личностям и научным вехам, а также тематические виртуальные туры по эпохам развития вычислительной техники. Реализация этого проекта демонстрирует практическое применение современных технологий проектирования и разработки web-систем, архитектуры данных, компьютерной графики и методологии анализа требований.</w:t>
       </w:r>
     </w:p>
     <w:p>
@@ -1254,7 +754,7 @@
           <w:lang w:val="ru-RU"/>
         </w:rPr>
       </w:pPr>
-      <w:bookmarkStart w:id="1" w:name="_Toc212247957"/>
+      <w:bookmarkStart w:id="1" w:name="_Toc212255232"/>
       <w:r>
         <w:rPr>
           <w:lang w:val="ru-RU"/>
@@ -1275,12 +775,14 @@
           <w:lang w:val="ru-RU"/>
         </w:rPr>
       </w:pPr>
+      <w:bookmarkStart w:id="2" w:name="_Toc212255233"/>
       <w:r>
         <w:rPr>
           <w:lang w:val="ru-RU"/>
         </w:rPr>
         <w:t>Описание предметной области</w:t>
       </w:r>
+      <w:bookmarkEnd w:id="2"/>
     </w:p>
     <w:p>
       <w:pPr>
@@ -1297,15 +799,7 @@
         <w:t>организацию и представление музейных коллекций вычислительной техники</w:t>
       </w:r>
       <w:r>
-        <w:t xml:space="preserve"> в цифровом виде. В традиционном музее посетитель перемещается по залам и изучает экспонаты, представленные в физическом виде. Виртуальный музей представляет аналогичную структуру, но в цифровой форме, обеспечивая доступ к информации через </w:t>
-      </w:r>
-      <w:proofErr w:type="spellStart"/>
-      <w:r>
-        <w:t>web</w:t>
-      </w:r>
-      <w:proofErr w:type="spellEnd"/>
-      <w:r>
-        <w:t>-интерфейс.</w:t>
+        <w:t xml:space="preserve"> в цифровом виде. В традиционном музее посетитель перемещается по залам и изучает экспонаты, представленные в физическом виде. Виртуальный музей представляет аналогичную структуру, но в цифровой форме, обеспечивая доступ к информации через web-интерфейс.</w:t>
       </w:r>
     </w:p>
     <w:p>
@@ -1328,15 +822,7 @@
         <w:t>Экспонат</w:t>
       </w:r>
       <w:r>
-        <w:t xml:space="preserve"> — единица музейной коллекции, включающая информацию о названии, описании, дате создания, производителе, фотографии, видео, а также, при наличии, </w:t>
-      </w:r>
-      <w:proofErr w:type="spellStart"/>
-      <w:r>
-        <w:t>3D</w:t>
-      </w:r>
-      <w:proofErr w:type="spellEnd"/>
-      <w:r>
-        <w:t>-модель.</w:t>
+        <w:t xml:space="preserve"> — единица музейной коллекции, включающая информацию о названии, описании, дате создания, производителе, фотографии, видео, а также, при наличии, 3D-модель.</w:t>
       </w:r>
     </w:p>
     <w:p>
@@ -1408,13 +894,7 @@
         <w:t>Панель администратора</w:t>
       </w:r>
       <w:r>
-        <w:t xml:space="preserve"> — обеспечивает интерфейс для наполнения базы данных экспонатами, включая загрузку </w:t>
-      </w:r>
-      <w:r>
-        <w:t>мультимедиа</w:t>
-      </w:r>
-      <w:r>
-        <w:t>, текстовых описаний и метаданных.</w:t>
+        <w:t xml:space="preserve"> — обеспечивает интерфейс для наполнения базы данных экспонатами, включая загрузку мультимедиа, текстовых описаний и метаданных.</w:t>
       </w:r>
     </w:p>
     <w:p>
@@ -1433,15 +913,13 @@
         <w:t>Интерактивный интерфейс посетителя</w:t>
       </w:r>
       <w:r>
-        <w:t xml:space="preserve"> — предоставляет возможность просматривать экспонаты, фильтровать их по параметрам, выполнять поиск и, при необходимости, взаимодействовать с </w:t>
-      </w:r>
-      <w:proofErr w:type="spellStart"/>
-      <w:r>
-        <w:t>3D</w:t>
-      </w:r>
-      <w:proofErr w:type="spellEnd"/>
-      <w:r>
-        <w:t>-моделями.</w:t>
+        <w:t xml:space="preserve"> — предоставляет возможность просматривать экспонаты, фильтровать их по параметрам, при необходимости, взаимодействовать с 3D-моделями</w:t>
+      </w:r>
+      <w:r>
+        <w:t xml:space="preserve"> и посещать виртуальный тур</w:t>
+      </w:r>
+      <w:r>
+        <w:t>.</w:t>
       </w:r>
     </w:p>
     <w:p>
@@ -1456,10 +934,27 @@
           <w:b/>
           <w:bCs/>
         </w:rPr>
-        <w:t>информационная структура экспозиции</w:t>
-      </w:r>
-      <w:r>
-        <w:t>, которая должна быть интуитивно понятной. Пользователь должен иметь возможность:</w:t>
+        <w:t>удобность и</w:t>
+      </w:r>
+      <w:r>
+        <w:t xml:space="preserve"> </w:t>
+      </w:r>
+      <w:r>
+        <w:rPr>
+          <w:b/>
+          <w:bCs/>
+        </w:rPr>
+        <w:t xml:space="preserve">понятность </w:t>
+      </w:r>
+      <w:r>
+        <w:rPr>
+          <w:b/>
+          <w:bCs/>
+        </w:rPr>
+        <w:t>интерфейса</w:t>
+      </w:r>
+      <w:r>
+        <w:t>. Пользователь должен иметь возможность:</w:t>
       </w:r>
     </w:p>
     <w:p>
@@ -1497,17 +992,11 @@
     <w:p>
       <w:pPr>
         <w:pStyle w:val="a2"/>
-        <w:rPr>
-          <w:lang w:val="en-US"/>
-        </w:rPr>
       </w:pPr>
     </w:p>
     <w:p>
       <w:pPr>
         <w:pStyle w:val="a2"/>
-        <w:rPr>
-          <w:lang w:val="en-US"/>
-        </w:rPr>
       </w:pPr>
     </w:p>
     <w:p>
@@ -1517,7 +1006,7 @@
           <w:lang w:val="ru-RU"/>
         </w:rPr>
       </w:pPr>
-      <w:bookmarkStart w:id="2" w:name="_Toc212247959"/>
+      <w:bookmarkStart w:id="3" w:name="_Toc212255234"/>
       <w:r>
         <w:rPr>
           <w:lang w:val="ru-RU"/>
@@ -1537,52 +1026,20 @@
         </w:rPr>
         <w:t xml:space="preserve"> </w:t>
       </w:r>
-      <w:bookmarkEnd w:id="2"/>
       <w:r>
         <w:rPr>
           <w:lang w:val="ru-RU"/>
         </w:rPr>
         <w:t>Обзор существующих программных средств</w:t>
       </w:r>
+      <w:bookmarkEnd w:id="3"/>
     </w:p>
     <w:p>
       <w:pPr>
         <w:pStyle w:val="a2"/>
       </w:pPr>
       <w:r>
-        <w:t xml:space="preserve">В рамках анализа можно выделить несколько примечательных примеров виртуальных музеев, каждый из которых демонстрирует различные подходы к архитектуре интерфейса, интерактивности, наполнению и организации музейного пространства. В сравнении рассматриваются такие продукты, как «Цифровая Кунсткамера», National Museum </w:t>
-      </w:r>
-      <w:proofErr w:type="spellStart"/>
-      <w:r>
-        <w:t>of</w:t>
-      </w:r>
-      <w:proofErr w:type="spellEnd"/>
-      <w:r>
-        <w:t xml:space="preserve"> Natural </w:t>
-      </w:r>
-      <w:proofErr w:type="spellStart"/>
-      <w:r>
-        <w:t>History</w:t>
-      </w:r>
-      <w:proofErr w:type="spellEnd"/>
-      <w:r>
-        <w:t xml:space="preserve"> Virtual Tour и </w:t>
-      </w:r>
-      <w:proofErr w:type="spellStart"/>
-      <w:r>
-        <w:t>Mauritshuis</w:t>
-      </w:r>
-      <w:proofErr w:type="spellEnd"/>
-      <w:r>
-        <w:t xml:space="preserve"> (</w:t>
-      </w:r>
-      <w:proofErr w:type="spellStart"/>
-      <w:r>
-        <w:t>Gigapixel</w:t>
-      </w:r>
-      <w:proofErr w:type="spellEnd"/>
-      <w:r>
-        <w:t xml:space="preserve"> Museum).</w:t>
+        <w:t>В рамках анализа можно выделить несколько примечательных примеров виртуальных музеев, каждый из которых демонстрирует различные подходы к архитектуре интерфейса, интерактивности, наполнению и организации музейного пространства. В сравнении рассматриваются такие продукты, как «Цифровая Кунсткамера», National Museum of Natural History Virtual Tour и Mauritshuis (Gigapixel Museum).</w:t>
       </w:r>
     </w:p>
     <w:p>
@@ -1722,37 +1179,12 @@
                 <w:szCs w:val="18"/>
               </w:rPr>
             </w:pPr>
-            <w:proofErr w:type="spellStart"/>
             <w:r>
               <w:rPr>
                 <w:sz w:val="22"/>
                 <w:szCs w:val="18"/>
               </w:rPr>
-              <w:t>Mauritshuis</w:t>
-            </w:r>
-            <w:proofErr w:type="spellEnd"/>
-            <w:r>
-              <w:rPr>
-                <w:sz w:val="22"/>
-                <w:szCs w:val="18"/>
-              </w:rPr>
-              <w:t xml:space="preserve"> (</w:t>
-            </w:r>
-            <w:proofErr w:type="spellStart"/>
-            <w:r>
-              <w:rPr>
-                <w:sz w:val="22"/>
-                <w:szCs w:val="18"/>
-              </w:rPr>
-              <w:t>Gigapixel</w:t>
-            </w:r>
-            <w:proofErr w:type="spellEnd"/>
-            <w:r>
-              <w:rPr>
-                <w:sz w:val="22"/>
-                <w:szCs w:val="18"/>
-              </w:rPr>
-              <w:t xml:space="preserve"> Museum)</w:t>
+              <w:t>Mauritshuis (Gigapixel Museum)</w:t>
             </w:r>
           </w:p>
         </w:tc>
@@ -1905,7 +1337,21 @@
                 <w:sz w:val="22"/>
                 <w:szCs w:val="18"/>
               </w:rPr>
-              <w:t>Спокойные исторические тона</w:t>
+              <w:t xml:space="preserve">Спокойные </w:t>
+            </w:r>
+            <w:r>
+              <w:rPr>
+                <w:sz w:val="22"/>
+                <w:szCs w:val="18"/>
+              </w:rPr>
+              <w:t xml:space="preserve">пастельные </w:t>
+            </w:r>
+            <w:r>
+              <w:rPr>
+                <w:sz w:val="22"/>
+                <w:szCs w:val="18"/>
+              </w:rPr>
+              <w:t>тона</w:t>
             </w:r>
           </w:p>
         </w:tc>
@@ -2052,7 +1498,14 @@
                 <w:sz w:val="22"/>
                 <w:szCs w:val="18"/>
               </w:rPr>
-              <w:t>Простая навигация по залам дворца,</w:t>
+              <w:t>Простая навигация по залам дворца</w:t>
+            </w:r>
+            <w:r>
+              <w:rPr>
+                <w:sz w:val="22"/>
+                <w:szCs w:val="18"/>
+              </w:rPr>
+              <w:t>.</w:t>
             </w:r>
           </w:p>
         </w:tc>
@@ -2200,21 +1653,12 @@
                 <w:szCs w:val="18"/>
               </w:rPr>
             </w:pPr>
-            <w:proofErr w:type="spellStart"/>
             <w:r>
               <w:rPr>
                 <w:sz w:val="22"/>
                 <w:szCs w:val="18"/>
               </w:rPr>
-              <w:t>3D</w:t>
-            </w:r>
-            <w:proofErr w:type="spellEnd"/>
-            <w:r>
-              <w:rPr>
-                <w:sz w:val="22"/>
-                <w:szCs w:val="18"/>
-              </w:rPr>
-              <w:t>-модели, фотограмметрия, мультимедиа, описания</w:t>
+              <w:t>3D-модели, фотограмметрия, мультимедиа, описания</w:t>
             </w:r>
           </w:p>
         </w:tc>
@@ -2237,23 +1681,7 @@
                 <w:sz w:val="22"/>
                 <w:szCs w:val="18"/>
               </w:rPr>
-              <w:t xml:space="preserve">Зум, </w:t>
-            </w:r>
-            <w:proofErr w:type="spellStart"/>
-            <w:r>
-              <w:rPr>
-                <w:sz w:val="22"/>
-                <w:szCs w:val="18"/>
-              </w:rPr>
-              <w:t>гигапиксельные</w:t>
-            </w:r>
-            <w:proofErr w:type="spellEnd"/>
-            <w:r>
-              <w:rPr>
-                <w:sz w:val="22"/>
-                <w:szCs w:val="18"/>
-              </w:rPr>
-              <w:t xml:space="preserve"> изображения, видео-туры</w:t>
+              <w:t>Зум, гигапиксельные изображения, видео-туры</w:t>
             </w:r>
           </w:p>
         </w:tc>
@@ -2276,17 +1704,8 @@
                 <w:sz w:val="22"/>
                 <w:szCs w:val="18"/>
               </w:rPr>
-              <w:t xml:space="preserve">Зум до уровня мазка кисти, инфракрасные слои, </w:t>
+              <w:t>Зум до уровня мазка кисти, инфракрасные слои, аудио-гид</w:t>
             </w:r>
-            <w:proofErr w:type="gramStart"/>
-            <w:r>
-              <w:rPr>
-                <w:sz w:val="22"/>
-                <w:szCs w:val="18"/>
-              </w:rPr>
-              <w:t>аудио-гид</w:t>
-            </w:r>
-            <w:proofErr w:type="gramEnd"/>
           </w:p>
         </w:tc>
       </w:tr>
@@ -2307,7 +1726,6 @@
                 <w:szCs w:val="18"/>
               </w:rPr>
             </w:pPr>
-            <w:proofErr w:type="spellStart"/>
             <w:r>
               <w:rPr>
                 <w:b w:val="0"/>
@@ -2315,17 +1733,7 @@
                 <w:sz w:val="22"/>
                 <w:szCs w:val="18"/>
               </w:rPr>
-              <w:t>3D</w:t>
-            </w:r>
-            <w:proofErr w:type="spellEnd"/>
-            <w:r>
-              <w:rPr>
-                <w:b w:val="0"/>
-                <w:bCs w:val="0"/>
-                <w:sz w:val="22"/>
-                <w:szCs w:val="18"/>
-              </w:rPr>
-              <w:t>-технологии</w:t>
+              <w:t>3D-технологии</w:t>
             </w:r>
           </w:p>
         </w:tc>
@@ -2348,23 +1756,7 @@
                 <w:sz w:val="22"/>
                 <w:szCs w:val="18"/>
               </w:rPr>
-              <w:t xml:space="preserve">Фотограмметрия, </w:t>
-            </w:r>
-            <w:proofErr w:type="spellStart"/>
-            <w:r>
-              <w:rPr>
-                <w:sz w:val="22"/>
-                <w:szCs w:val="18"/>
-              </w:rPr>
-              <w:t>3D</w:t>
-            </w:r>
-            <w:proofErr w:type="spellEnd"/>
-            <w:r>
-              <w:rPr>
-                <w:sz w:val="22"/>
-                <w:szCs w:val="18"/>
-              </w:rPr>
-              <w:t>-модели высокой детализации</w:t>
+              <w:t>Фотограмметрия, 3D-модели высокой детализации</w:t>
             </w:r>
           </w:p>
         </w:tc>
@@ -2382,21 +1774,12 @@
                 <w:szCs w:val="18"/>
               </w:rPr>
             </w:pPr>
-            <w:proofErr w:type="spellStart"/>
             <w:r>
               <w:rPr>
                 <w:sz w:val="22"/>
                 <w:szCs w:val="18"/>
               </w:rPr>
-              <w:t>Гигапиксельные</w:t>
-            </w:r>
-            <w:proofErr w:type="spellEnd"/>
-            <w:r>
-              <w:rPr>
-                <w:sz w:val="22"/>
-                <w:szCs w:val="18"/>
-              </w:rPr>
-              <w:t xml:space="preserve"> панорамы, 360° съемка</w:t>
+              <w:t>Гигапиксельные панорамы, 360° съемка</w:t>
             </w:r>
           </w:p>
         </w:tc>
@@ -2414,53 +1797,12 @@
                 <w:szCs w:val="18"/>
               </w:rPr>
             </w:pPr>
-            <w:proofErr w:type="spellStart"/>
             <w:r>
               <w:rPr>
                 <w:sz w:val="22"/>
                 <w:szCs w:val="18"/>
               </w:rPr>
-              <w:t>Гигапиксельные</w:t>
-            </w:r>
-            <w:proofErr w:type="spellEnd"/>
-            <w:r>
-              <w:rPr>
-                <w:sz w:val="22"/>
-                <w:szCs w:val="18"/>
-              </w:rPr>
-              <w:t xml:space="preserve"> изображения, </w:t>
-            </w:r>
-            <w:proofErr w:type="spellStart"/>
-            <w:r>
-              <w:rPr>
-                <w:sz w:val="22"/>
-                <w:szCs w:val="18"/>
-              </w:rPr>
-              <w:t>AR</w:t>
-            </w:r>
-            <w:proofErr w:type="spellEnd"/>
-            <w:r>
-              <w:rPr>
-                <w:sz w:val="22"/>
-                <w:szCs w:val="18"/>
-              </w:rPr>
-              <w:t>/</w:t>
-            </w:r>
-            <w:proofErr w:type="spellStart"/>
-            <w:r>
-              <w:rPr>
-                <w:sz w:val="22"/>
-                <w:szCs w:val="18"/>
-              </w:rPr>
-              <w:t>VR</w:t>
-            </w:r>
-            <w:proofErr w:type="spellEnd"/>
-            <w:r>
-              <w:rPr>
-                <w:sz w:val="22"/>
-                <w:szCs w:val="18"/>
-              </w:rPr>
-              <w:t>-функции</w:t>
+              <w:t>Гигапиксельные изображения, AR/VR-функции</w:t>
             </w:r>
           </w:p>
         </w:tc>
@@ -2561,23 +1903,7 @@
                 <w:sz w:val="22"/>
                 <w:szCs w:val="18"/>
               </w:rPr>
-              <w:t xml:space="preserve">Полная адаптация для всех устройств, </w:t>
-            </w:r>
-            <w:proofErr w:type="spellStart"/>
-            <w:r>
-              <w:rPr>
-                <w:sz w:val="22"/>
-                <w:szCs w:val="18"/>
-              </w:rPr>
-              <w:t>VR</w:t>
-            </w:r>
-            <w:proofErr w:type="spellEnd"/>
-            <w:r>
-              <w:rPr>
-                <w:sz w:val="22"/>
-                <w:szCs w:val="18"/>
-              </w:rPr>
-              <w:t>-поддержка</w:t>
+              <w:t>Полная адаптация для всех устройств, VR-поддержка</w:t>
             </w:r>
           </w:p>
         </w:tc>
@@ -2629,23 +1955,7 @@
                 <w:sz w:val="22"/>
                 <w:szCs w:val="18"/>
               </w:rPr>
-              <w:t xml:space="preserve">Аудио, видео, текст, </w:t>
-            </w:r>
-            <w:proofErr w:type="spellStart"/>
-            <w:r>
-              <w:rPr>
-                <w:sz w:val="22"/>
-                <w:szCs w:val="18"/>
-              </w:rPr>
-              <w:t>3D</w:t>
-            </w:r>
-            <w:proofErr w:type="spellEnd"/>
-            <w:r>
-              <w:rPr>
-                <w:sz w:val="22"/>
-                <w:szCs w:val="18"/>
-              </w:rPr>
-              <w:t>-модели</w:t>
+              <w:t>Аудио, видео, текст, 3D-модели</w:t>
             </w:r>
           </w:p>
         </w:tc>
@@ -2817,9 +2127,6 @@
     <w:p>
       <w:pPr>
         <w:pStyle w:val="a2"/>
-        <w:rPr>
-          <w:lang w:val="en-US"/>
-        </w:rPr>
       </w:pPr>
       <w:r>
         <w:t>Общая оценка интерфейса у всех систем очень высокая, дизайн учитывает специфику музейного бренда или коллекции. Цветовое решение поддерживает атмосферу экспозиции и не отвлекает пользователя от музейных предметов.</w:t>
@@ -2828,9 +2135,6 @@
     <w:p>
       <w:pPr>
         <w:pStyle w:val="a2"/>
-        <w:rPr>
-          <w:lang w:val="en-US"/>
-        </w:rPr>
       </w:pPr>
     </w:p>
     <w:p>
@@ -2845,15 +2149,11 @@
         <w:t>Навигация</w:t>
       </w:r>
       <w:r>
-        <w:t xml:space="preserve"> отличается — в Кунсткамере реализована карта по гравюре XVIII века, в National Museum интуитивная карта с переходами между залами (стрелки, мини-карта), в </w:t>
-      </w:r>
-      <w:proofErr w:type="spellStart"/>
-      <w:r>
-        <w:t>Mauritshuis</w:t>
-      </w:r>
-      <w:proofErr w:type="spellEnd"/>
-      <w:r>
-        <w:t xml:space="preserve"> реализованы современные навигационные паттерны и поиск по коллекции.</w:t>
+        <w:t xml:space="preserve"> отличается — в Кунсткамере реализована карта по гравюре XVIII века, в National Museum интуитивная карта с переходами между залами </w:t>
+      </w:r>
+      <w:r>
+        <w:lastRenderedPageBreak/>
+        <w:t>(стрелки, мини-карта), в Mauritshuis реализованы современные навигационные паттерны и поиск по коллекции.</w:t>
       </w:r>
     </w:p>
     <w:p>
@@ -2865,35 +2165,10 @@
           <w:b/>
           <w:bCs/>
         </w:rPr>
-        <w:lastRenderedPageBreak/>
         <w:t>Интерактивность всех систем высокая:</w:t>
       </w:r>
       <w:r>
-        <w:t xml:space="preserve"> Кунсткамера и </w:t>
-      </w:r>
-      <w:proofErr w:type="spellStart"/>
-      <w:r>
-        <w:t>Mauritshuis</w:t>
-      </w:r>
-      <w:proofErr w:type="spellEnd"/>
-      <w:r>
-        <w:t xml:space="preserve"> используют передовые технологии </w:t>
-      </w:r>
-      <w:proofErr w:type="spellStart"/>
-      <w:r>
-        <w:t>3D</w:t>
-      </w:r>
-      <w:proofErr w:type="spellEnd"/>
-      <w:r>
-        <w:t xml:space="preserve"> и сверхвысокого разрешения, National Museum делает акцент на </w:t>
-      </w:r>
-      <w:proofErr w:type="spellStart"/>
-      <w:r>
-        <w:t>гигапиксельных</w:t>
-      </w:r>
-      <w:proofErr w:type="spellEnd"/>
-      <w:r>
-        <w:t xml:space="preserve"> панорамах и обучающих видео.</w:t>
+        <w:t xml:space="preserve"> Кунсткамера и Mauritshuis используют передовые технологии 3D и сверхвысокого разрешения, National Museum делает акцент на гигапиксельных панорамах и обучающих видео.</w:t>
       </w:r>
     </w:p>
     <w:p>
@@ -2908,23 +2183,7 @@
         <w:t>Мультимедиа</w:t>
       </w:r>
       <w:r>
-        <w:t>: все платформы поддерживают текстовые, аудио, видео форматы плюс уникальные возможности (</w:t>
-      </w:r>
-      <w:proofErr w:type="spellStart"/>
-      <w:r>
-        <w:t>3D</w:t>
-      </w:r>
-      <w:proofErr w:type="spellEnd"/>
-      <w:r>
-        <w:t xml:space="preserve">, инфракрасные снимки, </w:t>
-      </w:r>
-      <w:proofErr w:type="spellStart"/>
-      <w:r>
-        <w:t>AR</w:t>
-      </w:r>
-      <w:proofErr w:type="spellEnd"/>
-      <w:r>
-        <w:t>).</w:t>
+        <w:t>: все платформы поддерживают текстовые, аудио, видео форматы плюс уникальные возможности (3D, инфракрасные снимки, AR).</w:t>
       </w:r>
     </w:p>
     <w:p>
@@ -2939,7 +2198,10 @@
         <w:t>Административные панели</w:t>
       </w:r>
       <w:r>
-        <w:t> для наполнения, анализа и модерации экспозиции явно не описаны в открытых источниках, что свидетельствует либо о внутреннем использовании, либо о недостаточном развитии управленческого функционала для широкого круга пользователей.</w:t>
+        <w:t> для наполнения, анализа и модерации экспозиции явно не описаны в открытых источниках</w:t>
+      </w:r>
+      <w:r>
+        <w:t>.</w:t>
       </w:r>
     </w:p>
     <w:p>
@@ -2971,15 +2233,7 @@
         <w:pStyle w:val="a2"/>
       </w:pPr>
       <w:r>
-        <w:t xml:space="preserve">Предлагаемый проект виртуального музея вычислительной техники </w:t>
-      </w:r>
-      <w:proofErr w:type="spellStart"/>
-      <w:r>
-        <w:t>ИРНИТУ</w:t>
-      </w:r>
-      <w:proofErr w:type="spellEnd"/>
-      <w:r>
-        <w:t xml:space="preserve"> имеет существенные отличия и преимущества, обусловленные спецификой целевой аудитории и функциональными возможностями. </w:t>
+        <w:t>Предлагаемый проект виртуального музея вычислительной техники ИРНИТУ имеет существенные отличия и преимущества, обусловленные спецификой целевой аудитории и функциональными возможностями. </w:t>
       </w:r>
       <w:r>
         <w:rPr>
@@ -3004,15 +2258,7 @@
         <w:t>Во-вторых</w:t>
       </w:r>
       <w:r>
-        <w:t xml:space="preserve">, проект предусматривает создание детализированных карточек экспонатов с высококачественными фотографиями и полноценными </w:t>
-      </w:r>
-      <w:proofErr w:type="spellStart"/>
-      <w:r>
-        <w:t>3D</w:t>
-      </w:r>
-      <w:proofErr w:type="spellEnd"/>
-      <w:r>
-        <w:t>-моделями, что позволит рассматривать технические устройства со всех сторон, изучать их конструкцию и особенности в интерактивном режиме — функционал, критически важный именно для музея вычислительной техники, где понимание устройства и принципов работы является ключевым образовательным результатом.​</w:t>
+        <w:t>, проект предусматривает создание детализированных карточек экспонатов с высококачественными фотографиями и полноценными 3D-моделями, что позволит рассматривать технические устройства со всех сторон, изучать их конструкцию и особенности в интерактивном режиме — функционал, критически важный именно для музея вычислительной техники, где понимание устройства и принципов работы является ключевым образовательным результатом.​</w:t>
       </w:r>
     </w:p>
     <w:p>
@@ -3042,7 +2288,16 @@
         <w:t>В-четвёртых</w:t>
       </w:r>
       <w:r>
-        <w:t>, система предусматривает реализацию виртуальных туров по тематическим залам и экспозициям, организованным по хронологическому или тематическому принципу (например, эпохи развития вычислительной техники), что обеспечивает структурированное погружение в предметную область и возможность выстраивания индивидуальных образовательных маршрутов.​</w:t>
+        <w:t xml:space="preserve">, </w:t>
+      </w:r>
+      <w:r>
+        <w:t>система предусматривает виртуальный тур по музею</w:t>
+      </w:r>
+      <w:r>
+        <w:t xml:space="preserve"> вычислительной техники ИРНИТУ</w:t>
+      </w:r>
+      <w:r>
+        <w:t>.</w:t>
       </w:r>
     </w:p>
     <w:p>
@@ -3050,11 +2305,7 @@
         <w:pStyle w:val="a2"/>
       </w:pPr>
       <w:r>
-        <w:t xml:space="preserve">Таким образом, разрабатываемая система не дублирует существующие решения, а создаёт специализированную образовательную платформу, </w:t>
-      </w:r>
-      <w:r>
-        <w:lastRenderedPageBreak/>
-        <w:t>адаптированную под потребности университетской среды, с акцентом на глубокое изучение технических объектов, их исторического контекста и интерактивное взаимодействие с контентом.​</w:t>
+        <w:t>Таким образом, разрабатываемая система не дублирует существующие решения, а создаёт специализированную образовательную платформу, адаптированную под потребности университетской среды, с акцентом на глубокое изучение технических объектов, их исторического контекста и интерактивное взаимодействие с контентом.​</w:t>
       </w:r>
     </w:p>
     <w:p>
@@ -3070,10 +2321,12 @@
       </w:pPr>
       <w:r>
         <w:rPr>
-          <w:lang w:val="en-US"/>
+          <w:lang w:val="ru-RU"/>
         </w:rPr>
+        <w:lastRenderedPageBreak/>
         <w:t xml:space="preserve"> </w:t>
       </w:r>
+      <w:bookmarkStart w:id="4" w:name="_Toc212255235"/>
       <w:r>
         <w:rPr>
           <w:lang w:val="ru-RU"/>
@@ -3140,43 +2393,38 @@
         </w:rPr>
         <w:t>BE</w:t>
       </w:r>
+      <w:bookmarkEnd w:id="4"/>
     </w:p>
     <w:p>
       <w:pPr>
         <w:pStyle w:val="a2"/>
       </w:pPr>
       <w:r>
-        <w:t xml:space="preserve">Для анализа и проектирования системы виртуального музея вычислительной техники </w:t>
-      </w:r>
-      <w:proofErr w:type="spellStart"/>
-      <w:r>
-        <w:t>ИРНИТУ</w:t>
-      </w:r>
-      <w:proofErr w:type="spellEnd"/>
-      <w:r>
-        <w:t xml:space="preserve"> была применена методология моделирования бизнес-процессов в нотации </w:t>
-      </w:r>
-      <w:proofErr w:type="spellStart"/>
+        <w:t xml:space="preserve">Для анализа и проектирования системы виртуального музея вычислительной техники ИРНИТУ была применена методология моделирования бизнес-процессов в нотации </w:t>
+      </w:r>
       <w:r>
         <w:rPr>
           <w:lang w:val="en-US"/>
         </w:rPr>
         <w:t>IDEF</w:t>
       </w:r>
-      <w:proofErr w:type="spellEnd"/>
       <w:r>
         <w:t>-0</w:t>
       </w:r>
       <w:r>
-        <w:t>. Данная нотация позволяет наглядно визуализировать последовательность действий, участников процесса, точки принятия решений и результаты выполнения операций. В рамках проекта построены две модели: текущее состояние системы (AS-</w:t>
-      </w:r>
-      <w:proofErr w:type="spellStart"/>
-      <w:r>
-        <w:t>IS</w:t>
-      </w:r>
-      <w:proofErr w:type="spellEnd"/>
-      <w:r>
-        <w:t>) и целевое состояние после внедрения веб-приложения (TO-BE). Сравнительный анализ этих моделей позволяет выявить проблемные зоны существующего процесса и обосновать необходимость цифровой трансформации музейного пространства.​</w:t>
+        <w:t xml:space="preserve">. В рамках проекта построены две модели: текущее состояние системы (AS-IS) и целевое состояние после внедрения веб-приложения (TO-BE). Сравнительный анализ этих моделей позволяет выявить проблемные зоны существующего процесса и обосновать необходимость </w:t>
+      </w:r>
+      <w:r>
+        <w:t>цифровизации</w:t>
+      </w:r>
+      <w:r>
+        <w:t xml:space="preserve"> </w:t>
+      </w:r>
+      <w:r>
+        <w:t>музея ИРНИТУ</w:t>
+      </w:r>
+      <w:r>
+        <w:t>.​</w:t>
       </w:r>
     </w:p>
     <w:p>
@@ -3192,23 +2440,7 @@
           <w:b/>
           <w:bCs/>
         </w:rPr>
-        <w:t>Модель AS-</w:t>
-      </w:r>
-      <w:proofErr w:type="spellStart"/>
-      <w:r>
-        <w:rPr>
-          <w:b/>
-          <w:bCs/>
-        </w:rPr>
-        <w:t>IS</w:t>
-      </w:r>
-      <w:proofErr w:type="spellEnd"/>
-      <w:r>
-        <w:rPr>
-          <w:b/>
-          <w:bCs/>
-        </w:rPr>
-        <w:t>: текущее состояние процесса</w:t>
+        <w:t>Модель AS-IS: текущее состояние процесса</w:t>
       </w:r>
     </w:p>
     <w:p>
@@ -3216,15 +2448,7 @@
         <w:pStyle w:val="a2"/>
       </w:pPr>
       <w:r>
-        <w:t xml:space="preserve">В настоящее время музей вычислительной техники </w:t>
-      </w:r>
-      <w:proofErr w:type="spellStart"/>
-      <w:r>
-        <w:t>ИРНИТУ</w:t>
-      </w:r>
-      <w:proofErr w:type="spellEnd"/>
-      <w:r>
-        <w:t xml:space="preserve"> представлен двумя физическими аудиториями, расположенными на территории университета. Доступ к экспозиции имеют исключительно студенты и сотрудники университета, причём посещение возможно только в сопровождении преподавателя и в рамках установленного расписания занятий. Процесс взаимодействия с музеем начинается с необходимости физического присутствия в университете, получения разрешения на вход в аудиторию и непосредственного осмотра экспонатов. Информационное сопровождение минимально: отсутствуют детальные описания экспонатов, исторический контекст, мультимедийные материалы. Экспонаты не структурированы по эпохам или тематическим категориям, что затрудняет восприятие и понимание исторической последовательности развития вычислительной техники. Если аудитория закрыта или занята учебными мероприятиями, осмотр становится невозможным.​</w:t>
+        <w:t>В настоящее время музей вычислительной техники ИРНИТУ представлен двумя физическими аудиториями, расположенными на территории университета. Доступ к экспозиции имеют исключительно студенты и сотрудники университета, причём посещение возможно только в сопровождении преподавателя и в рамках установленного расписания занятий. Процесс взаимодействия с музеем начинается с необходимости физического присутствия в университете, получения разрешения на вход в аудиторию и непосредственного осмотра экспонатов. Информационное сопровождение минимально: отсутствуют детальные описания экспонатов, исторический контекст, мультимедийные материалы. Экспонаты не структурированы по эпохам или тематическим категориям, что затрудняет восприятие и понимание исторической последовательности развития вычислительной техники. Если аудитория закрыта или занята учебными мероприятиями, осмотр становится невозможным.​</w:t>
       </w:r>
     </w:p>
     <w:p>
@@ -3328,7 +2552,6 @@
           <w:b/>
           <w:bCs/>
         </w:rPr>
-        <w:lastRenderedPageBreak/>
         <w:t>Отсутствие систематизации и навигации</w:t>
       </w:r>
       <w:r>
@@ -3348,6 +2571,7 @@
           <w:b/>
           <w:bCs/>
         </w:rPr>
+        <w:lastRenderedPageBreak/>
         <w:t>Минимальный объём информации</w:t>
       </w:r>
       <w:r>
@@ -3378,15 +2602,7 @@
         <w:pStyle w:val="a2"/>
       </w:pPr>
       <w:r>
-        <w:t>Таким образом, действующая система не обеспечивает открытый доступ к коллекции, не способствует популяризации музея и не реализует в полной мере образовательный и культурный потенциал экспозиции. На рисунке 1 представлена схема бизнес-процесса посещения музея в текущем состоянии (AS-</w:t>
-      </w:r>
-      <w:proofErr w:type="spellStart"/>
-      <w:r>
-        <w:t>IS</w:t>
-      </w:r>
-      <w:proofErr w:type="spellEnd"/>
-      <w:r>
-        <w:t>).</w:t>
+        <w:t>Таким образом, действующая система не обеспечивает открытый доступ к коллекции, не способствует популяризации музея и не реализует в полной мере образовательный и культурный потенциал экспозиции. На рисунке 1 представлена схема бизнес-процесса посещения музея в текущем состоянии (AS-IS).</w:t>
       </w:r>
     </w:p>
     <w:p>
@@ -3417,7 +2633,7 @@
                     </pic:cNvPicPr>
                   </pic:nvPicPr>
                   <pic:blipFill>
-                    <a:blip r:embed="rId6">
+                    <a:blip r:embed="rId8">
                       <a:extLst>
                         <a:ext uri="{28A0092B-C50C-407E-A947-70E740481C1C}">
                           <a14:useLocalDpi xmlns:a14="http://schemas.microsoft.com/office/drawing/2010/main" val="0"/>
@@ -3494,10 +2710,7 @@
         <w:t>IS</w:t>
       </w:r>
       <w:r>
-        <w:t xml:space="preserve"> </w:t>
-      </w:r>
-      <w:r>
-        <w:t>бизнес-процесс посещения виртуального музея</w:t>
+        <w:t xml:space="preserve"> бизнес-процесс посещения виртуального музея</w:t>
       </w:r>
     </w:p>
     <w:p>
@@ -3521,19 +2734,7 @@
         <w:pStyle w:val="a2"/>
       </w:pPr>
       <w:r>
-        <w:t xml:space="preserve">Целевая модель предполагает кардинальное изменение формата взаимодействия с музейной коллекцией за счёт создания виртуального музея на базе веб-приложения. Виртуальный музей становится доступным круглосуточно из любой точки мира, где есть доступ к интернету. Посетитель может самостоятельно выбрать интересующую его эпоху развития вычислительной техники, отфильтровать экспонаты по категориям, воспользоваться функцией поиска, изучить детальные карточки экспонатов с фотографиями, </w:t>
-      </w:r>
-      <w:proofErr w:type="spellStart"/>
-      <w:r>
-        <w:t>3D</w:t>
-      </w:r>
-      <w:proofErr w:type="spellEnd"/>
-      <w:r>
-        <w:t xml:space="preserve">-моделями, текстовыми описаниями, видео и аудиогидами. Помимо экспонатов, система предоставляет информацию об исторических личностях — учёных, инженерах, изобретателях, связанных с развитием </w:t>
-      </w:r>
-      <w:r>
-        <w:lastRenderedPageBreak/>
-        <w:t>вычислительных технологий. Реализованы виртуальные туры по тематическим залам, позволяющие пользователю совершить структурированное путешествие по истории вычислительной техники.​</w:t>
+        <w:t>Целевая модель предполагает кардинальное изменение формата взаимодействия с музейной коллекцией за счёт создания виртуального музея на базе веб-приложения. Виртуальный музей становится доступным круглосуточно из любой точки мира, где есть доступ к интернету. Посетитель может самостоятельно выбрать интересующую его эпоху развития вычислительной техники, отфильтровать экспонаты по категориям, воспользоваться функцией поиска, изучить детальные карточки экспонатов с фотографиями, 3D-моделями, текстовыми описаниями, видео и аудиогидами. Помимо экспонатов, система предоставляет информацию об исторических личностях — учёных, инженерах, изобретателях, связанных с развитием вычислительных технологий. Реализованы виртуальные туры по тематическим залам, позволяющие пользователю совершить структурированное путешествие по истории вычислительной техники.​</w:t>
       </w:r>
     </w:p>
     <w:p>
@@ -3561,6 +2762,7 @@
           <w:b/>
           <w:bCs/>
         </w:rPr>
+        <w:lastRenderedPageBreak/>
         <w:t>Посетитель</w:t>
       </w:r>
       <w:r>
@@ -3583,15 +2785,7 @@
         <w:t>Веб-приложение</w:t>
       </w:r>
       <w:r>
-        <w:t xml:space="preserve"> — программная платформа, обеспечивающая отображение контента, обработку запросов пользователей, поиск и фильтрацию экспонатов, визуализацию </w:t>
-      </w:r>
-      <w:proofErr w:type="spellStart"/>
-      <w:r>
-        <w:t>3D</w:t>
-      </w:r>
-      <w:proofErr w:type="spellEnd"/>
-      <w:r>
-        <w:t>-моделей, воспроизведение мультимедиа, навигацию по виртуальным турам и интеграцию всех информационных компонентов в единый интерфейс.</w:t>
+        <w:t> — программная платформа, обеспечивающая отображение контента, обработку запросов пользователей, поиск и фильтрацию экспонатов, визуализацию 3D-моделей, воспроизведение мультимедиа, навигацию по виртуальным турам и интеграцию всех информационных компонентов в единый интерфейс.</w:t>
       </w:r>
     </w:p>
     <w:p>
@@ -3610,15 +2804,7 @@
         <w:t>Администратор</w:t>
       </w:r>
       <w:r>
-        <w:t xml:space="preserve"> — сотрудник музея или университета, который управляет наполнением базы данных через административную панель: добавляет новые экспонаты, загружает фотографии и </w:t>
-      </w:r>
-      <w:proofErr w:type="spellStart"/>
-      <w:r>
-        <w:t>3D</w:t>
-      </w:r>
-      <w:proofErr w:type="spellEnd"/>
-      <w:r>
-        <w:t>-модели, создаёт и редактирует описания, обновляет информацию о личностях, формирует и корректирует виртуальные туры, модерирует контент и обеспечивает актуальность представленной информации.</w:t>
+        <w:t> — сотрудник музея или университета, который управляет наполнением базы данных через административную панель: добавляет новые экспонаты, загружает фотографии и 3D-модели, создаёт и редактирует описания, обновляет информацию о личностях, формирует и корректирует виртуальные туры, модерирует контент и обеспечивает актуальность представленной информации.</w:t>
       </w:r>
     </w:p>
     <w:p>
@@ -3687,15 +2873,7 @@
         <w:t>Интерактивность и мультимедийность</w:t>
       </w:r>
       <w:r>
-        <w:t xml:space="preserve">: посетители получают доступ к высококачественным фотографиям, интерактивным </w:t>
-      </w:r>
-      <w:proofErr w:type="spellStart"/>
-      <w:r>
-        <w:t>3D</w:t>
-      </w:r>
-      <w:proofErr w:type="spellEnd"/>
-      <w:r>
-        <w:t>-моделям, видеоматериалам, аудиогидам и текстовым описаниям, что значительно повышает уровень погружения и понимания.</w:t>
+        <w:t>: посетители получают доступ к высококачественным фотографиям, интерактивным 3D-моделям, видеоматериалам, аудиогидам и текстовым описаниям, что значительно повышает уровень погружения и понимания.</w:t>
       </w:r>
     </w:p>
     <w:p>
@@ -3771,11 +2949,7 @@
         <w:t>Повышенная вовлечённость и персонализация</w:t>
       </w:r>
       <w:r>
-        <w:t xml:space="preserve">: пользователи могут выстраивать индивидуальные маршруты изучения, выбирать </w:t>
-      </w:r>
-      <w:r>
-        <w:lastRenderedPageBreak/>
-        <w:t>интересующие темы и форматы представления информации, что способствует более глубокому образовательному эффекту.</w:t>
+        <w:t>: пользователи могут выстраивать индивидуальные маршруты изучения, выбирать интересующие темы и форматы представления информации, что способствует более глубокому образовательному эффекту.</w:t>
       </w:r>
     </w:p>
     <w:p>
@@ -3783,6 +2957,7 @@
         <w:pStyle w:val="a2"/>
       </w:pPr>
       <w:r>
+        <w:lastRenderedPageBreak/>
         <w:t xml:space="preserve">На рисунке 2 представлена схема бизнес-процесса посещения виртуального музея в целевом состоянии </w:t>
       </w:r>
       <w:r>
@@ -3826,7 +3001,7 @@
                     </pic:cNvPicPr>
                   </pic:nvPicPr>
                   <pic:blipFill>
-                    <a:blip r:embed="rId7">
+                    <a:blip r:embed="rId9">
                       <a:extLst>
                         <a:ext uri="{28A0092B-C50C-407E-A947-70E740481C1C}">
                           <a14:useLocalDpi xmlns:a14="http://schemas.microsoft.com/office/drawing/2010/main" val="0"/>
@@ -3904,23 +3079,7 @@
           <w:b/>
           <w:bCs/>
         </w:rPr>
-        <w:t>Сравнительный анализ моделей AS-</w:t>
-      </w:r>
-      <w:proofErr w:type="spellStart"/>
-      <w:r>
-        <w:rPr>
-          <w:b/>
-          <w:bCs/>
-        </w:rPr>
-        <w:t>IS</w:t>
-      </w:r>
-      <w:proofErr w:type="spellEnd"/>
-      <w:r>
-        <w:rPr>
-          <w:b/>
-          <w:bCs/>
-        </w:rPr>
-        <w:t xml:space="preserve"> и TO-BE</w:t>
+        <w:t>Сравнительный анализ моделей AS-IS и TO-BE</w:t>
       </w:r>
     </w:p>
     <w:p>
@@ -3936,11 +3095,7 @@
         <w:pStyle w:val="a2"/>
       </w:pPr>
       <w:r>
-        <w:t xml:space="preserve">Цифровая трансформация устраняет ключевые проблемы текущего состояния: низкую осведомлённость о существовании музея, недоступность для удалённых пользователей, зависимость от расписания и сопровождения, отсутствие систематизации и информационного наполнения. Виртуальный музей становится инструментом популяризации истории вычислительной техники, интеграции музейного контента в образовательный процесс и создания устойчивой цифровой инфраструктуры для сохранения и трансляции научно-технического наследия университета. Внедрение веб-приложения обеспечивает не только сохранение существующей коллекции в цифровом </w:t>
-      </w:r>
-      <w:r>
-        <w:lastRenderedPageBreak/>
-        <w:t>формате, но и создаёт основу для её дальнейшего развития, привлечения новых экспонатов и расширения функциональных возможностей платформы.​</w:t>
+        <w:t>Цифровая трансформация устраняет ключевые проблемы текущего состояния: низкую осведомлённость о существовании музея, недоступность для удалённых пользователей, зависимость от расписания и сопровождения, отсутствие систематизации и информационного наполнения. Виртуальный музей становится инструментом популяризации истории вычислительной техники, интеграции музейного контента в образовательный процесс и создания устойчивой цифровой инфраструктуры для сохранения и трансляции научно-технического наследия университета. Внедрение веб-приложения обеспечивает не только сохранение существующей коллекции в цифровом формате, но и создаёт основу для её дальнейшего развития, привлечения новых экспонатов и расширения функциональных возможностей платформы.​</w:t>
       </w:r>
     </w:p>
     <w:p>
@@ -3951,54 +3106,25 @@
           <w:numId w:val="65"/>
         </w:numPr>
       </w:pPr>
+      <w:bookmarkStart w:id="5" w:name="_Toc212255236"/>
       <w:r>
         <w:rPr>
           <w:lang w:val="ru-RU"/>
         </w:rPr>
+        <w:lastRenderedPageBreak/>
         <w:t>Описание вариантов использования</w:t>
       </w:r>
       <w:r>
         <w:t>.</w:t>
       </w:r>
+      <w:bookmarkEnd w:id="5"/>
     </w:p>
     <w:p>
       <w:pPr>
         <w:pStyle w:val="a2"/>
       </w:pPr>
       <w:r>
-        <w:t>Диаграмма вариантов использования (</w:t>
-      </w:r>
-      <w:proofErr w:type="spellStart"/>
-      <w:r>
-        <w:t>Use</w:t>
-      </w:r>
-      <w:proofErr w:type="spellEnd"/>
-      <w:r>
-        <w:t xml:space="preserve"> Case </w:t>
-      </w:r>
-      <w:proofErr w:type="spellStart"/>
-      <w:r>
-        <w:t>Diagram</w:t>
-      </w:r>
-      <w:proofErr w:type="spellEnd"/>
-      <w:r>
-        <w:t xml:space="preserve">) является одним из ключевых инструментов объектно-ориентированного анализа и проектирования систем в нотации </w:t>
-      </w:r>
-      <w:proofErr w:type="spellStart"/>
-      <w:r>
-        <w:t>UML</w:t>
-      </w:r>
-      <w:proofErr w:type="spellEnd"/>
-      <w:r>
-        <w:t xml:space="preserve"> (Unified </w:t>
-      </w:r>
-      <w:proofErr w:type="spellStart"/>
-      <w:r>
-        <w:t>Modeling</w:t>
-      </w:r>
-      <w:proofErr w:type="spellEnd"/>
-      <w:r>
-        <w:t xml:space="preserve"> Language). Она отражает функциональные требования к системе с точки зрения конечных пользователей и позволяет наглядно представить взаимодействие внешних участников с проектируемым программным обеспечением. Основная цель диаграммы — описать, что именно система должна делать, не раскрывая деталей того, как эти функции реализованы внутри системы.​</w:t>
+        <w:t>Диаграмма вариантов использования (Use Case Diagram) является одним из ключевых инструментов объектно-ориентированного анализа и проектирования систем в нотации UML (Unified Modeling Language). Она отражает функциональные требования к системе с точки зрения конечных пользователей и позволяет наглядно представить взаимодействие внешних участников с проектируемым программным обеспечением. Основная цель диаграммы — описать, что именно система должна делать, не раскрывая деталей того, как эти функции реализованы внутри системы.​</w:t>
       </w:r>
     </w:p>
     <w:p>
@@ -4006,23 +3132,7 @@
         <w:pStyle w:val="a2"/>
       </w:pPr>
       <w:r>
-        <w:t xml:space="preserve">Диаграмма вариантов использования системы «Виртуальный музей вычислительной техники </w:t>
-      </w:r>
-      <w:proofErr w:type="spellStart"/>
-      <w:r>
-        <w:t>ИРНИТУ</w:t>
-      </w:r>
-      <w:proofErr w:type="spellEnd"/>
-      <w:r>
-        <w:t xml:space="preserve">» разработана в нотации </w:t>
-      </w:r>
-      <w:proofErr w:type="spellStart"/>
-      <w:r>
-        <w:t>UML</w:t>
-      </w:r>
-      <w:proofErr w:type="spellEnd"/>
-      <w:r>
-        <w:t xml:space="preserve"> и представлена на рисунке 3.</w:t>
+        <w:t>Диаграмма вариантов использования системы «Виртуальный музей вычислительной техники ИРНИТУ» разработана в нотации UML и представлена на рисунке 3.</w:t>
       </w:r>
     </w:p>
     <w:p>
@@ -4052,7 +3162,7 @@
                     </pic:cNvPicPr>
                   </pic:nvPicPr>
                   <pic:blipFill>
-                    <a:blip r:embed="rId8">
+                    <a:blip r:embed="rId10">
                       <a:extLst>
                         <a:ext uri="{28A0092B-C50C-407E-A947-70E740481C1C}">
                           <a14:useLocalDpi xmlns:a14="http://schemas.microsoft.com/office/drawing/2010/main" val="0"/>
@@ -4119,35 +3229,7 @@
         <w:pStyle w:val="a2"/>
       </w:pPr>
       <w:r>
-        <w:t xml:space="preserve">На диаграмме изображены два основных участника (актора): Администратор и Посетитель музея. Актор в терминологии </w:t>
-      </w:r>
-      <w:proofErr w:type="spellStart"/>
-      <w:r>
-        <w:t>UML</w:t>
-      </w:r>
-      <w:proofErr w:type="spellEnd"/>
-      <w:r>
-        <w:t xml:space="preserve"> представляет собой роль, которую играет внешняя по отношению к системе сущность — это может быть человек, организация, техническое устройство или другая информационная система, взаимодействующая с разрабатываемым программным обеспечением. Каждый актор связан с определённым набором вариантов использования (</w:t>
-      </w:r>
-      <w:proofErr w:type="spellStart"/>
-      <w:r>
-        <w:t>use</w:t>
-      </w:r>
-      <w:proofErr w:type="spellEnd"/>
-      <w:r>
-        <w:t xml:space="preserve"> </w:t>
-      </w:r>
-      <w:proofErr w:type="spellStart"/>
-      <w:r>
-        <w:t>cases</w:t>
-      </w:r>
-      <w:proofErr w:type="spellEnd"/>
-      <w:r>
-        <w:t xml:space="preserve">) — функциональных возможностей </w:t>
-      </w:r>
-      <w:r>
-        <w:lastRenderedPageBreak/>
-        <w:t>системы, которые обеспечивают достижение значимого результата для пользователя.​</w:t>
+        <w:t>На диаграмме изображены два основных участника (актора): Администратор и Посетитель музея. Актор в терминологии UML представляет собой роль, которую играет внешняя по отношению к системе сущность — это может быть человек, организация, техническое устройство или другая информационная система, взаимодействующая с разрабатываемым программным обеспечением. Каждый актор связан с определённым набором вариантов использования (use cases) — функциональных возможностей системы, которые обеспечивают достижение значимого результата для пользователя.​</w:t>
       </w:r>
     </w:p>
     <w:p>
@@ -4164,6 +3246,7 @@
           <w:b/>
           <w:bCs/>
         </w:rPr>
+        <w:lastRenderedPageBreak/>
         <w:t>Описание роли Администратора</w:t>
       </w:r>
     </w:p>
@@ -4210,23 +3293,7 @@
         <w:t>Учёт экспонатов</w:t>
       </w:r>
       <w:r>
-        <w:t xml:space="preserve"> — создание, редактирование и удаление карточек экспонатов в базе данных музея. Администратор загружает фотографии высокого разрешения, </w:t>
-      </w:r>
-      <w:proofErr w:type="spellStart"/>
-      <w:r>
-        <w:t>3D</w:t>
-      </w:r>
-      <w:proofErr w:type="spellEnd"/>
-      <w:r>
-        <w:t xml:space="preserve">-модели в поддерживаемых форматах (например, </w:t>
-      </w:r>
-      <w:proofErr w:type="spellStart"/>
-      <w:r>
-        <w:t>GLB</w:t>
-      </w:r>
-      <w:proofErr w:type="spellEnd"/>
-      <w:r>
-        <w:t>), добавляет текстовые описания, указывает технические характеристики, историю создания и эксплуатации экспоната, а также привязывает его к конкретной эпохе и залу музея.​</w:t>
+        <w:t> — создание, редактирование и удаление карточек экспонатов в базе данных музея. Администратор загружает фотографии высокого разрешения, 3D-модели в поддерживаемых форматах (например, GLB), добавляет текстовые описания, указывает технические характеристики, историю создания и эксплуатации экспоната, а также привязывает его к конкретной эпохе и залу музея.​</w:t>
       </w:r>
     </w:p>
     <w:p>
@@ -4327,11 +3394,11 @@
         <w:pStyle w:val="a2"/>
       </w:pPr>
       <w:r>
-        <w:t>Посетитель музея является основным конечным пользователем системы и представляет широкую аудиторию — от студентов и преподавателей университета до внешних исследователей, школьников и любителей истории техники. Посетитель получает доступ к интерактивным функциям веб-</w:t>
+        <w:t xml:space="preserve">Посетитель музея является основным конечным пользователем системы и представляет широкую аудиторию — от студентов и преподавателей университета до внешних исследователей, школьников и любителей истории техники. Посетитель получает доступ к интерактивным функциям веб-приложения без необходимости регистрации или авторизации, что </w:t>
       </w:r>
       <w:r>
         <w:lastRenderedPageBreak/>
-        <w:t>приложения без необходимости регистрации или авторизации, что обеспечивает максимальную открытость и доступность музейной коллекции. Варианты использования для посетителя включают:​</w:t>
+        <w:t>обеспечивает максимальную открытость и доступность музейной коллекции. Варианты использования для посетителя включают:​</w:t>
       </w:r>
     </w:p>
     <w:p>
@@ -4350,23 +3417,7 @@
         <w:t>Просмотр экспонатов</w:t>
       </w:r>
       <w:r>
-        <w:t xml:space="preserve"> — изучение детальных карточек экспонатов с текстовыми описаниями, техническими характеристиками, историческим контекстом, высококачественными фотографиями и интерактивными </w:t>
-      </w:r>
-      <w:proofErr w:type="spellStart"/>
-      <w:r>
-        <w:t>3D</w:t>
-      </w:r>
-      <w:proofErr w:type="spellEnd"/>
-      <w:r>
-        <w:t xml:space="preserve">-моделями. Посетитель может вращать </w:t>
-      </w:r>
-      <w:proofErr w:type="spellStart"/>
-      <w:r>
-        <w:t>3D</w:t>
-      </w:r>
-      <w:proofErr w:type="spellEnd"/>
-      <w:r>
-        <w:t>-модель, рассматривать экспонат с различных ракурсов, приближать детали конструкции. Функция поиска и фильтрации позволяет быстро находить интересующие устройства по различным критериям (эпоха, тип, производитель).​</w:t>
+        <w:t> — изучение детальных карточек экспонатов с текстовыми описаниями, техническими характеристиками, историческим контекстом, высококачественными фотографиями и интерактивными 3D-моделями. Посетитель может вращать 3D-модель, рассматривать экспонат с различных ракурсов, приближать детали конструкции. Функция поиска и фильтрации позволяет быстро находить интересующие устройства по различным критериям (эпоха, тип, производитель).​</w:t>
       </w:r>
     </w:p>
     <w:p>
@@ -4412,15 +3463,7 @@
         <w:pStyle w:val="a2"/>
       </w:pPr>
       <w:r>
-        <w:t xml:space="preserve">Написание отзыва на </w:t>
-      </w:r>
-      <w:proofErr w:type="spellStart"/>
-      <w:r>
-        <w:t>email</w:t>
-      </w:r>
-      <w:proofErr w:type="spellEnd"/>
-      <w:r>
-        <w:t xml:space="preserve"> музея — отправка комментариев, предложений, вопросов и пожеланий администрации музея через электронную почту. Посетитель может поделиться впечатлениями от виртуального посещения, сообщить об ошибках в описаниях, предложить дополнения к коллекции или задать вопросы об экспонатах.​</w:t>
+        <w:t>Написание отзыва на email музея — отправка комментариев, предложений, вопросов и пожеланий администрации музея через электронную почту. Посетитель может поделиться впечатлениями от виртуального посещения, сообщить об ошибках в описаниях, предложить дополнения к коллекции или задать вопросы об экспонатах.​</w:t>
       </w:r>
     </w:p>
     <w:p>
@@ -4445,23 +3488,7 @@
         <w:pStyle w:val="a2"/>
       </w:pPr>
       <w:r>
-        <w:t>На диаграмме связи между акторами и вариантами использования изображены линиями (ассоциациями), которые указывают на то, что данный актор участвует в выполнении соответствующего сценария взаимодействия с системой. Граница системы (</w:t>
-      </w:r>
-      <w:proofErr w:type="spellStart"/>
-      <w:r>
-        <w:t>system</w:t>
-      </w:r>
-      <w:proofErr w:type="spellEnd"/>
-      <w:r>
-        <w:t xml:space="preserve"> </w:t>
-      </w:r>
-      <w:proofErr w:type="spellStart"/>
-      <w:r>
-        <w:t>boundary</w:t>
-      </w:r>
-      <w:proofErr w:type="spellEnd"/>
-      <w:r>
-        <w:t>), обозначенная прямоугольником, охватывающим все варианты использования, визуально разделяет внутреннюю функциональность системы от внешних участников взаимодействия. Все акторы располагаются за пределами границы системы, поскольку они представляют внешние по отношению к программному обеспечению сущности.​</w:t>
+        <w:t>На диаграмме связи между акторами и вариантами использования изображены линиями (ассоциациями), которые указывают на то, что данный актор участвует в выполнении соответствующего сценария взаимодействия с системой. Граница системы (system boundary), обозначенная прямоугольником, охватывающим все варианты использования, визуально разделяет внутреннюю функциональность системы от внешних участников взаимодействия. Все акторы располагаются за пределами границы системы, поскольку они представляют внешние по отношению к программному обеспечению сущности.​</w:t>
       </w:r>
     </w:p>
     <w:p>
@@ -4493,35 +3520,21 @@
           <w:lang w:val="ru-RU"/>
         </w:rPr>
       </w:pPr>
+      <w:bookmarkStart w:id="6" w:name="_Toc212255237"/>
       <w:r>
         <w:rPr>
           <w:lang w:val="ru-RU"/>
         </w:rPr>
         <w:t>Выработка требований и постановка задачи</w:t>
       </w:r>
+      <w:bookmarkEnd w:id="6"/>
     </w:p>
     <w:p>
       <w:pPr>
         <w:pStyle w:val="a2"/>
       </w:pPr>
       <w:r>
-        <w:t xml:space="preserve">Анализ показал, что музей вычислительной техники </w:t>
-      </w:r>
-      <w:proofErr w:type="spellStart"/>
-      <w:r>
-        <w:t>ИРНИТУ</w:t>
-      </w:r>
-      <w:proofErr w:type="spellEnd"/>
-      <w:r>
-        <w:t xml:space="preserve">, несмотря на уникальность коллекции, остаётся неизвестным большинству студентов, недоступен для удалённых пользователей и не предоставляет структурированного образовательного контента. Физические ограничения (время работы, необходимость сопровождения, барьеры входа) и отсутствие информационного наполнения препятствуют реализации образовательного потенциала экспонатов. Проект решает локальную и социальную боль: даёт </w:t>
-      </w:r>
-      <w:proofErr w:type="spellStart"/>
-      <w:r>
-        <w:t>ИРНИТУ</w:t>
-      </w:r>
-      <w:proofErr w:type="spellEnd"/>
-      <w:r>
-        <w:t xml:space="preserve"> инструмент для демонстрации научного наследия, студентам — доступ к образовательному ресурсу, а широкой аудитории — возможность познакомиться с историей вычислительной техники без географических и организационных барьеров.</w:t>
+        <w:t>Анализ показал, что музей вычислительной техники ИРНИТУ, несмотря на уникальность коллекции, остаётся неизвестным большинству студентов, недоступен для удалённых пользователей и не предоставляет структурированного образовательного контента. Физические ограничения (время работы, необходимость сопровождения, барьеры входа) и отсутствие информационного наполнения препятствуют реализации образовательного потенциала экспонатов. Проект решает локальную и социальную боль: даёт ИРНИТУ инструмент для демонстрации научного наследия, студентам — доступ к образовательному ресурсу, а широкой аудитории — возможность познакомиться с историей вычислительной техники без географических и организационных барьеров.</w:t>
       </w:r>
     </w:p>
     <w:p>
@@ -4554,15 +3567,7 @@
         <w:t>Цель:</w:t>
       </w:r>
       <w:r>
-        <w:t xml:space="preserve"> разработать веб-приложение виртуального музея </w:t>
-      </w:r>
-      <w:proofErr w:type="spellStart"/>
-      <w:r>
-        <w:t>ИРНИТУ</w:t>
-      </w:r>
-      <w:proofErr w:type="spellEnd"/>
-      <w:r>
-        <w:t>, обеспечивающее круглосуточный доступ к структурированной коллекции экспонатов вычислительной техники с возможностью интерактивного изучения, поиска и погружения в исторический контекст.​</w:t>
+        <w:t> разработать веб-приложение виртуального музея ИРНИТУ, обеспечивающее круглосуточный доступ к структурированной коллекции экспонатов вычислительной техники с возможностью интерактивного изучения, поиска и погружения в исторический контекст.​</w:t>
       </w:r>
     </w:p>
     <w:p>
@@ -4598,15 +3603,7 @@
         </w:numPr>
       </w:pPr>
       <w:r>
-        <w:t xml:space="preserve">Разработать интерфейс для посетителей, включающий каталог с поиском и фильтрацией, детальные карточки экспонатов, просмотр </w:t>
-      </w:r>
-      <w:proofErr w:type="spellStart"/>
-      <w:r>
-        <w:t>3D</w:t>
-      </w:r>
-      <w:proofErr w:type="spellEnd"/>
-      <w:r>
-        <w:t>-моделей и раздел исторических личностей.</w:t>
+        <w:t>Разработать интерфейс для посетителей, включающий каталог с поиском и фильтрацией, детальные карточки экспонатов, просмотр 3D-моделей и раздел исторических личностей.</w:t>
       </w:r>
     </w:p>
     <w:p>
@@ -4718,15 +3715,7 @@
         </w:numPr>
       </w:pPr>
       <w:r>
-        <w:t xml:space="preserve">Изучать детальные карточки экспонатов (описание, технические характеристики, фотографии, видеоматериалы и </w:t>
-      </w:r>
-      <w:proofErr w:type="spellStart"/>
-      <w:r>
-        <w:t>3D</w:t>
-      </w:r>
-      <w:proofErr w:type="spellEnd"/>
-      <w:r>
-        <w:t>-модели).</w:t>
+        <w:t>Изучать детальные карточки экспонатов (описание, технические характеристики, фотографии, видеоматериалы и 3D-модели).</w:t>
       </w:r>
     </w:p>
     <w:p>
@@ -4738,15 +3727,7 @@
         </w:numPr>
       </w:pPr>
       <w:r>
-        <w:t xml:space="preserve">Взаимодействовать с интерактивными </w:t>
-      </w:r>
-      <w:proofErr w:type="spellStart"/>
-      <w:r>
-        <w:t>3D</w:t>
-      </w:r>
-      <w:proofErr w:type="spellEnd"/>
-      <w:r>
-        <w:t>-моделями (вращение, приближение, рассмотрение деталей).</w:t>
+        <w:t>Взаимодействовать с интерактивными 3D-моделями (вращение, приближение, рассмотрение деталей).</w:t>
       </w:r>
     </w:p>
     <w:p>
@@ -4819,15 +3800,7 @@
         </w:numPr>
       </w:pPr>
       <w:r>
-        <w:t xml:space="preserve">Загружать мультимедийные материалы (фотографии, видео, </w:t>
-      </w:r>
-      <w:proofErr w:type="spellStart"/>
-      <w:r>
-        <w:t>3D</w:t>
-      </w:r>
-      <w:proofErr w:type="spellEnd"/>
-      <w:r>
-        <w:t>-модели).</w:t>
+        <w:t>Загружать мультимедийные материалы (фотографии, видео, 3D-модели).</w:t>
       </w:r>
     </w:p>
     <w:p>
@@ -4929,23 +3902,7 @@
           <w:b/>
           <w:bCs/>
         </w:rPr>
-        <w:t>Минимально жизнеспособный продукт (</w:t>
-      </w:r>
-      <w:proofErr w:type="spellStart"/>
-      <w:r>
-        <w:rPr>
-          <w:b/>
-          <w:bCs/>
-        </w:rPr>
-        <w:t>MVP</w:t>
-      </w:r>
-      <w:proofErr w:type="spellEnd"/>
-      <w:r>
-        <w:rPr>
-          <w:b/>
-          <w:bCs/>
-        </w:rPr>
-        <w:t>)</w:t>
+        <w:t>Минимально жизнеспособный продукт (MVP)</w:t>
       </w:r>
     </w:p>
     <w:p>
@@ -4953,15 +3910,7 @@
         <w:pStyle w:val="a2"/>
       </w:pPr>
       <w:r>
-        <w:t xml:space="preserve">На этапе </w:t>
-      </w:r>
-      <w:proofErr w:type="spellStart"/>
-      <w:r>
-        <w:t>MVP</w:t>
-      </w:r>
-      <w:proofErr w:type="spellEnd"/>
-      <w:r>
-        <w:t xml:space="preserve"> система будет включать:</w:t>
+        <w:t>На этапе MVP система будет включать:</w:t>
       </w:r>
     </w:p>
     <w:p>
@@ -5003,15 +3952,7 @@
         </w:numPr>
       </w:pPr>
       <w:r>
-        <w:t xml:space="preserve">Интерактивный просмотр </w:t>
-      </w:r>
-      <w:proofErr w:type="spellStart"/>
-      <w:r>
-        <w:t>3D</w:t>
-      </w:r>
-      <w:proofErr w:type="spellEnd"/>
-      <w:r>
-        <w:t>-моделей для основных экспонатов.</w:t>
+        <w:t>Интерактивный просмотр 3D-моделей для основных экспонатов.</w:t>
       </w:r>
     </w:p>
     <w:p>
@@ -5040,75 +3981,116 @@
     </w:p>
     <w:p>
       <w:pPr>
-        <w:pStyle w:val="a"/>
-        <w:numPr>
-          <w:ilvl w:val="0"/>
-          <w:numId w:val="82"/>
-        </w:numPr>
-      </w:pPr>
-      <w:r>
-        <w:t>Поддержку основных браузеров и мобильных устройств.</w:t>
+        <w:pStyle w:val="a2"/>
+      </w:pPr>
+      <w:r>
+        <w:t xml:space="preserve">Разработка виртуального музея вычислительной техники ИРНИТУ обеспечивает комплексное решение проблемы недоступности и неизвестности музейной коллекции. </w:t>
       </w:r>
     </w:p>
     <w:p>
       <w:pPr>
-        <w:pStyle w:val="a"/>
-        <w:numPr>
-          <w:ilvl w:val="0"/>
-          <w:numId w:val="82"/>
-        </w:numPr>
-      </w:pPr>
-      <w:r>
-        <w:t>Систему для сбора обратной связи от пользователей.</w:t>
+        <w:pStyle w:val="a2"/>
+      </w:pPr>
+      <w:r>
+        <w:t>На основе проведённого анализа предметной области, изучения аналогов и моделирования бизнес-процессов сформулированы чёткие требования, которые позволят создать масштабируемую и удобную платформу, служащую как образовательному, так и просветительскому назначению. Система будет способствовать популяризации истории вычислительной техники, интеграции музейных материалов в учебный процесс и созданию устойчивой цифровой инфраструктуры для сохранения научно-технического наследия университета.​</w:t>
       </w:r>
     </w:p>
     <w:p>
       <w:pPr>
         <w:pStyle w:val="a2"/>
-        <w:rPr>
-          <w:b/>
-          <w:bCs/>
-        </w:rPr>
-      </w:pPr>
-    </w:p>
-    <w:p>
-      <w:pPr>
-        <w:pStyle w:val="a2"/>
-      </w:pPr>
-      <w:r>
-        <w:t xml:space="preserve">Разработка виртуального музея вычислительной техники </w:t>
-      </w:r>
-      <w:proofErr w:type="spellStart"/>
-      <w:r>
-        <w:t>ИРНИТУ</w:t>
-      </w:r>
-      <w:proofErr w:type="spellEnd"/>
-      <w:r>
-        <w:t xml:space="preserve"> обеспечивает комплексное решение проблемы недоступности и неизвестности музейной коллекции. </w:t>
-      </w:r>
-    </w:p>
-    <w:p>
-      <w:pPr>
-        <w:pStyle w:val="a2"/>
-      </w:pPr>
-      <w:r>
-        <w:t>На основе проведённого анализа предметной области, изучения аналогов и моделирования бизнес-процессов сформулированы чёткие требования, которые позволят создать масштабируемую и удобную платформу, служащую как образовательному, так и просветительскому назначению. Система будет способствовать популяризации истории вычислительной техники, интеграции музейных материалов в учебный процесс и созданию устойчивой цифровой инфраструктуры для сохранения научно-технического наследия университета.​</w:t>
-      </w:r>
-    </w:p>
-    <w:p>
-      <w:pPr>
-        <w:pStyle w:val="a2"/>
         <w:ind w:left="375" w:firstLine="0"/>
       </w:pPr>
     </w:p>
     <w:sectPr>
+      <w:footerReference w:type="default" r:id="rId11"/>
       <w:pgSz w:w="11906" w:h="16838"/>
       <w:pgMar w:top="1134" w:right="850" w:bottom="1134" w:left="1701" w:header="708" w:footer="708" w:gutter="0"/>
       <w:cols w:space="708"/>
+      <w:titlePg/>
       <w:docGrid w:linePitch="381"/>
     </w:sectPr>
   </w:body>
 </w:document>
+</file>
+
+<file path=word/endnotes.xml><?xml version="1.0" encoding="utf-8"?>
+<w:endnotes xmlns:wpc="http://schemas.microsoft.com/office/word/2010/wordprocessingCanvas" xmlns:cx="http://schemas.microsoft.com/office/drawing/2014/chartex" xmlns:cx1="http://schemas.microsoft.com/office/drawing/2015/9/8/chartex" xmlns:cx2="http://schemas.microsoft.com/office/drawing/2015/10/21/chartex" xmlns:cx3="http://schemas.microsoft.com/office/drawing/2016/5/9/chartex" xmlns:cx4="http://schemas.microsoft.com/office/drawing/2016/5/10/chartex" xmlns:cx5="http://schemas.microsoft.com/office/drawing/2016/5/11/chartex" xmlns:cx6="http://schemas.microsoft.com/office/drawing/2016/5/12/chartex" xmlns:cx7="http://schemas.microsoft.com/office/drawing/2016/5/13/chartex" xmlns:cx8="http://schemas.microsoft.com/office/drawing/2016/5/14/chartex" xmlns:mc="http://schemas.openxmlformats.org/markup-compatibility/2006" xmlns:aink="http://schemas.microsoft.com/office/drawing/2016/ink" xmlns:am3d="http://schemas.microsoft.com/office/drawing/2017/model3d" xmlns:o="urn:schemas-microsoft-com:office:office" xmlns:oel="http://schemas.microsoft.com/office/2019/extlst" xmlns:r="http://schemas.openxmlformats.org/officeDocument/2006/relationships" xmlns:m="http://schemas.openxmlformats.org/officeDocument/2006/math" xmlns:v="urn:schemas-microsoft-com:vml" xmlns:wp14="http://schemas.microsoft.com/office/word/2010/wordprocessingDrawing" xmlns:wp="http://schemas.openxmlformats.org/drawingml/2006/wordprocessingDrawing" xmlns:w10="urn:schemas-microsoft-com:office:word" xmlns:w="http://schemas.openxmlformats.org/wordprocessingml/2006/main" xmlns:w14="http://schemas.microsoft.com/office/word/2010/wordml" xmlns:w15="http://schemas.microsoft.com/office/word/2012/wordml" xmlns:w16cex="http://schemas.microsoft.com/office/word/2018/wordml/cex" xmlns:w16cid="http://schemas.microsoft.com/office/word/2016/wordml/cid" xmlns:w16="http://schemas.microsoft.com/office/word/2018/wordml" xmlns:w16sdtdh="http://schemas.microsoft.com/office/word/2020/wordml/sdtdatahash" xmlns:w16se="http://schemas.microsoft.com/office/word/2015/wordml/symex" xmlns:wpg="http://schemas.microsoft.com/office/word/2010/wordprocessingGroup" xmlns:wpi="http://schemas.microsoft.com/office/word/2010/wordprocessingInk" xmlns:wne="http://schemas.microsoft.com/office/word/2006/wordml" xmlns:wps="http://schemas.microsoft.com/office/word/2010/wordprocessingShape" mc:Ignorable="w14 w15 w16se w16cid w16 w16cex w16sdtdh wp14">
+  <w:endnote w:type="separator" w:id="-1">
+    <w:p>
+      <w:r>
+        <w:separator/>
+      </w:r>
+    </w:p>
+  </w:endnote>
+  <w:endnote w:type="continuationSeparator" w:id="0">
+    <w:p>
+      <w:r>
+        <w:continuationSeparator/>
+      </w:r>
+    </w:p>
+  </w:endnote>
+</w:endnotes>
+</file>
+
+<file path=word/footer1.xml><?xml version="1.0" encoding="utf-8"?>
+<w:ftr xmlns:wpc="http://schemas.microsoft.com/office/word/2010/wordprocessingCanvas" xmlns:cx="http://schemas.microsoft.com/office/drawing/2014/chartex" xmlns:cx1="http://schemas.microsoft.com/office/drawing/2015/9/8/chartex" xmlns:cx2="http://schemas.microsoft.com/office/drawing/2015/10/21/chartex" xmlns:cx3="http://schemas.microsoft.com/office/drawing/2016/5/9/chartex" xmlns:cx4="http://schemas.microsoft.com/office/drawing/2016/5/10/chartex" xmlns:cx5="http://schemas.microsoft.com/office/drawing/2016/5/11/chartex" xmlns:cx6="http://schemas.microsoft.com/office/drawing/2016/5/12/chartex" xmlns:cx7="http://schemas.microsoft.com/office/drawing/2016/5/13/chartex" xmlns:cx8="http://schemas.microsoft.com/office/drawing/2016/5/14/chartex" xmlns:mc="http://schemas.openxmlformats.org/markup-compatibility/2006" xmlns:aink="http://schemas.microsoft.com/office/drawing/2016/ink" xmlns:am3d="http://schemas.microsoft.com/office/drawing/2017/model3d" xmlns:o="urn:schemas-microsoft-com:office:office" xmlns:oel="http://schemas.microsoft.com/office/2019/extlst" xmlns:r="http://schemas.openxmlformats.org/officeDocument/2006/relationships" xmlns:m="http://schemas.openxmlformats.org/officeDocument/2006/math" xmlns:v="urn:schemas-microsoft-com:vml" xmlns:wp14="http://schemas.microsoft.com/office/word/2010/wordprocessingDrawing" xmlns:wp="http://schemas.openxmlformats.org/drawingml/2006/wordprocessingDrawing" xmlns:w10="urn:schemas-microsoft-com:office:word" xmlns:w="http://schemas.openxmlformats.org/wordprocessingml/2006/main" xmlns:w14="http://schemas.microsoft.com/office/word/2010/wordml" xmlns:w15="http://schemas.microsoft.com/office/word/2012/wordml" xmlns:w16cex="http://schemas.microsoft.com/office/word/2018/wordml/cex" xmlns:w16cid="http://schemas.microsoft.com/office/word/2016/wordml/cid" xmlns:w16="http://schemas.microsoft.com/office/word/2018/wordml" xmlns:w16sdtdh="http://schemas.microsoft.com/office/word/2020/wordml/sdtdatahash" xmlns:w16se="http://schemas.microsoft.com/office/word/2015/wordml/symex" xmlns:wpg="http://schemas.microsoft.com/office/word/2010/wordprocessingGroup" xmlns:wpi="http://schemas.microsoft.com/office/word/2010/wordprocessingInk" xmlns:wne="http://schemas.microsoft.com/office/word/2006/wordml" xmlns:wps="http://schemas.microsoft.com/office/word/2010/wordprocessingShape" mc:Ignorable="w14 w15 w16se w16cid w16 w16cex w16sdtdh wp14">
+  <w:sdt>
+    <w:sdtPr>
+      <w:id w:val="1626506811"/>
+      <w:docPartObj>
+        <w:docPartGallery w:val="Page Numbers (Bottom of Page)"/>
+        <w:docPartUnique/>
+      </w:docPartObj>
+    </w:sdtPr>
+    <w:sdtContent>
+      <w:p>
+        <w:pPr>
+          <w:pStyle w:val="af8"/>
+          <w:jc w:val="right"/>
+        </w:pPr>
+        <w:r>
+          <w:fldChar w:fldCharType="begin"/>
+        </w:r>
+        <w:r>
+          <w:instrText>PAGE   \* MERGEFORMAT</w:instrText>
+        </w:r>
+        <w:r>
+          <w:fldChar w:fldCharType="separate"/>
+        </w:r>
+        <w:r>
+          <w:t>2</w:t>
+        </w:r>
+        <w:r>
+          <w:fldChar w:fldCharType="end"/>
+        </w:r>
+      </w:p>
+    </w:sdtContent>
+  </w:sdt>
+  <w:p>
+    <w:pPr>
+      <w:pStyle w:val="af8"/>
+    </w:pPr>
+  </w:p>
+</w:ftr>
+</file>
+
+<file path=word/footnotes.xml><?xml version="1.0" encoding="utf-8"?>
+<w:footnotes xmlns:wpc="http://schemas.microsoft.com/office/word/2010/wordprocessingCanvas" xmlns:cx="http://schemas.microsoft.com/office/drawing/2014/chartex" xmlns:cx1="http://schemas.microsoft.com/office/drawing/2015/9/8/chartex" xmlns:cx2="http://schemas.microsoft.com/office/drawing/2015/10/21/chartex" xmlns:cx3="http://schemas.microsoft.com/office/drawing/2016/5/9/chartex" xmlns:cx4="http://schemas.microsoft.com/office/drawing/2016/5/10/chartex" xmlns:cx5="http://schemas.microsoft.com/office/drawing/2016/5/11/chartex" xmlns:cx6="http://schemas.microsoft.com/office/drawing/2016/5/12/chartex" xmlns:cx7="http://schemas.microsoft.com/office/drawing/2016/5/13/chartex" xmlns:cx8="http://schemas.microsoft.com/office/drawing/2016/5/14/chartex" xmlns:mc="http://schemas.openxmlformats.org/markup-compatibility/2006" xmlns:aink="http://schemas.microsoft.com/office/drawing/2016/ink" xmlns:am3d="http://schemas.microsoft.com/office/drawing/2017/model3d" xmlns:o="urn:schemas-microsoft-com:office:office" xmlns:oel="http://schemas.microsoft.com/office/2019/extlst" xmlns:r="http://schemas.openxmlformats.org/officeDocument/2006/relationships" xmlns:m="http://schemas.openxmlformats.org/officeDocument/2006/math" xmlns:v="urn:schemas-microsoft-com:vml" xmlns:wp14="http://schemas.microsoft.com/office/word/2010/wordprocessingDrawing" xmlns:wp="http://schemas.openxmlformats.org/drawingml/2006/wordprocessingDrawing" xmlns:w10="urn:schemas-microsoft-com:office:word" xmlns:w="http://schemas.openxmlformats.org/wordprocessingml/2006/main" xmlns:w14="http://schemas.microsoft.com/office/word/2010/wordml" xmlns:w15="http://schemas.microsoft.com/office/word/2012/wordml" xmlns:w16cex="http://schemas.microsoft.com/office/word/2018/wordml/cex" xmlns:w16cid="http://schemas.microsoft.com/office/word/2016/wordml/cid" xmlns:w16="http://schemas.microsoft.com/office/word/2018/wordml" xmlns:w16sdtdh="http://schemas.microsoft.com/office/word/2020/wordml/sdtdatahash" xmlns:w16se="http://schemas.microsoft.com/office/word/2015/wordml/symex" xmlns:wpg="http://schemas.microsoft.com/office/word/2010/wordprocessingGroup" xmlns:wpi="http://schemas.microsoft.com/office/word/2010/wordprocessingInk" xmlns:wne="http://schemas.microsoft.com/office/word/2006/wordml" xmlns:wps="http://schemas.microsoft.com/office/word/2010/wordprocessingShape" mc:Ignorable="w14 w15 w16se w16cid w16 w16cex w16sdtdh wp14">
+  <w:footnote w:type="separator" w:id="-1">
+    <w:p>
+      <w:r>
+        <w:separator/>
+      </w:r>
+    </w:p>
+  </w:footnote>
+  <w:footnote w:type="continuationSeparator" w:id="0">
+    <w:p>
+      <w:r>
+        <w:continuationSeparator/>
+      </w:r>
+    </w:p>
+  </w:footnote>
+</w:footnotes>
 </file>
 
 <file path=word/numbering.xml><?xml version="1.0" encoding="utf-8"?>
@@ -15337,6 +14319,7 @@
   <w:style w:type="character" w:default="1" w:styleId="a3">
     <w:name w:val="Default Paragraph Font"/>
     <w:uiPriority w:val="1"/>
+    <w:semiHidden/>
     <w:unhideWhenUsed/>
   </w:style>
   <w:style w:type="table" w:default="1" w:styleId="a4">
@@ -15866,6 +14849,56 @@
       </w:tcPr>
     </w:tblStylePr>
   </w:style>
+  <w:style w:type="paragraph" w:styleId="af6">
+    <w:name w:val="header"/>
+    <w:basedOn w:val="a1"/>
+    <w:link w:val="af7"/>
+    <w:uiPriority w:val="99"/>
+    <w:unhideWhenUsed/>
+    <w:rsid w:val="007A48CC"/>
+    <w:pPr>
+      <w:tabs>
+        <w:tab w:val="center" w:pos="4677"/>
+        <w:tab w:val="right" w:pos="9355"/>
+      </w:tabs>
+    </w:pPr>
+  </w:style>
+  <w:style w:type="character" w:customStyle="1" w:styleId="af7">
+    <w:name w:val="Верхний колонтитул Знак"/>
+    <w:basedOn w:val="a3"/>
+    <w:link w:val="af6"/>
+    <w:uiPriority w:val="99"/>
+    <w:rsid w:val="007A48CC"/>
+    <w:rPr>
+      <w:rFonts w:ascii="Times New Roman" w:hAnsi="Times New Roman"/>
+      <w:sz w:val="28"/>
+    </w:rPr>
+  </w:style>
+  <w:style w:type="paragraph" w:styleId="af8">
+    <w:name w:val="footer"/>
+    <w:basedOn w:val="a1"/>
+    <w:link w:val="af9"/>
+    <w:uiPriority w:val="99"/>
+    <w:unhideWhenUsed/>
+    <w:rsid w:val="007A48CC"/>
+    <w:pPr>
+      <w:tabs>
+        <w:tab w:val="center" w:pos="4677"/>
+        <w:tab w:val="right" w:pos="9355"/>
+      </w:tabs>
+    </w:pPr>
+  </w:style>
+  <w:style w:type="character" w:customStyle="1" w:styleId="af9">
+    <w:name w:val="Нижний колонтитул Знак"/>
+    <w:basedOn w:val="a3"/>
+    <w:link w:val="af8"/>
+    <w:uiPriority w:val="99"/>
+    <w:rsid w:val="007A48CC"/>
+    <w:rPr>
+      <w:rFonts w:ascii="Times New Roman" w:hAnsi="Times New Roman"/>
+      <w:sz w:val="28"/>
+    </w:rPr>
+  </w:style>
 </w:styles>
 </file>
 

</xml_diff>

<commit_message>
Update CONTRIBUTORS.md and add documentation for development process; create README.md and .gitignore files; remove unnecessary files
</commit_message>
<xml_diff>
--- a/Артефакты/Лаб 1/ТРПК.docx
+++ b/Артефакты/Лаб 1/ТРПК.docx
@@ -460,7 +460,7 @@
                 <w:noProof/>
                 <w:webHidden/>
               </w:rPr>
-              <w:t>6</w:t>
+              <w:t>5</w:t>
             </w:r>
             <w:r>
               <w:rPr>
@@ -554,7 +554,7 @@
                 <w:noProof/>
                 <w:webHidden/>
               </w:rPr>
-              <w:t>10</w:t>
+              <w:t>8</w:t>
             </w:r>
             <w:r>
               <w:rPr>
@@ -648,7 +648,7 @@
                 <w:noProof/>
                 <w:webHidden/>
               </w:rPr>
-              <w:t>13</w:t>
+              <w:t>10</w:t>
             </w:r>
             <w:r>
               <w:rPr>
@@ -707,15 +707,36 @@
         <w:pStyle w:val="a2"/>
       </w:pPr>
       <w:r>
-        <w:t>Виртуальные музеи как цифровые интерактивные пространства становятся всё более значимым инструментом в контексте цифровизации образования и культуры. Современные технологии веб-разработки, 3D-графики и мультимедиа позволяют не только оцифровать музейные коллекции, но и создавать новые сценарии взаимодействия пользователей с культурным и научным наследием, делая контент доступным независимо от географического местоположения и времени суток. Для образовательных учреждений такие решения особенно актуальны: они снимают административные и физические барьеры доступа, повышают вовлечённость студентов в изучение истории науки и техники, создают постоянную цифровую витрину научно-технического наследия и интегрируют музейные материалы в учебный процесс.​</w:t>
+        <w:t xml:space="preserve">Виртуальные музеи как цифровые интерактивные пространства становятся всё более значимым инструментом в контексте цифровизации образования и культуры. Современные технологии веб-разработки, </w:t>
+      </w:r>
+      <w:proofErr w:type="spellStart"/>
+      <w:r>
+        <w:t>3D</w:t>
+      </w:r>
+      <w:proofErr w:type="spellEnd"/>
+      <w:r>
+        <w:t>-графики и мультимедиа позволяют не только оцифровать музейные коллекции, но и создавать новые сценарии взаимодействия пользователей с культурным и научным наследием, делая контент доступным независимо от географического местоположения и времени суток. Для образовательных учреждений такие решения особенно актуальны: они снимают административные и физические барьеры доступа, повышают вовлечённость студентов в изучение истории науки и техники, создают постоянную цифровую витрину научно-технического наследия и интегрируют музейные материалы в учебный процесс.​</w:t>
       </w:r>
     </w:p>
     <w:p>
       <w:pPr>
         <w:pStyle w:val="a2"/>
       </w:pPr>
-      <w:r>
-        <w:t>ИРНИТУ обладает богатой коллекцией экспонатов вычислительной техники, отражающей эволюцию от электромеханических машин до современных процессоров. Однако текущие условия доступа к этой коллекции — физические аудитории с ограниченным временем работы, зависимость от сопровождения преподавателя и отсутствие информационного наполнения — делают музей малоизвестным и недоступным для большинства заинтересованных лиц. В проекте «Создание виртуального музея вычислительной техники ИРНИТУ» решаются следующие локальные проблемы: низкая осведомлённость о существовании музея, недоступность для студентов</w:t>
+      <w:proofErr w:type="spellStart"/>
+      <w:r>
+        <w:t>ИРНИТУ</w:t>
+      </w:r>
+      <w:proofErr w:type="spellEnd"/>
+      <w:r>
+        <w:t xml:space="preserve"> обладает богатой коллекцией экспонатов вычислительной техники, отражающей эволюцию от электромеханических машин до современных процессоров. Однако текущие условия доступа к этой коллекции — физические аудитории с ограниченным временем работы, зависимость от сопровождения преподавателя и отсутствие информационного наполнения — делают музей малоизвестным и недоступным для большинства заинтересованных лиц. В проекте «Создание виртуального музея вычислительной техники </w:t>
+      </w:r>
+      <w:proofErr w:type="spellStart"/>
+      <w:r>
+        <w:t>ИРНИТУ</w:t>
+      </w:r>
+      <w:proofErr w:type="spellEnd"/>
+      <w:r>
+        <w:t>» решаются следующие локальные проблемы: низкая осведомлённость о существовании музея, недоступность для студентов</w:t>
       </w:r>
       <w:r>
         <w:t xml:space="preserve">, </w:t>
@@ -735,7 +756,23 @@
         <w:pStyle w:val="a2"/>
       </w:pPr>
       <w:r>
-        <w:t>Разработка веб-приложения позволит превратить локальную коллекцию в глобально доступный образовательный ресурс: круглосуточный бесплатный доступ из любой точки мира, детальные карточки экспонатов с высококачественными фотографиями и интерактивными 3D-моделями, разделы, посвящённые историческим личностям и научным вехам, а также тематические виртуальные туры по эпохам развития вычислительной техники. Реализация этого проекта демонстрирует практическое применение современных технологий проектирования и разработки web-систем, архитектуры данных, компьютерной графики и методологии анализа требований.</w:t>
+        <w:t xml:space="preserve">Разработка веб-приложения позволит превратить локальную коллекцию в глобально доступный образовательный ресурс: круглосуточный бесплатный доступ из любой точки мира, детальные карточки экспонатов с высококачественными фотографиями и интерактивными </w:t>
+      </w:r>
+      <w:proofErr w:type="spellStart"/>
+      <w:r>
+        <w:t>3D</w:t>
+      </w:r>
+      <w:proofErr w:type="spellEnd"/>
+      <w:r>
+        <w:t xml:space="preserve">-моделями, разделы, посвящённые историческим личностям и научным вехам, а также тематические виртуальные туры по эпохам развития вычислительной техники. Реализация этого проекта демонстрирует практическое применение современных технологий проектирования и разработки </w:t>
+      </w:r>
+      <w:proofErr w:type="spellStart"/>
+      <w:r>
+        <w:t>web</w:t>
+      </w:r>
+      <w:proofErr w:type="spellEnd"/>
+      <w:r>
+        <w:t>-систем, архитектуры данных, компьютерной графики и методологии анализа требований.</w:t>
       </w:r>
     </w:p>
     <w:p>
@@ -789,17 +826,7 @@
         <w:pStyle w:val="a2"/>
       </w:pPr>
       <w:r>
-        <w:t xml:space="preserve">Предметная область проекта охватывает </w:t>
-      </w:r>
-      <w:r>
-        <w:rPr>
-          <w:b/>
-          <w:bCs/>
-        </w:rPr>
-        <w:t>организацию и представление музейных коллекций вычислительной техники</w:t>
-      </w:r>
-      <w:r>
-        <w:t xml:space="preserve"> в цифровом виде. В традиционном музее посетитель перемещается по залам и изучает экспонаты, представленные в физическом виде. Виртуальный музей представляет аналогичную структуру, но в цифровой форме, обеспечивая доступ к информации через web-интерфейс.</w:t>
+        <w:t>Виртуальный музей — цифровая платформа для хранения, отображения и взаимодействия с коллекцией. Вместо физических залов — веб-интерфейс.</w:t>
       </w:r>
     </w:p>
     <w:p>
@@ -812,192 +839,107 @@
     </w:p>
     <w:p>
       <w:pPr>
-        <w:pStyle w:val="a"/>
-      </w:pPr>
-      <w:r>
-        <w:rPr>
-          <w:b/>
-          <w:bCs/>
-        </w:rPr>
-        <w:t>Экспонат</w:t>
-      </w:r>
-      <w:r>
-        <w:t xml:space="preserve"> — единица музейной коллекции, включающая информацию о названии, описании, дате создания, производителе, фотографии, видео, а также, при наличии, 3D-модель.</w:t>
+        <w:pStyle w:val="a0"/>
+      </w:pPr>
+      <w:r>
+        <w:t>э</w:t>
+      </w:r>
+      <w:r>
+        <w:t xml:space="preserve">кспонат — устройство с описанием, датой, фото и </w:t>
+      </w:r>
+      <w:proofErr w:type="spellStart"/>
+      <w:r>
+        <w:t>3D</w:t>
+      </w:r>
+      <w:proofErr w:type="spellEnd"/>
+      <w:r>
+        <w:t>-моделью</w:t>
+      </w:r>
+      <w:r>
+        <w:t>;</w:t>
       </w:r>
     </w:p>
     <w:p>
       <w:pPr>
-        <w:pStyle w:val="a"/>
-      </w:pPr>
-      <w:r>
-        <w:rPr>
-          <w:b/>
-          <w:bCs/>
-        </w:rPr>
-        <w:t>Категория (раздел)</w:t>
-      </w:r>
-      <w:r>
-        <w:t xml:space="preserve"> — объединяет экспонаты по темам, эпохам или типам устройств (например, «Электромеханические вычислительные машины», «Персональные компьютеры», «Современные процессоры»).</w:t>
+        <w:pStyle w:val="a0"/>
+      </w:pPr>
+      <w:r>
+        <w:t>к</w:t>
+      </w:r>
+      <w:r>
+        <w:t>атегория — группа по эпохам (электромеханика, ПК, современная техника)</w:t>
+      </w:r>
+      <w:r>
+        <w:t>;</w:t>
       </w:r>
     </w:p>
     <w:p>
       <w:pPr>
-        <w:pStyle w:val="a"/>
-      </w:pPr>
-      <w:r>
-        <w:rPr>
-          <w:b/>
-          <w:bCs/>
-        </w:rPr>
-        <w:t>Пользователь (посетитель музея)</w:t>
-      </w:r>
-      <w:r>
-        <w:t xml:space="preserve"> — получает доступ к просмотру экспонатов, навигации по залам, поиску и фильтрации объектов.</w:t>
+        <w:pStyle w:val="a0"/>
+      </w:pPr>
+      <w:r>
+        <w:t>и</w:t>
+      </w:r>
+      <w:r>
+        <w:t>сторическая личность — учёный/инженер с биографией и связью к экспонатам</w:t>
+      </w:r>
+      <w:r>
+        <w:t>;</w:t>
       </w:r>
     </w:p>
     <w:p>
       <w:pPr>
-        <w:pStyle w:val="a"/>
-      </w:pPr>
-      <w:r>
-        <w:rPr>
-          <w:b/>
-          <w:bCs/>
-        </w:rPr>
-        <w:t>Администратор</w:t>
-      </w:r>
-      <w:r>
-        <w:t xml:space="preserve"> — управляет контентом музея: добавляет, редактирует и удаляет экспонаты, формирует разделы, контролирует корректность представленных данных.</w:t>
+        <w:pStyle w:val="a0"/>
+      </w:pPr>
+      <w:r>
+        <w:t>т</w:t>
+      </w:r>
+      <w:r>
+        <w:t>ур — интерактивный маршрут по залам с пояснениями</w:t>
+      </w:r>
+      <w:r>
+        <w:t>;</w:t>
       </w:r>
     </w:p>
     <w:p>
       <w:pPr>
-        <w:pStyle w:val="a2"/>
-      </w:pPr>
-      <w:r>
-        <w:t>С точки зрения функционирования система делится на два основных компонента:</w:t>
+        <w:pStyle w:val="a0"/>
+      </w:pPr>
+      <w:r>
+        <w:t>п</w:t>
+      </w:r>
+      <w:r>
+        <w:t>осетитель — просматривает без регистрации</w:t>
+      </w:r>
+      <w:r>
+        <w:rPr>
+          <w:lang w:val="en-US"/>
+        </w:rPr>
+        <w:t>;</w:t>
       </w:r>
     </w:p>
     <w:p>
       <w:pPr>
-        <w:pStyle w:val="a"/>
-        <w:numPr>
-          <w:ilvl w:val="0"/>
-          <w:numId w:val="64"/>
-        </w:numPr>
-      </w:pPr>
-      <w:r>
-        <w:rPr>
-          <w:b/>
-          <w:bCs/>
-        </w:rPr>
-        <w:t>Панель администратора</w:t>
-      </w:r>
-      <w:r>
-        <w:t xml:space="preserve"> — обеспечивает интерфейс для наполнения базы данных экспонатами, включая загрузку мультимедиа, текстовых описаний и метаданных.</w:t>
+        <w:pStyle w:val="a0"/>
+      </w:pPr>
+      <w:r>
+        <w:t>а</w:t>
+      </w:r>
+      <w:r>
+        <w:t>дминистратор — управляет контентом</w:t>
+      </w:r>
+      <w:r>
+        <w:t xml:space="preserve"> сайта.</w:t>
       </w:r>
     </w:p>
     <w:p>
       <w:pPr>
-        <w:pStyle w:val="a"/>
-        <w:numPr>
-          <w:ilvl w:val="0"/>
-          <w:numId w:val="64"/>
-        </w:numPr>
-      </w:pPr>
-      <w:r>
-        <w:rPr>
-          <w:b/>
-          <w:bCs/>
-        </w:rPr>
-        <w:t>Интерактивный интерфейс посетителя</w:t>
-      </w:r>
-      <w:r>
-        <w:t xml:space="preserve"> — предоставляет возможность просматривать экспонаты, фильтровать их по параметрам, при необходимости, взаимодействовать с 3D-моделями</w:t>
-      </w:r>
-      <w:r>
-        <w:t xml:space="preserve"> и посещать виртуальный тур</w:t>
-      </w:r>
-      <w:r>
-        <w:t>.</w:t>
-      </w:r>
-    </w:p>
-    <w:p>
-      <w:pPr>
-        <w:pStyle w:val="a2"/>
-      </w:pPr>
-      <w:r>
-        <w:t xml:space="preserve">В предметной области также важным аспектом является </w:t>
-      </w:r>
-      <w:r>
-        <w:rPr>
-          <w:b/>
-          <w:bCs/>
-        </w:rPr>
-        <w:t>удобность и</w:t>
-      </w:r>
-      <w:r>
-        <w:t xml:space="preserve"> </w:t>
-      </w:r>
-      <w:r>
-        <w:rPr>
-          <w:b/>
-          <w:bCs/>
-        </w:rPr>
-        <w:t xml:space="preserve">понятность </w:t>
-      </w:r>
-      <w:r>
-        <w:rPr>
-          <w:b/>
-          <w:bCs/>
-        </w:rPr>
-        <w:t>интерфейса</w:t>
-      </w:r>
-      <w:r>
-        <w:t>. Пользователь должен иметь возможность:</w:t>
-      </w:r>
-    </w:p>
-    <w:p>
-      <w:pPr>
-        <w:pStyle w:val="a0"/>
-      </w:pPr>
-      <w:r>
-        <w:t>легко находить интересующие экспонаты;</w:t>
-      </w:r>
-    </w:p>
-    <w:p>
-      <w:pPr>
-        <w:pStyle w:val="a0"/>
-      </w:pPr>
-      <w:r>
-        <w:t>переходить между разделами (например, по эпохам или типам устройств);</w:t>
-      </w:r>
-    </w:p>
-    <w:p>
-      <w:pPr>
-        <w:pStyle w:val="a0"/>
-      </w:pPr>
-      <w:r>
-        <w:t>рассматривать каждый экспонат с различных ракурсов и в удобном масштабе.</w:t>
-      </w:r>
-    </w:p>
-    <w:p>
-      <w:pPr>
-        <w:pStyle w:val="a2"/>
-      </w:pPr>
-      <w:r>
-        <w:t>Таким образом, предметная область проекта представляет собой цифровую систему хранения, отображения и взаимодействия с объектами вычислительной техники, предназначенную для образовательных и просветительских целей.</w:t>
-      </w:r>
-    </w:p>
-    <w:p>
-      <w:pPr>
-        <w:pStyle w:val="a2"/>
-      </w:pPr>
-    </w:p>
-    <w:p>
-      <w:pPr>
-        <w:pStyle w:val="a2"/>
-      </w:pPr>
+        <w:spacing w:after="160" w:line="259" w:lineRule="auto"/>
+        <w:jc w:val="left"/>
+      </w:pPr>
+      <w:r>
+        <w:br w:type="page"/>
+      </w:r>
     </w:p>
     <w:p>
       <w:pPr>
@@ -1039,7 +981,39 @@
         <w:pStyle w:val="a2"/>
       </w:pPr>
       <w:r>
-        <w:t>В рамках анализа можно выделить несколько примечательных примеров виртуальных музеев, каждый из которых демонстрирует различные подходы к архитектуре интерфейса, интерактивности, наполнению и организации музейного пространства. В сравнении рассматриваются такие продукты, как «Цифровая Кунсткамера», National Museum of Natural History Virtual Tour и Mauritshuis (Gigapixel Museum).</w:t>
+        <w:t xml:space="preserve">В рамках анализа можно выделить несколько примечательных примеров виртуальных музеев, каждый из которых демонстрирует различные подходы к архитектуре интерфейса, интерактивности, наполнению и организации музейного пространства. В сравнении рассматриваются такие продукты, как «Цифровая Кунсткамера», National Museum </w:t>
+      </w:r>
+      <w:proofErr w:type="spellStart"/>
+      <w:r>
+        <w:t>of</w:t>
+      </w:r>
+      <w:proofErr w:type="spellEnd"/>
+      <w:r>
+        <w:t xml:space="preserve"> Natural </w:t>
+      </w:r>
+      <w:proofErr w:type="spellStart"/>
+      <w:r>
+        <w:t>History</w:t>
+      </w:r>
+      <w:proofErr w:type="spellEnd"/>
+      <w:r>
+        <w:t xml:space="preserve"> Virtual Tour и </w:t>
+      </w:r>
+      <w:proofErr w:type="spellStart"/>
+      <w:r>
+        <w:t>Mauritshuis</w:t>
+      </w:r>
+      <w:proofErr w:type="spellEnd"/>
+      <w:r>
+        <w:t xml:space="preserve"> (</w:t>
+      </w:r>
+      <w:proofErr w:type="spellStart"/>
+      <w:r>
+        <w:t>Gigapixel</w:t>
+      </w:r>
+      <w:proofErr w:type="spellEnd"/>
+      <w:r>
+        <w:t xml:space="preserve"> Museum).</w:t>
       </w:r>
     </w:p>
     <w:p>
@@ -1179,12 +1153,37 @@
                 <w:szCs w:val="18"/>
               </w:rPr>
             </w:pPr>
+            <w:proofErr w:type="spellStart"/>
             <w:r>
               <w:rPr>
                 <w:sz w:val="22"/>
                 <w:szCs w:val="18"/>
               </w:rPr>
-              <w:t>Mauritshuis (Gigapixel Museum)</w:t>
+              <w:t>Mauritshuis</w:t>
+            </w:r>
+            <w:proofErr w:type="spellEnd"/>
+            <w:r>
+              <w:rPr>
+                <w:sz w:val="22"/>
+                <w:szCs w:val="18"/>
+              </w:rPr>
+              <w:t xml:space="preserve"> (</w:t>
+            </w:r>
+            <w:proofErr w:type="spellStart"/>
+            <w:r>
+              <w:rPr>
+                <w:sz w:val="22"/>
+                <w:szCs w:val="18"/>
+              </w:rPr>
+              <w:t>Gigapixel</w:t>
+            </w:r>
+            <w:proofErr w:type="spellEnd"/>
+            <w:r>
+              <w:rPr>
+                <w:sz w:val="22"/>
+                <w:szCs w:val="18"/>
+              </w:rPr>
+              <w:t xml:space="preserve"> Museum)</w:t>
             </w:r>
           </w:p>
         </w:tc>
@@ -1653,12 +1652,21 @@
                 <w:szCs w:val="18"/>
               </w:rPr>
             </w:pPr>
+            <w:proofErr w:type="spellStart"/>
             <w:r>
               <w:rPr>
                 <w:sz w:val="22"/>
                 <w:szCs w:val="18"/>
               </w:rPr>
-              <w:t>3D-модели, фотограмметрия, мультимедиа, описания</w:t>
+              <w:t>3D</w:t>
+            </w:r>
+            <w:proofErr w:type="spellEnd"/>
+            <w:r>
+              <w:rPr>
+                <w:sz w:val="22"/>
+                <w:szCs w:val="18"/>
+              </w:rPr>
+              <w:t>-модели, фотограмметрия, мультимедиа, описания</w:t>
             </w:r>
           </w:p>
         </w:tc>
@@ -1681,7 +1689,23 @@
                 <w:sz w:val="22"/>
                 <w:szCs w:val="18"/>
               </w:rPr>
-              <w:t>Зум, гигапиксельные изображения, видео-туры</w:t>
+              <w:t xml:space="preserve">Зум, </w:t>
+            </w:r>
+            <w:proofErr w:type="spellStart"/>
+            <w:r>
+              <w:rPr>
+                <w:sz w:val="22"/>
+                <w:szCs w:val="18"/>
+              </w:rPr>
+              <w:t>гигапиксельные</w:t>
+            </w:r>
+            <w:proofErr w:type="spellEnd"/>
+            <w:r>
+              <w:rPr>
+                <w:sz w:val="22"/>
+                <w:szCs w:val="18"/>
+              </w:rPr>
+              <w:t xml:space="preserve"> изображения, видео-туры</w:t>
             </w:r>
           </w:p>
         </w:tc>
@@ -1704,8 +1728,17 @@
                 <w:sz w:val="22"/>
                 <w:szCs w:val="18"/>
               </w:rPr>
-              <w:t>Зум до уровня мазка кисти, инфракрасные слои, аудио-гид</w:t>
+              <w:t xml:space="preserve">Зум до уровня мазка кисти, инфракрасные слои, </w:t>
             </w:r>
+            <w:proofErr w:type="gramStart"/>
+            <w:r>
+              <w:rPr>
+                <w:sz w:val="22"/>
+                <w:szCs w:val="18"/>
+              </w:rPr>
+              <w:t>аудио-гид</w:t>
+            </w:r>
+            <w:proofErr w:type="gramEnd"/>
           </w:p>
         </w:tc>
       </w:tr>
@@ -1726,6 +1759,7 @@
                 <w:szCs w:val="18"/>
               </w:rPr>
             </w:pPr>
+            <w:proofErr w:type="spellStart"/>
             <w:r>
               <w:rPr>
                 <w:b w:val="0"/>
@@ -1733,7 +1767,17 @@
                 <w:sz w:val="22"/>
                 <w:szCs w:val="18"/>
               </w:rPr>
-              <w:t>3D-технологии</w:t>
+              <w:t>3D</w:t>
+            </w:r>
+            <w:proofErr w:type="spellEnd"/>
+            <w:r>
+              <w:rPr>
+                <w:b w:val="0"/>
+                <w:bCs w:val="0"/>
+                <w:sz w:val="22"/>
+                <w:szCs w:val="18"/>
+              </w:rPr>
+              <w:t>-технологии</w:t>
             </w:r>
           </w:p>
         </w:tc>
@@ -1756,7 +1800,23 @@
                 <w:sz w:val="22"/>
                 <w:szCs w:val="18"/>
               </w:rPr>
-              <w:t>Фотограмметрия, 3D-модели высокой детализации</w:t>
+              <w:t xml:space="preserve">Фотограмметрия, </w:t>
+            </w:r>
+            <w:proofErr w:type="spellStart"/>
+            <w:r>
+              <w:rPr>
+                <w:sz w:val="22"/>
+                <w:szCs w:val="18"/>
+              </w:rPr>
+              <w:t>3D</w:t>
+            </w:r>
+            <w:proofErr w:type="spellEnd"/>
+            <w:r>
+              <w:rPr>
+                <w:sz w:val="22"/>
+                <w:szCs w:val="18"/>
+              </w:rPr>
+              <w:t>-модели высокой детализации</w:t>
             </w:r>
           </w:p>
         </w:tc>
@@ -1774,12 +1834,21 @@
                 <w:szCs w:val="18"/>
               </w:rPr>
             </w:pPr>
+            <w:proofErr w:type="spellStart"/>
             <w:r>
               <w:rPr>
                 <w:sz w:val="22"/>
                 <w:szCs w:val="18"/>
               </w:rPr>
-              <w:t>Гигапиксельные панорамы, 360° съемка</w:t>
+              <w:t>Гигапиксельные</w:t>
+            </w:r>
+            <w:proofErr w:type="spellEnd"/>
+            <w:r>
+              <w:rPr>
+                <w:sz w:val="22"/>
+                <w:szCs w:val="18"/>
+              </w:rPr>
+              <w:t xml:space="preserve"> панорамы, 360° съемка</w:t>
             </w:r>
           </w:p>
         </w:tc>
@@ -1797,12 +1866,53 @@
                 <w:szCs w:val="18"/>
               </w:rPr>
             </w:pPr>
+            <w:proofErr w:type="spellStart"/>
             <w:r>
               <w:rPr>
                 <w:sz w:val="22"/>
                 <w:szCs w:val="18"/>
               </w:rPr>
-              <w:t>Гигапиксельные изображения, AR/VR-функции</w:t>
+              <w:t>Гигапиксельные</w:t>
+            </w:r>
+            <w:proofErr w:type="spellEnd"/>
+            <w:r>
+              <w:rPr>
+                <w:sz w:val="22"/>
+                <w:szCs w:val="18"/>
+              </w:rPr>
+              <w:t xml:space="preserve"> изображения, </w:t>
+            </w:r>
+            <w:proofErr w:type="spellStart"/>
+            <w:r>
+              <w:rPr>
+                <w:sz w:val="22"/>
+                <w:szCs w:val="18"/>
+              </w:rPr>
+              <w:t>AR</w:t>
+            </w:r>
+            <w:proofErr w:type="spellEnd"/>
+            <w:r>
+              <w:rPr>
+                <w:sz w:val="22"/>
+                <w:szCs w:val="18"/>
+              </w:rPr>
+              <w:t>/</w:t>
+            </w:r>
+            <w:proofErr w:type="spellStart"/>
+            <w:r>
+              <w:rPr>
+                <w:sz w:val="22"/>
+                <w:szCs w:val="18"/>
+              </w:rPr>
+              <w:t>VR</w:t>
+            </w:r>
+            <w:proofErr w:type="spellEnd"/>
+            <w:r>
+              <w:rPr>
+                <w:sz w:val="22"/>
+                <w:szCs w:val="18"/>
+              </w:rPr>
+              <w:t>-функции</w:t>
             </w:r>
           </w:p>
         </w:tc>
@@ -1903,7 +2013,23 @@
                 <w:sz w:val="22"/>
                 <w:szCs w:val="18"/>
               </w:rPr>
-              <w:t>Полная адаптация для всех устройств, VR-поддержка</w:t>
+              <w:t xml:space="preserve">Полная адаптация для всех устройств, </w:t>
+            </w:r>
+            <w:proofErr w:type="spellStart"/>
+            <w:r>
+              <w:rPr>
+                <w:sz w:val="22"/>
+                <w:szCs w:val="18"/>
+              </w:rPr>
+              <w:t>VR</w:t>
+            </w:r>
+            <w:proofErr w:type="spellEnd"/>
+            <w:r>
+              <w:rPr>
+                <w:sz w:val="22"/>
+                <w:szCs w:val="18"/>
+              </w:rPr>
+              <w:t>-поддержка</w:t>
             </w:r>
           </w:p>
         </w:tc>
@@ -1955,7 +2081,23 @@
                 <w:sz w:val="22"/>
                 <w:szCs w:val="18"/>
               </w:rPr>
-              <w:t>Аудио, видео, текст, 3D-модели</w:t>
+              <w:t xml:space="preserve">Аудио, видео, текст, </w:t>
+            </w:r>
+            <w:proofErr w:type="spellStart"/>
+            <w:r>
+              <w:rPr>
+                <w:sz w:val="22"/>
+                <w:szCs w:val="18"/>
+              </w:rPr>
+              <w:t>3D</w:t>
+            </w:r>
+            <w:proofErr w:type="spellEnd"/>
+            <w:r>
+              <w:rPr>
+                <w:sz w:val="22"/>
+                <w:szCs w:val="18"/>
+              </w:rPr>
+              <w:t>-модели</w:t>
             </w:r>
           </w:p>
         </w:tc>
@@ -2111,17 +2253,20 @@
     <w:p>
       <w:pPr>
         <w:pStyle w:val="a2"/>
-        <w:rPr>
-          <w:b/>
-          <w:bCs/>
-        </w:rPr>
-      </w:pPr>
-      <w:r>
-        <w:rPr>
-          <w:b/>
-          <w:bCs/>
-        </w:rPr>
-        <w:t>Оценка по разделам обзора</w:t>
+      </w:pPr>
+      <w:r>
+        <w:t xml:space="preserve">Следовательно, </w:t>
+      </w:r>
+      <w:r>
+        <w:t xml:space="preserve">существующие системы популяризируют известные коллекции. Наш проект — специализированный образовательный ресурс для </w:t>
+      </w:r>
+      <w:proofErr w:type="spellStart"/>
+      <w:r>
+        <w:t>ИРНИТУ</w:t>
+      </w:r>
+      <w:proofErr w:type="spellEnd"/>
+      <w:r>
+        <w:t xml:space="preserve"> с фокусом на техническую детализацию и образовательный контент.</w:t>
       </w:r>
     </w:p>
     <w:p>
@@ -2129,183 +2274,16 @@
         <w:pStyle w:val="a2"/>
       </w:pPr>
       <w:r>
-        <w:t>Общая оценка интерфейса у всех систем очень высокая, дизайн учитывает специфику музейного бренда или коллекции. Цветовое решение поддерживает атмосферу экспозиции и не отвлекает пользователя от музейных предметов.</w:t>
+        <w:t>​</w:t>
       </w:r>
     </w:p>
     <w:p>
       <w:pPr>
-        <w:pStyle w:val="a2"/>
-      </w:pPr>
-    </w:p>
-    <w:p>
-      <w:pPr>
-        <w:pStyle w:val="a2"/>
-      </w:pPr>
-      <w:r>
-        <w:rPr>
-          <w:b/>
-          <w:bCs/>
-        </w:rPr>
-        <w:t>Навигация</w:t>
-      </w:r>
-      <w:r>
-        <w:t xml:space="preserve"> отличается — в Кунсткамере реализована карта по гравюре XVIII века, в National Museum интуитивная карта с переходами между залами </w:t>
-      </w:r>
-      <w:r>
-        <w:lastRenderedPageBreak/>
-        <w:t>(стрелки, мини-карта), в Mauritshuis реализованы современные навигационные паттерны и поиск по коллекции.</w:t>
-      </w:r>
-    </w:p>
-    <w:p>
-      <w:pPr>
-        <w:pStyle w:val="a2"/>
-      </w:pPr>
-      <w:r>
-        <w:rPr>
-          <w:b/>
-          <w:bCs/>
-        </w:rPr>
-        <w:t>Интерактивность всех систем высокая:</w:t>
-      </w:r>
-      <w:r>
-        <w:t xml:space="preserve"> Кунсткамера и Mauritshuis используют передовые технологии 3D и сверхвысокого разрешения, National Museum делает акцент на гигапиксельных панорамах и обучающих видео.</w:t>
-      </w:r>
-    </w:p>
-    <w:p>
-      <w:pPr>
-        <w:pStyle w:val="a2"/>
-      </w:pPr>
-      <w:r>
-        <w:rPr>
-          <w:b/>
-          <w:bCs/>
-        </w:rPr>
-        <w:t>Мультимедиа</w:t>
-      </w:r>
-      <w:r>
-        <w:t>: все платформы поддерживают текстовые, аудио, видео форматы плюс уникальные возможности (3D, инфракрасные снимки, AR).</w:t>
-      </w:r>
-    </w:p>
-    <w:p>
-      <w:pPr>
-        <w:pStyle w:val="a2"/>
-      </w:pPr>
-      <w:r>
-        <w:rPr>
-          <w:b/>
-          <w:bCs/>
-        </w:rPr>
-        <w:t>Административные панели</w:t>
-      </w:r>
-      <w:r>
-        <w:t> для наполнения, анализа и модерации экспозиции явно не описаны в открытых источниках</w:t>
-      </w:r>
-      <w:r>
-        <w:t>.</w:t>
-      </w:r>
-    </w:p>
-    <w:p>
-      <w:pPr>
-        <w:pStyle w:val="a2"/>
-        <w:rPr>
-          <w:b/>
-          <w:bCs/>
-        </w:rPr>
-      </w:pPr>
-      <w:r>
-        <w:rPr>
-          <w:b/>
-          <w:bCs/>
-        </w:rPr>
-        <w:t>Общий вывод</w:t>
-      </w:r>
-    </w:p>
-    <w:p>
-      <w:pPr>
-        <w:pStyle w:val="a2"/>
-      </w:pPr>
-      <w:r>
-        <w:t>Существующие виртуальные музейные платформы демонстрируют высокую степень технологичности, качества визуального и мультимедийного наполнения. Однако анализ показывает, что они ориентированы на широкую аудиторию и решают задачи популяризации уже сформированных коллекций мирового значения.</w:t>
-      </w:r>
-    </w:p>
-    <w:p>
-      <w:pPr>
-        <w:pStyle w:val="a2"/>
-      </w:pPr>
-      <w:r>
-        <w:t>Предлагаемый проект виртуального музея вычислительной техники ИРНИТУ имеет существенные отличия и преимущества, обусловленные спецификой целевой аудитории и функциональными возможностями. </w:t>
-      </w:r>
-      <w:r>
-        <w:rPr>
-          <w:b/>
-          <w:bCs/>
-        </w:rPr>
-        <w:t>Во-первых</w:t>
-      </w:r>
-      <w:r>
-        <w:t>, система решает конкретную локальную задачу университета — создание собственного цифрового музейного пространства, доступного студентам, преподавателям и всем заинтересованным лицам без необходимости физического посещения. Это обеспечивает круглосуточный доступ к образовательному контенту, возможность дистанционного изучения истории вычислительной техники и интеграцию музейных материалов в учебный процесс.​</w:t>
-      </w:r>
-    </w:p>
-    <w:p>
-      <w:pPr>
-        <w:pStyle w:val="a2"/>
-      </w:pPr>
-      <w:r>
-        <w:rPr>
-          <w:b/>
-          <w:bCs/>
-        </w:rPr>
-        <w:t>Во-вторых</w:t>
-      </w:r>
-      <w:r>
-        <w:t>, проект предусматривает создание детализированных карточек экспонатов с высококачественными фотографиями и полноценными 3D-моделями, что позволит рассматривать технические устройства со всех сторон, изучать их конструкцию и особенности в интерактивном режиме — функционал, критически важный именно для музея вычислительной техники, где понимание устройства и принципов работы является ключевым образовательным результатом.​</w:t>
-      </w:r>
-    </w:p>
-    <w:p>
-      <w:pPr>
-        <w:pStyle w:val="a2"/>
-      </w:pPr>
-      <w:r>
-        <w:rPr>
-          <w:b/>
-          <w:bCs/>
-        </w:rPr>
-        <w:t>В-третьих</w:t>
-      </w:r>
-      <w:r>
-        <w:t>, в структуру музея интегрированы разделы, посвящённые историческим личностям — учёным, инженерам, изобретателям, внёсшим вклад в развитие вычислительной техники. Это создаёт контекст, связывающий технические артефакты с историей науки и персоналиями, что усиливает образовательную и культурную составляющую проекта.​</w:t>
-      </w:r>
-    </w:p>
-    <w:p>
-      <w:pPr>
-        <w:pStyle w:val="a2"/>
-      </w:pPr>
-      <w:r>
-        <w:rPr>
-          <w:b/>
-          <w:bCs/>
-        </w:rPr>
-        <w:t>В-четвёртых</w:t>
-      </w:r>
-      <w:r>
-        <w:t xml:space="preserve">, </w:t>
-      </w:r>
-      <w:r>
-        <w:t>система предусматривает виртуальный тур по музею</w:t>
-      </w:r>
-      <w:r>
-        <w:t xml:space="preserve"> вычислительной техники ИРНИТУ</w:t>
-      </w:r>
-      <w:r>
-        <w:t>.</w:t>
-      </w:r>
-    </w:p>
-    <w:p>
-      <w:pPr>
-        <w:pStyle w:val="a2"/>
-      </w:pPr>
-      <w:r>
-        <w:t>Таким образом, разрабатываемая система не дублирует существующие решения, а создаёт специализированную образовательную платформу, адаптированную под потребности университетской среды, с акцентом на глубокое изучение технических объектов, их исторического контекста и интерактивное взаимодействие с контентом.​</w:t>
+        <w:spacing w:after="160" w:line="259" w:lineRule="auto"/>
+        <w:jc w:val="left"/>
+      </w:pPr>
+      <w:r>
+        <w:br w:type="page"/>
       </w:r>
     </w:p>
     <w:p>
@@ -2321,7 +2299,7 @@
       </w:pPr>
       <w:r>
         <w:rPr>
-          <w:lang w:val="ru-RU"/>
+          <w:lang w:val="en-US"/>
         </w:rPr>
         <w:lastRenderedPageBreak/>
         <w:t xml:space="preserve"> </w:t>
@@ -2400,19 +2378,37 @@
         <w:pStyle w:val="a2"/>
       </w:pPr>
       <w:r>
-        <w:t xml:space="preserve">Для анализа и проектирования системы виртуального музея вычислительной техники ИРНИТУ была применена методология моделирования бизнес-процессов в нотации </w:t>
-      </w:r>
+        <w:t xml:space="preserve">Для анализа и проектирования системы виртуального музея вычислительной техники </w:t>
+      </w:r>
+      <w:proofErr w:type="spellStart"/>
+      <w:r>
+        <w:t>ИРНИТУ</w:t>
+      </w:r>
+      <w:proofErr w:type="spellEnd"/>
+      <w:r>
+        <w:t xml:space="preserve"> была применена методология моделирования бизнес-процессов в нотации </w:t>
+      </w:r>
+      <w:proofErr w:type="spellStart"/>
       <w:r>
         <w:rPr>
           <w:lang w:val="en-US"/>
         </w:rPr>
         <w:t>IDEF</w:t>
       </w:r>
+      <w:proofErr w:type="spellEnd"/>
       <w:r>
         <w:t>-0</w:t>
       </w:r>
       <w:r>
-        <w:t xml:space="preserve">. В рамках проекта построены две модели: текущее состояние системы (AS-IS) и целевое состояние после внедрения веб-приложения (TO-BE). Сравнительный анализ этих моделей позволяет выявить проблемные зоны существующего процесса и обосновать необходимость </w:t>
+        <w:t>. В рамках проекта построены две модели: текущее состояние системы (AS-</w:t>
+      </w:r>
+      <w:proofErr w:type="spellStart"/>
+      <w:r>
+        <w:t>IS</w:t>
+      </w:r>
+      <w:proofErr w:type="spellEnd"/>
+      <w:r>
+        <w:t xml:space="preserve">) и целевое состояние после внедрения веб-приложения (TO-BE). Сравнительный анализ этих моделей позволяет выявить проблемные зоны существующего процесса и обосновать необходимость </w:t>
       </w:r>
       <w:r>
         <w:t>цифровизации</w:t>
@@ -2421,8 +2417,13 @@
         <w:t xml:space="preserve"> </w:t>
       </w:r>
       <w:r>
-        <w:t>музея ИРНИТУ</w:t>
-      </w:r>
+        <w:t xml:space="preserve">музея </w:t>
+      </w:r>
+      <w:proofErr w:type="spellStart"/>
+      <w:r>
+        <w:t>ИРНИТУ</w:t>
+      </w:r>
+      <w:proofErr w:type="spellEnd"/>
       <w:r>
         <w:t>.​</w:t>
       </w:r>
@@ -2440,7 +2441,23 @@
           <w:b/>
           <w:bCs/>
         </w:rPr>
-        <w:t>Модель AS-IS: текущее состояние процесса</w:t>
+        <w:t>Модель AS-</w:t>
+      </w:r>
+      <w:proofErr w:type="spellStart"/>
+      <w:r>
+        <w:rPr>
+          <w:b/>
+          <w:bCs/>
+        </w:rPr>
+        <w:t>IS</w:t>
+      </w:r>
+      <w:proofErr w:type="spellEnd"/>
+      <w:r>
+        <w:rPr>
+          <w:b/>
+          <w:bCs/>
+        </w:rPr>
+        <w:t>: текущее состояние процесса</w:t>
       </w:r>
     </w:p>
     <w:p>
@@ -2448,7 +2465,15 @@
         <w:pStyle w:val="a2"/>
       </w:pPr>
       <w:r>
-        <w:t>В настоящее время музей вычислительной техники ИРНИТУ представлен двумя физическими аудиториями, расположенными на территории университета. Доступ к экспозиции имеют исключительно студенты и сотрудники университета, причём посещение возможно только в сопровождении преподавателя и в рамках установленного расписания занятий. Процесс взаимодействия с музеем начинается с необходимости физического присутствия в университете, получения разрешения на вход в аудиторию и непосредственного осмотра экспонатов. Информационное сопровождение минимально: отсутствуют детальные описания экспонатов, исторический контекст, мультимедийные материалы. Экспонаты не структурированы по эпохам или тематическим категориям, что затрудняет восприятие и понимание исторической последовательности развития вычислительной техники. Если аудитория закрыта или занята учебными мероприятиями, осмотр становится невозможным.​</w:t>
+        <w:t xml:space="preserve">В настоящее время музей вычислительной техники </w:t>
+      </w:r>
+      <w:proofErr w:type="spellStart"/>
+      <w:r>
+        <w:t>ИРНИТУ</w:t>
+      </w:r>
+      <w:proofErr w:type="spellEnd"/>
+      <w:r>
+        <w:t xml:space="preserve"> представлен двумя физическими аудиториями, расположенными на территории университета. Доступ к экспозиции имеют исключительно студенты и сотрудники университета, причём посещение возможно только в сопровождении преподавателя и в рамках установленного расписания занятий. Процесс взаимодействия с музеем начинается с необходимости физического присутствия в университете, получения разрешения на вход в аудиторию и непосредственного осмотра экспонатов. Информационное сопровождение минимально: отсутствуют детальные описания экспонатов, исторический контекст, мультимедийные материалы. Экспонаты не структурированы по эпохам или тематическим категориям, что затрудняет восприятие и понимание исторической последовательности развития вычислительной техники. Если аудитория закрыта или занята учебными мероприятиями, осмотр становится невозможным.​</w:t>
       </w:r>
     </w:p>
     <w:p>
@@ -2602,7 +2627,15 @@
         <w:pStyle w:val="a2"/>
       </w:pPr>
       <w:r>
-        <w:t>Таким образом, действующая система не обеспечивает открытый доступ к коллекции, не способствует популяризации музея и не реализует в полной мере образовательный и культурный потенциал экспозиции. На рисунке 1 представлена схема бизнес-процесса посещения музея в текущем состоянии (AS-IS).</w:t>
+        <w:t>Таким образом, действующая система не обеспечивает открытый доступ к коллекции, не способствует популяризации музея и не реализует в полной мере образовательный и культурный потенциал экспозиции. На рисунке 1 представлена схема бизнес-процесса посещения музея в текущем состоянии (AS-</w:t>
+      </w:r>
+      <w:proofErr w:type="spellStart"/>
+      <w:r>
+        <w:t>IS</w:t>
+      </w:r>
+      <w:proofErr w:type="spellEnd"/>
+      <w:r>
+        <w:t>).</w:t>
       </w:r>
     </w:p>
     <w:p>
@@ -2734,8 +2767,51 @@
         <w:pStyle w:val="a2"/>
       </w:pPr>
       <w:r>
-        <w:t>Целевая модель предполагает кардинальное изменение формата взаимодействия с музейной коллекцией за счёт создания виртуального музея на базе веб-приложения. Виртуальный музей становится доступным круглосуточно из любой точки мира, где есть доступ к интернету. Посетитель может самостоятельно выбрать интересующую его эпоху развития вычислительной техники, отфильтровать экспонаты по категориям, воспользоваться функцией поиска, изучить детальные карточки экспонатов с фотографиями, 3D-моделями, текстовыми описаниями, видео и аудиогидами. Помимо экспонатов, система предоставляет информацию об исторических личностях — учёных, инженерах, изобретателях, связанных с развитием вычислительных технологий. Реализованы виртуальные туры по тематическим залам, позволяющие пользователю совершить структурированное путешествие по истории вычислительной техники.​</w:t>
-      </w:r>
+        <w:t xml:space="preserve">Целевая модель предполагает кардинальное изменение формата взаимодействия с музейной коллекцией за счёт создания виртуального музея на базе веб-приложения. Виртуальный музей становится доступным круглосуточно из любой точки мира, где есть доступ к интернету. Посетитель может самостоятельно выбрать интересующую его эпоху развития вычислительной техники, отфильтровать экспонаты по категориям, изучить детальные карточки экспонатов с фотографиями, </w:t>
+      </w:r>
+      <w:proofErr w:type="spellStart"/>
+      <w:r>
+        <w:t>3D</w:t>
+      </w:r>
+      <w:proofErr w:type="spellEnd"/>
+      <w:r>
+        <w:t>-моделями, текстовыми описаниями, видео и аудиогидами. Помимо экспонатов, система предоставляет информацию об исторических личностях — учёных, инженерах, изобретателях, связанных с развитием вычислительных технологий. Реализован</w:t>
+      </w:r>
+      <w:r>
+        <w:t xml:space="preserve">ы виртуальные туры по </w:t>
+      </w:r>
+      <w:r>
+        <w:t>залам</w:t>
+      </w:r>
+      <w:r>
+        <w:t xml:space="preserve"> музея</w:t>
+      </w:r>
+      <w:r>
+        <w:t xml:space="preserve"> </w:t>
+      </w:r>
+      <w:proofErr w:type="spellStart"/>
+      <w:r>
+        <w:t>ИРНИТУ</w:t>
+      </w:r>
+      <w:proofErr w:type="spellEnd"/>
+      <w:r>
+        <w:t>.​</w:t>
+      </w:r>
+    </w:p>
+    <w:p>
+      <w:pPr>
+        <w:pStyle w:val="a2"/>
+      </w:pPr>
+    </w:p>
+    <w:p>
+      <w:pPr>
+        <w:pStyle w:val="a2"/>
+      </w:pPr>
+    </w:p>
+    <w:p>
+      <w:pPr>
+        <w:pStyle w:val="a2"/>
+      </w:pPr>
     </w:p>
     <w:p>
       <w:pPr>
@@ -2746,7 +2822,22 @@
           <w:b/>
           <w:bCs/>
         </w:rPr>
-        <w:t>Процесс взаимодействия включает три основные роли:</w:t>
+        <w:lastRenderedPageBreak/>
+        <w:t xml:space="preserve">Процесс взаимодействия включает </w:t>
+      </w:r>
+      <w:r>
+        <w:rPr>
+          <w:b/>
+          <w:bCs/>
+        </w:rPr>
+        <w:t>две</w:t>
+      </w:r>
+      <w:r>
+        <w:rPr>
+          <w:b/>
+          <w:bCs/>
+        </w:rPr>
+        <w:t xml:space="preserve"> основные роли:</w:t>
       </w:r>
     </w:p>
     <w:p>
@@ -2762,11 +2853,10 @@
           <w:b/>
           <w:bCs/>
         </w:rPr>
-        <w:lastRenderedPageBreak/>
         <w:t>Посетитель</w:t>
       </w:r>
       <w:r>
-        <w:t> — конечный пользователь системы, который изучает экспонаты, просматривает карточки с мультимедийным контентом, проходит виртуальные туры, знакомится с биографиями учёных и инженеров, использует функции поиска и фильтрации для навигации по коллекции.</w:t>
+        <w:t> — конечный пользователь системы, который изучает экспонаты, просматривает карточки с мультимедийным контентом, проходит виртуальные туры, знакомится с биографиями учёных и инженеров, использует и фильтрации для навигации по коллекции.</w:t>
       </w:r>
     </w:p>
     <w:p>
@@ -2782,29 +2872,18 @@
           <w:b/>
           <w:bCs/>
         </w:rPr>
-        <w:t>Веб-приложение</w:t>
-      </w:r>
-      <w:r>
-        <w:t> — программная платформа, обеспечивающая отображение контента, обработку запросов пользователей, поиск и фильтрацию экспонатов, визуализацию 3D-моделей, воспроизведение мультимедиа, навигацию по виртуальным турам и интеграцию всех информационных компонентов в единый интерфейс.</w:t>
-      </w:r>
-    </w:p>
-    <w:p>
-      <w:pPr>
-        <w:pStyle w:val="a"/>
-        <w:numPr>
-          <w:ilvl w:val="0"/>
-          <w:numId w:val="69"/>
-        </w:numPr>
-      </w:pPr>
-      <w:r>
-        <w:rPr>
-          <w:b/>
-          <w:bCs/>
-        </w:rPr>
         <w:t>Администратор</w:t>
       </w:r>
       <w:r>
-        <w:t> — сотрудник музея или университета, который управляет наполнением базы данных через административную панель: добавляет новые экспонаты, загружает фотографии и 3D-модели, создаёт и редактирует описания, обновляет информацию о личностях, формирует и корректирует виртуальные туры, модерирует контент и обеспечивает актуальность представленной информации.</w:t>
+        <w:t xml:space="preserve"> — сотрудник музея или университета, который управляет наполнением базы данных через административную панель: добавляет новые экспонаты, загружает фотографии и </w:t>
+      </w:r>
+      <w:proofErr w:type="spellStart"/>
+      <w:r>
+        <w:t>3D</w:t>
+      </w:r>
+      <w:proofErr w:type="spellEnd"/>
+      <w:r>
+        <w:t>-модели, создаёт и редактирует описания, обновляет информацию о личностях, формирует и корректирует виртуальные туры, модерирует контент и обеспечивает актуальность представленной информации.</w:t>
       </w:r>
     </w:p>
     <w:p>
@@ -2873,7 +2952,15 @@
         <w:t>Интерактивность и мультимедийность</w:t>
       </w:r>
       <w:r>
-        <w:t>: посетители получают доступ к высококачественным фотографиям, интерактивным 3D-моделям, видеоматериалам, аудиогидам и текстовым описаниям, что значительно повышает уровень погружения и понимания.</w:t>
+        <w:t xml:space="preserve">: посетители получают доступ к высококачественным фотографиям, интерактивным </w:t>
+      </w:r>
+      <w:proofErr w:type="spellStart"/>
+      <w:r>
+        <w:t>3D</w:t>
+      </w:r>
+      <w:proofErr w:type="spellEnd"/>
+      <w:r>
+        <w:t>-моделям, видеоматериалам, аудиогидам и текстовым описаниям, что значительно повышает уровень погружения и понимания.</w:t>
       </w:r>
     </w:p>
     <w:p>
@@ -2892,7 +2979,16 @@
         <w:t>Структуризация и навигация</w:t>
       </w:r>
       <w:r>
-        <w:t>: коллекция систематизирована по эпохам, категориям и тематическим направлениям, реализованы виртуальные туры, что обеспечивает удобство ориентации и последовательное изучение материала.</w:t>
+        <w:t>: коллекция систематизирована по эпохам</w:t>
+      </w:r>
+      <w:r>
+        <w:t xml:space="preserve"> и залам</w:t>
+      </w:r>
+      <w:r>
+        <w:t>, реализованы виртуальные туры</w:t>
+      </w:r>
+      <w:r>
+        <w:t>.</w:t>
       </w:r>
     </w:p>
     <w:p>
@@ -2957,7 +3053,6 @@
         <w:pStyle w:val="a2"/>
       </w:pPr>
       <w:r>
-        <w:lastRenderedPageBreak/>
         <w:t xml:space="preserve">На рисунке 2 представлена схема бизнес-процесса посещения виртуального музея в целевом состоянии </w:t>
       </w:r>
       <w:r>
@@ -2983,6 +3078,7 @@
           <w:noProof/>
           <w:lang w:eastAsia="ru-RU"/>
         </w:rPr>
+        <w:lastRenderedPageBreak/>
         <w:drawing>
           <wp:inline distT="0" distB="0" distL="0" distR="0" wp14:anchorId="7CD35EE7" wp14:editId="1E992424">
             <wp:extent cx="5940425" cy="3618974"/>
@@ -3079,15 +3175,35 @@
           <w:b/>
           <w:bCs/>
         </w:rPr>
-        <w:t>Сравнительный анализ моделей AS-IS и TO-BE</w:t>
+        <w:t>Сравнительный анализ моделей AS-</w:t>
+      </w:r>
+      <w:proofErr w:type="spellStart"/>
+      <w:r>
+        <w:rPr>
+          <w:b/>
+          <w:bCs/>
+        </w:rPr>
+        <w:t>IS</w:t>
+      </w:r>
+      <w:proofErr w:type="spellEnd"/>
+      <w:r>
+        <w:rPr>
+          <w:b/>
+          <w:bCs/>
+        </w:rPr>
+        <w:t xml:space="preserve"> и TO-BE</w:t>
       </w:r>
     </w:p>
     <w:p>
       <w:pPr>
         <w:pStyle w:val="a2"/>
-      </w:pPr>
-      <w:r>
-        <w:t>Сопоставление текущей и целевой моделей наглядно демонстрирует масштаб трансформации, которую претерпевает музейное пространство в результате цифровизации. Физический музей, ограниченный временем работы, пространственными рамками и узкой аудиторией, превращается в динамичную онлайн-платформу, объединяющую образовательную, научную и культурную функции. Если ранее музей был доступен лишь ограниченному числу студентов при соблюдении множества организационных условий, то целевая модель обеспечивает открытый доступ для широкой аудитории — студентов всех курсов и форм обучения, преподавателей, исследователей, выпускников университета, школьников, энтузиастов вычислительной техники и всех заинтересованных лиц независимо от их местоположения.​</w:t>
+        <w:rPr>
+          <w:sz w:val="24"/>
+        </w:rPr>
+      </w:pPr>
+      <w:bookmarkStart w:id="5" w:name="_Toc212255236"/>
+      <w:r>
+        <w:t>Сопоставление текущей и целевой моделей показывает масштаб цифровой трансформации музейного пространства. Физический музей с ограниченным временем работы и аудиторией превращается в онлайн-платформу, объединяющую образовательные, научные и культурные функции. Теперь доступ открыт всем — студентам, преподавателям, исследователям, выпускникам и другим пользователям вне зависимости от их местоположения.</w:t>
       </w:r>
     </w:p>
     <w:p>
@@ -3095,8 +3211,13 @@
         <w:pStyle w:val="a2"/>
       </w:pPr>
       <w:r>
-        <w:t>Цифровая трансформация устраняет ключевые проблемы текущего состояния: низкую осведомлённость о существовании музея, недоступность для удалённых пользователей, зависимость от расписания и сопровождения, отсутствие систематизации и информационного наполнения. Виртуальный музей становится инструментом популяризации истории вычислительной техники, интеграции музейного контента в образовательный процесс и создания устойчивой цифровой инфраструктуры для сохранения и трансляции научно-технического наследия университета. Внедрение веб-приложения обеспечивает не только сохранение существующей коллекции в цифровом формате, но и создаёт основу для её дальнейшего развития, привлечения новых экспонатов и расширения функциональных возможностей платформы.​</w:t>
-      </w:r>
+        <w:t>Цифровизация устраняет основные проблемы: низкую осведомлённость, недоступность для удалённых пользователей, зависимость от расписания и отсутствие систематизации. Виртуальный музей становится средством популяризации истории вычислительной техники, интеграции контента в обучение и сохранения научно-технического наследия. Веб-приложение не только сохраняет коллекцию в цифровом виде, но и создаёт основу для её развития и расширения функционала платформы.</w:t>
+      </w:r>
+    </w:p>
+    <w:p>
+      <w:pPr>
+        <w:pStyle w:val="a2"/>
+      </w:pPr>
     </w:p>
     <w:p>
       <w:pPr>
@@ -3106,12 +3227,10 @@
           <w:numId w:val="65"/>
         </w:numPr>
       </w:pPr>
-      <w:bookmarkStart w:id="5" w:name="_Toc212255236"/>
       <w:r>
         <w:rPr>
           <w:lang w:val="ru-RU"/>
         </w:rPr>
-        <w:lastRenderedPageBreak/>
         <w:t>Описание вариантов использования</w:t>
       </w:r>
       <w:r>
@@ -3124,7 +3243,47 @@
         <w:pStyle w:val="a2"/>
       </w:pPr>
       <w:r>
-        <w:t>Диаграмма вариантов использования (Use Case Diagram) является одним из ключевых инструментов объектно-ориентированного анализа и проектирования систем в нотации UML (Unified Modeling Language). Она отражает функциональные требования к системе с точки зрения конечных пользователей и позволяет наглядно представить взаимодействие внешних участников с проектируемым программным обеспечением. Основная цель диаграммы — описать, что именно система должна делать, не раскрывая деталей того, как эти функции реализованы внутри системы.​</w:t>
+        <w:t>Диаграмма вариантов использования (</w:t>
+      </w:r>
+      <w:proofErr w:type="spellStart"/>
+      <w:r>
+        <w:t>Use</w:t>
+      </w:r>
+      <w:proofErr w:type="spellEnd"/>
+      <w:r>
+        <w:t xml:space="preserve"> Case </w:t>
+      </w:r>
+      <w:proofErr w:type="spellStart"/>
+      <w:r>
+        <w:t>Diagram</w:t>
+      </w:r>
+      <w:proofErr w:type="spellEnd"/>
+      <w:r>
+        <w:t xml:space="preserve">) является одним из ключевых инструментов объектно-ориентированного анализа и проектирования систем в нотации </w:t>
+      </w:r>
+      <w:proofErr w:type="spellStart"/>
+      <w:r>
+        <w:t>UML</w:t>
+      </w:r>
+      <w:proofErr w:type="spellEnd"/>
+      <w:r>
+        <w:t xml:space="preserve"> (Unified </w:t>
+      </w:r>
+      <w:proofErr w:type="spellStart"/>
+      <w:r>
+        <w:t>Modeling</w:t>
+      </w:r>
+      <w:proofErr w:type="spellEnd"/>
+      <w:r>
+        <w:t xml:space="preserve"> Language</w:t>
+      </w:r>
+      <w:proofErr w:type="gramStart"/>
+      <w:r>
+        <w:t>).Основная</w:t>
+      </w:r>
+      <w:proofErr w:type="gramEnd"/>
+      <w:r>
+        <w:t xml:space="preserve"> цель диаграммы — описать, что именно система должна делать, не раскрывая деталей того, как эти функции реализованы внутри системы.​</w:t>
       </w:r>
     </w:p>
     <w:p>
@@ -3132,7 +3291,23 @@
         <w:pStyle w:val="a2"/>
       </w:pPr>
       <w:r>
-        <w:t>Диаграмма вариантов использования системы «Виртуальный музей вычислительной техники ИРНИТУ» разработана в нотации UML и представлена на рисунке 3.</w:t>
+        <w:t xml:space="preserve">Диаграмма вариантов использования системы «Виртуальный музей вычислительной техники </w:t>
+      </w:r>
+      <w:proofErr w:type="spellStart"/>
+      <w:r>
+        <w:t>ИРНИТУ</w:t>
+      </w:r>
+      <w:proofErr w:type="spellEnd"/>
+      <w:r>
+        <w:t xml:space="preserve">» разработана в нотации </w:t>
+      </w:r>
+      <w:proofErr w:type="spellStart"/>
+      <w:r>
+        <w:t>UML</w:t>
+      </w:r>
+      <w:proofErr w:type="spellEnd"/>
+      <w:r>
+        <w:t xml:space="preserve"> и представлена на рисунке 3.</w:t>
       </w:r>
     </w:p>
     <w:p>
@@ -3144,6 +3319,7 @@
         <w:rPr>
           <w:noProof/>
         </w:rPr>
+        <w:lastRenderedPageBreak/>
         <w:drawing>
           <wp:inline distT="0" distB="0" distL="0" distR="0" wp14:anchorId="53C025C3" wp14:editId="3241CB12">
             <wp:extent cx="3951798" cy="4531101"/>
@@ -3227,9 +3403,100 @@
     <w:p>
       <w:pPr>
         <w:pStyle w:val="a2"/>
-      </w:pPr>
-      <w:r>
-        <w:t>На диаграмме изображены два основных участника (актора): Администратор и Посетитель музея. Актор в терминологии UML представляет собой роль, которую играет внешняя по отношению к системе сущность — это может быть человек, организация, техническое устройство или другая информационная система, взаимодействующая с разрабатываемым программным обеспечением. Каждый актор связан с определённым набором вариантов использования (use cases) — функциональных возможностей системы, которые обеспечивают достижение значимого результата для пользователя.​</w:t>
+        <w:jc w:val="center"/>
+        <w:rPr>
+          <w:b/>
+          <w:bCs/>
+        </w:rPr>
+      </w:pPr>
+      <w:r>
+        <w:rPr>
+          <w:b/>
+          <w:bCs/>
+        </w:rPr>
+        <w:t>Описание роли Администратора</w:t>
+      </w:r>
+    </w:p>
+    <w:p>
+      <w:pPr>
+        <w:pStyle w:val="a2"/>
+      </w:pPr>
+      <w:r>
+        <w:t>Администратор выполняет функции управления контентом и организацией работы виртуального музея. Это ключевая роль, обеспечивающая наполнение, актуализацию и модерацию музейной экспозиции в цифровом формате. К основным вариантам использования, доступным администратору, относятся:</w:t>
+      </w:r>
+    </w:p>
+    <w:p>
+      <w:pPr>
+        <w:pStyle w:val="a"/>
+      </w:pPr>
+      <w:r>
+        <w:t>Авторизация в админ-панель</w:t>
+      </w:r>
+      <w:r>
+        <w:t>.</w:t>
+      </w:r>
+    </w:p>
+    <w:p>
+      <w:pPr>
+        <w:pStyle w:val="a"/>
+      </w:pPr>
+      <w:r>
+        <w:t xml:space="preserve">Управление экспонатами (добавление, редактирование, удаление) с загрузкой фото, видео, </w:t>
+      </w:r>
+      <w:proofErr w:type="spellStart"/>
+      <w:r>
+        <w:t>3D</w:t>
+      </w:r>
+      <w:proofErr w:type="spellEnd"/>
+      <w:r>
+        <w:t>-моделей</w:t>
+      </w:r>
+      <w:r>
+        <w:t>.</w:t>
+      </w:r>
+    </w:p>
+    <w:p>
+      <w:pPr>
+        <w:pStyle w:val="a"/>
+      </w:pPr>
+      <w:r>
+        <w:t>Управление историческими личностями и их связью с экспонатами</w:t>
+      </w:r>
+      <w:r>
+        <w:t>.</w:t>
+      </w:r>
+    </w:p>
+    <w:p>
+      <w:pPr>
+        <w:pStyle w:val="a"/>
+      </w:pPr>
+      <w:r>
+        <w:t>Структурирование по залам и эпохам</w:t>
+      </w:r>
+      <w:r>
+        <w:t>.</w:t>
+      </w:r>
+    </w:p>
+    <w:p>
+      <w:pPr>
+        <w:pStyle w:val="a"/>
+      </w:pPr>
+      <w:r>
+        <w:t>Создание и редактирование виртуальных туров</w:t>
+      </w:r>
+      <w:r>
+        <w:t>.</w:t>
+      </w:r>
+    </w:p>
+    <w:p>
+      <w:pPr>
+        <w:pStyle w:val="a"/>
+      </w:pPr>
+      <w:r>
+        <w:t>Обработка отзывов через почту</w:t>
+      </w:r>
+      <w:r>
+        <w:t>.</w:t>
       </w:r>
     </w:p>
     <w:p>
@@ -3246,8 +3513,7 @@
           <w:b/>
           <w:bCs/>
         </w:rPr>
-        <w:lastRenderedPageBreak/>
-        <w:t>Описание роли Администратора</w:t>
+        <w:t>Описание роли Посетителя музея</w:t>
       </w:r>
     </w:p>
     <w:p>
@@ -3255,7 +3521,7 @@
         <w:pStyle w:val="a2"/>
       </w:pPr>
       <w:r>
-        <w:t>Администратор выполняет функции управления контентом и организацией работы виртуального музея. Это ключевая роль, обеспечивающая наполнение, актуализацию и модерацию музейной экспозиции в цифровом формате. К основным вариантам использования, доступным администратору, относятся:</w:t>
+        <w:t>Посетитель музея — основной пользователь системы, представляющий широкую аудиторию: студентов и преподавателей университета, исследователей, школьников и любителей истории техники. Он получает доступ к интерактивным функциям веб-приложения без необходимости регистрации, что обеспечивает максимальную открытость и доступность музейной коллекции. Основные варианты использования посетителя включают:</w:t>
       </w:r>
     </w:p>
     <w:p>
@@ -3263,251 +3529,54 @@
         <w:pStyle w:val="a"/>
         <w:numPr>
           <w:ilvl w:val="0"/>
-          <w:numId w:val="74"/>
+          <w:numId w:val="86"/>
         </w:numPr>
       </w:pPr>
-      <w:r>
-        <w:rPr>
-          <w:b/>
-          <w:bCs/>
-        </w:rPr>
-        <w:t>Авторизация </w:t>
-      </w:r>
-      <w:r>
-        <w:t>— процесс входа в систему с использованием учётных данных для получения прав доступа к административной панели и функциям управления контентом. Без успешной авторизации доступ к остальным административным функциям невозможен.​</w:t>
+      <w:bookmarkStart w:id="6" w:name="_Toc212255237"/>
+      <w:r>
+        <w:lastRenderedPageBreak/>
+        <w:t>Просмотр каталога с фильтрацией по эпохам, категориям, типам</w:t>
       </w:r>
     </w:p>
     <w:p>
       <w:pPr>
         <w:pStyle w:val="a"/>
-        <w:numPr>
-          <w:ilvl w:val="0"/>
-          <w:numId w:val="74"/>
-        </w:numPr>
-      </w:pPr>
-      <w:r>
-        <w:rPr>
-          <w:b/>
-          <w:bCs/>
-        </w:rPr>
-        <w:t>Учёт экспонатов</w:t>
-      </w:r>
-      <w:r>
-        <w:t> — создание, редактирование и удаление карточек экспонатов в базе данных музея. Администратор загружает фотографии высокого разрешения, 3D-модели в поддерживаемых форматах (например, GLB), добавляет текстовые описания, указывает технические характеристики, историю создания и эксплуатации экспоната, а также привязывает его к конкретной эпохе и залу музея.​</w:t>
+      </w:pPr>
+      <w:r>
+        <w:t xml:space="preserve">Просмотр детальных карточек с описанием, фото, </w:t>
+      </w:r>
+      <w:proofErr w:type="spellStart"/>
+      <w:r>
+        <w:t>3D</w:t>
+      </w:r>
+      <w:proofErr w:type="spellEnd"/>
+      <w:r>
+        <w:t>-моделями</w:t>
       </w:r>
     </w:p>
     <w:p>
       <w:pPr>
         <w:pStyle w:val="a"/>
-        <w:numPr>
-          <w:ilvl w:val="0"/>
-          <w:numId w:val="74"/>
-        </w:numPr>
-      </w:pPr>
-      <w:r>
-        <w:rPr>
-          <w:b/>
-          <w:bCs/>
-        </w:rPr>
-        <w:t>Учёт исторических личностей</w:t>
-      </w:r>
-      <w:r>
-        <w:t> — создание и редактирование информации о выдающихся учёных, инженерах, изобретателях и других деятелях, внёсших вклад в развитие вычислительной техники. Для каждой личности указываются биографические данные, основные достижения, связь с конкретными экспонатами, фотографии и дополнительные материалы.​</w:t>
+      </w:pPr>
+      <w:r>
+        <w:t>Просмотр исторических личностей с биографиями</w:t>
       </w:r>
     </w:p>
     <w:p>
       <w:pPr>
         <w:pStyle w:val="a"/>
-        <w:numPr>
-          <w:ilvl w:val="0"/>
-          <w:numId w:val="74"/>
-        </w:numPr>
-      </w:pPr>
-      <w:r>
-        <w:rPr>
-          <w:b/>
-          <w:bCs/>
-        </w:rPr>
-        <w:t>Учёт залов </w:t>
-      </w:r>
-      <w:r>
-        <w:t>— структурирование виртуального пространства музея путём создания и управления залами, которые могут быть организованы по хронологическому принципу (эпохи развития вычислительной техники) или по тематическому (типы устройств, области применения). Администратор распределяет экспонаты по залам, формируя логическую структуру экспозиции.​</w:t>
+      </w:pPr>
+      <w:r>
+        <w:t>Прохождение виртуальных туров</w:t>
       </w:r>
     </w:p>
     <w:p>
       <w:pPr>
         <w:pStyle w:val="a"/>
-        <w:numPr>
-          <w:ilvl w:val="0"/>
-          <w:numId w:val="74"/>
-        </w:numPr>
-      </w:pPr>
-      <w:r>
-        <w:rPr>
-          <w:b/>
-          <w:bCs/>
-        </w:rPr>
-        <w:t>Управление виртуальными турами</w:t>
-      </w:r>
-      <w:r>
-        <w:t> — настройка и обновление интерактивных маршрутов посещения музея. Виртуальный тур представляет собой последовательность переходов между залами и экспонатами с возможностью добавления текстовых, аудио или видео пояснений. Администратор может создавать тематические туры для различных категорий посетителей (школьники, студенты, специалисты).​</w:t>
-      </w:r>
-    </w:p>
-    <w:p>
-      <w:pPr>
-        <w:pStyle w:val="a"/>
-        <w:numPr>
-          <w:ilvl w:val="0"/>
-          <w:numId w:val="74"/>
-        </w:numPr>
-      </w:pPr>
-      <w:r>
-        <w:rPr>
-          <w:b/>
-          <w:bCs/>
-        </w:rPr>
-        <w:t>Анализ отзывов через почту</w:t>
-      </w:r>
-      <w:r>
-        <w:t> — обработка поступающих на электронную почту музея сообщений от посетителей, содержащих отзывы, предложения по улучшению системы, вопросы и замечания. Администратор анализирует обратную связь и принимает решения о внесении изменений в контент или функционал.​</w:t>
-      </w:r>
-    </w:p>
-    <w:p>
-      <w:pPr>
-        <w:pStyle w:val="a2"/>
-        <w:jc w:val="center"/>
-        <w:rPr>
-          <w:b/>
-          <w:bCs/>
-        </w:rPr>
-      </w:pPr>
-      <w:r>
-        <w:rPr>
-          <w:b/>
-          <w:bCs/>
-        </w:rPr>
-        <w:t>Описание роли Посетителя музея</w:t>
-      </w:r>
-    </w:p>
-    <w:p>
-      <w:pPr>
-        <w:pStyle w:val="a2"/>
-      </w:pPr>
-      <w:r>
-        <w:t xml:space="preserve">Посетитель музея является основным конечным пользователем системы и представляет широкую аудиторию — от студентов и преподавателей университета до внешних исследователей, школьников и любителей истории техники. Посетитель получает доступ к интерактивным функциям веб-приложения без необходимости регистрации или авторизации, что </w:t>
-      </w:r>
-      <w:r>
-        <w:lastRenderedPageBreak/>
-        <w:t>обеспечивает максимальную открытость и доступность музейной коллекции. Варианты использования для посетителя включают:​</w:t>
-      </w:r>
-    </w:p>
-    <w:p>
-      <w:pPr>
-        <w:pStyle w:val="a"/>
-        <w:numPr>
-          <w:ilvl w:val="0"/>
-          <w:numId w:val="75"/>
-        </w:numPr>
-      </w:pPr>
-      <w:r>
-        <w:rPr>
-          <w:b/>
-          <w:bCs/>
-        </w:rPr>
-        <w:t>Просмотр экспонатов</w:t>
-      </w:r>
-      <w:r>
-        <w:t> — изучение детальных карточек экспонатов с текстовыми описаниями, техническими характеристиками, историческим контекстом, высококачественными фотографиями и интерактивными 3D-моделями. Посетитель может вращать 3D-модель, рассматривать экспонат с различных ракурсов, приближать детали конструкции. Функция поиска и фильтрации позволяет быстро находить интересующие устройства по различным критериям (эпоха, тип, производитель).​</w:t>
-      </w:r>
-    </w:p>
-    <w:p>
-      <w:pPr>
-        <w:pStyle w:val="a"/>
-        <w:numPr>
-          <w:ilvl w:val="0"/>
-          <w:numId w:val="75"/>
-        </w:numPr>
-      </w:pPr>
-      <w:r>
-        <w:rPr>
-          <w:b/>
-          <w:bCs/>
-        </w:rPr>
-        <w:t>Просмотр виртуального тура</w:t>
-      </w:r>
-      <w:r>
-        <w:t> — посещение виртуальной экспозиции с возможностью свободного перемещения по залам музея в соответствии с заданным маршрутом или в произвольном порядке. Виртуальный тур может включать текстовое, аудио или видео сопровождение, демонстрирующее связь между экспонатами, хронологию развития технологий и ключевые вехи истории вычислительной техники.​</w:t>
-      </w:r>
-    </w:p>
-    <w:p>
-      <w:pPr>
-        <w:pStyle w:val="a"/>
-        <w:numPr>
-          <w:ilvl w:val="0"/>
-          <w:numId w:val="75"/>
-        </w:numPr>
-      </w:pPr>
-      <w:r>
-        <w:rPr>
-          <w:b/>
-          <w:bCs/>
-        </w:rPr>
-        <w:t>Просмотр исторических личностей</w:t>
-      </w:r>
-      <w:r>
-        <w:t> — ознакомление с биографиями учёных, инженеров и изобретателей, их вкладом в развитие вычислительных технологий. Каждая карточка личности содержит биографическую справку, список основных достижений, связь с конкретными экспонатами музея, фотографии и, при наличии, мультимедийные материалы.​</w:t>
-      </w:r>
-    </w:p>
-    <w:p>
-      <w:pPr>
-        <w:pStyle w:val="a2"/>
-      </w:pPr>
-      <w:r>
-        <w:t>Написание отзыва на email музея — отправка комментариев, предложений, вопросов и пожеланий администрации музея через электронную почту. Посетитель может поделиться впечатлениями от виртуального посещения, сообщить об ошибках в описаниях, предложить дополнения к коллекции или задать вопросы об экспонатах.​</w:t>
-      </w:r>
-    </w:p>
-    <w:p>
-      <w:pPr>
-        <w:pStyle w:val="a2"/>
-        <w:jc w:val="center"/>
-        <w:rPr>
-          <w:b/>
-          <w:bCs/>
-        </w:rPr>
-      </w:pPr>
-      <w:r>
-        <w:rPr>
-          <w:b/>
-          <w:bCs/>
-        </w:rPr>
-        <w:t>Связь акторов с вариантами использования</w:t>
-      </w:r>
-    </w:p>
-    <w:p>
-      <w:pPr>
-        <w:pStyle w:val="a2"/>
-      </w:pPr>
-      <w:r>
-        <w:t>На диаграмме связи между акторами и вариантами использования изображены линиями (ассоциациями), которые указывают на то, что данный актор участвует в выполнении соответствующего сценария взаимодействия с системой. Граница системы (system boundary), обозначенная прямоугольником, охватывающим все варианты использования, визуально разделяет внутреннюю функциональность системы от внешних участников взаимодействия. Все акторы располагаются за пределами границы системы, поскольку они представляют внешние по отношению к программному обеспечению сущности.​</w:t>
-      </w:r>
-    </w:p>
-    <w:p>
-      <w:pPr>
-        <w:pStyle w:val="a2"/>
-      </w:pPr>
-      <w:r>
-        <w:t xml:space="preserve">Таким образом, диаграмма вариантов использования отражает целостную картину взаимодействия пользователей с системой виртуального музея: администратор обеспечивает наполнение, структурирование и поддержку актуальности музейного контента, а посетитель получает доступ к образовательным и информационным ресурсам, взаимодействует с мультимедийными материалами и участвует в виртуальных экскурсиях. Такое распределение ролей и функциональных обязанностей позволяет обеспечить целостный цикл функционирования виртуального музея — от создания и администрирования контента до его потребления конечными пользователями, </w:t>
-      </w:r>
-      <w:r>
-        <w:lastRenderedPageBreak/>
-        <w:t>что соответствует задачам цифровизации музейного пространства и интеграции образовательных технологий в университетскую среду.​</w:t>
-      </w:r>
-    </w:p>
-    <w:p>
-      <w:pPr>
-        <w:pStyle w:val="a2"/>
-        <w:ind w:left="709" w:firstLine="0"/>
-      </w:pPr>
+      </w:pPr>
+      <w:r>
+        <w:t>Отправка отзыва</w:t>
+      </w:r>
     </w:p>
     <w:p>
       <w:pPr>
@@ -3520,7 +3589,6 @@
           <w:lang w:val="ru-RU"/>
         </w:rPr>
       </w:pPr>
-      <w:bookmarkStart w:id="6" w:name="_Toc212255237"/>
       <w:r>
         <w:rPr>
           <w:lang w:val="ru-RU"/>
@@ -3534,8 +3602,158 @@
         <w:pStyle w:val="a2"/>
       </w:pPr>
       <w:r>
-        <w:t>Анализ показал, что музей вычислительной техники ИРНИТУ, несмотря на уникальность коллекции, остаётся неизвестным большинству студентов, недоступен для удалённых пользователей и не предоставляет структурированного образовательного контента. Физические ограничения (время работы, необходимость сопровождения, барьеры входа) и отсутствие информационного наполнения препятствуют реализации образовательного потенциала экспонатов. Проект решает локальную и социальную боль: даёт ИРНИТУ инструмент для демонстрации научного наследия, студентам — доступ к образовательному ресурсу, а широкой аудитории — возможность познакомиться с историей вычислительной техники без географических и организационных барьеров.</w:t>
-      </w:r>
+        <w:t>Исходя из анализа проблемы, можно сделать вывод</w:t>
+      </w:r>
+      <w:r>
+        <w:t xml:space="preserve">, что музей вычислительной техники </w:t>
+      </w:r>
+      <w:proofErr w:type="spellStart"/>
+      <w:r>
+        <w:t>ИРНИТУ</w:t>
+      </w:r>
+      <w:proofErr w:type="spellEnd"/>
+      <w:r>
+        <w:t xml:space="preserve">, несмотря на уникальную коллекцию, остаётся малоизвестным, недоступным для удалённых пользователей и лишённым структурированного образовательного контента. Физические ограничения и отсутствие информационного наполнения мешают использовать его образовательный потенциал. Проект решает эту проблему: предоставляет </w:t>
+      </w:r>
+      <w:proofErr w:type="spellStart"/>
+      <w:r>
+        <w:t>ИРНИТУ</w:t>
+      </w:r>
+      <w:proofErr w:type="spellEnd"/>
+      <w:r>
+        <w:t xml:space="preserve"> инструмент для демонстрации научного наследия, студентам — доступ к образовательным материалам, а широкой аудитории — возможность изучать историю вычислительной техники без ограничений.</w:t>
+      </w:r>
+    </w:p>
+    <w:p>
+      <w:pPr>
+        <w:pStyle w:val="a2"/>
+        <w:rPr>
+          <w:b/>
+          <w:bCs/>
+        </w:rPr>
+      </w:pPr>
+      <w:r>
+        <w:rPr>
+          <w:b/>
+          <w:bCs/>
+        </w:rPr>
+        <w:t>Цель и задачи</w:t>
+      </w:r>
+    </w:p>
+    <w:p>
+      <w:pPr>
+        <w:pStyle w:val="a2"/>
+      </w:pPr>
+      <w:r>
+        <w:rPr>
+          <w:b/>
+          <w:bCs/>
+        </w:rPr>
+        <w:t>Цель</w:t>
+      </w:r>
+      <w:r>
+        <w:rPr>
+          <w:b/>
+          <w:bCs/>
+        </w:rPr>
+        <w:t>:</w:t>
+      </w:r>
+      <w:r>
+        <w:t xml:space="preserve"> создать</w:t>
+      </w:r>
+      <w:r>
+        <w:t xml:space="preserve"> веб-приложение для открытого круглосуточного доступа к коллекции вычислительной техники с интерактивным изучением.</w:t>
+      </w:r>
+    </w:p>
+    <w:p>
+      <w:pPr>
+        <w:pStyle w:val="a2"/>
+      </w:pPr>
+      <w:r>
+        <w:rPr>
+          <w:b/>
+          <w:bCs/>
+        </w:rPr>
+        <w:t>Задачи:</w:t>
+      </w:r>
+    </w:p>
+    <w:p>
+      <w:pPr>
+        <w:pStyle w:val="a"/>
+        <w:numPr>
+          <w:ilvl w:val="0"/>
+          <w:numId w:val="80"/>
+        </w:numPr>
+      </w:pPr>
+      <w:r>
+        <w:t>Спроектировать архитектуру системы и структуру базы данных для хранения информации об экспонатах, категориях, исторических личностях и виртуальных турах.</w:t>
+      </w:r>
+    </w:p>
+    <w:p>
+      <w:pPr>
+        <w:pStyle w:val="a"/>
+        <w:numPr>
+          <w:ilvl w:val="0"/>
+          <w:numId w:val="80"/>
+        </w:numPr>
+      </w:pPr>
+      <w:r>
+        <w:t xml:space="preserve">Разработать интерфейс для посетителей, включающий каталог с фильтрацией, детальные карточки экспонатов, просмотр </w:t>
+      </w:r>
+      <w:proofErr w:type="spellStart"/>
+      <w:r>
+        <w:t>3D</w:t>
+      </w:r>
+      <w:proofErr w:type="spellEnd"/>
+      <w:r>
+        <w:t>-моделей и раздел исторических личностей.</w:t>
+      </w:r>
+    </w:p>
+    <w:p>
+      <w:pPr>
+        <w:pStyle w:val="a"/>
+        <w:numPr>
+          <w:ilvl w:val="0"/>
+          <w:numId w:val="80"/>
+        </w:numPr>
+      </w:pPr>
+      <w:r>
+        <w:t>Реализовать административную панель для управления контентом, загрузки медиа-материалов и структурирования коллекции.</w:t>
+      </w:r>
+    </w:p>
+    <w:p>
+      <w:pPr>
+        <w:pStyle w:val="a"/>
+        <w:numPr>
+          <w:ilvl w:val="0"/>
+          <w:numId w:val="80"/>
+        </w:numPr>
+      </w:pPr>
+      <w:r>
+        <w:t>Обеспечить возможность создания и навигации по виртуальным турам эпохам развития вычислительной техники.</w:t>
+      </w:r>
+    </w:p>
+    <w:p>
+      <w:pPr>
+        <w:pStyle w:val="a"/>
+        <w:numPr>
+          <w:ilvl w:val="0"/>
+          <w:numId w:val="80"/>
+        </w:numPr>
+      </w:pPr>
+      <w:r>
+        <w:t>Протестировать и оценить удобство использования системы.</w:t>
+      </w:r>
+    </w:p>
+    <w:p>
+      <w:pPr>
+        <w:pStyle w:val="a"/>
+        <w:numPr>
+          <w:ilvl w:val="0"/>
+          <w:numId w:val="0"/>
+        </w:numPr>
+        <w:ind w:left="709"/>
+      </w:pPr>
     </w:p>
     <w:p>
       <w:pPr>
@@ -3552,111 +3770,92 @@
           <w:b/>
           <w:bCs/>
         </w:rPr>
-        <w:t>Цель и задачи</w:t>
+        <w:t>Функциональные требования</w:t>
       </w:r>
     </w:p>
     <w:p>
       <w:pPr>
         <w:pStyle w:val="a2"/>
-      </w:pPr>
-      <w:r>
         <w:rPr>
           <w:b/>
           <w:bCs/>
         </w:rPr>
-        <w:t>Цель:</w:t>
-      </w:r>
-      <w:r>
-        <w:t> разработать веб-приложение виртуального музея ИРНИТУ, обеспечивающее круглосуточный доступ к структурированной коллекции экспонатов вычислительной техники с возможностью интерактивного изучения, поиска и погружения в исторический контекст.​</w:t>
-      </w:r>
-    </w:p>
-    <w:p>
-      <w:pPr>
-        <w:pStyle w:val="a2"/>
       </w:pPr>
       <w:r>
         <w:rPr>
           <w:b/>
           <w:bCs/>
         </w:rPr>
-        <w:t>Задачи:</w:t>
+        <w:t>Для посетителей:</w:t>
       </w:r>
     </w:p>
     <w:p>
       <w:pPr>
-        <w:pStyle w:val="a"/>
-        <w:numPr>
-          <w:ilvl w:val="0"/>
-          <w:numId w:val="80"/>
-        </w:numPr>
-      </w:pPr>
-      <w:r>
-        <w:t>Спроектировать архитектуру системы и структуру базы данных для хранения информации об экспонатах, категориях, исторических личностях и виртуальных турах.</w:t>
+        <w:pStyle w:val="a0"/>
+      </w:pPr>
+      <w:r>
+        <w:t>Каталог экспонатов с фильтрацией</w:t>
       </w:r>
     </w:p>
     <w:p>
       <w:pPr>
-        <w:pStyle w:val="a"/>
-        <w:numPr>
-          <w:ilvl w:val="0"/>
-          <w:numId w:val="80"/>
-        </w:numPr>
-      </w:pPr>
-      <w:r>
-        <w:t>Разработать интерфейс для посетителей, включающий каталог с поиском и фильтрацией, детальные карточки экспонатов, просмотр 3D-моделей и раздел исторических личностей.</w:t>
+        <w:pStyle w:val="a0"/>
+      </w:pPr>
+      <w:r>
+        <w:t xml:space="preserve">Детальные карточки с описанием, фото, видео, </w:t>
+      </w:r>
+      <w:proofErr w:type="spellStart"/>
+      <w:r>
+        <w:t>3D</w:t>
+      </w:r>
+      <w:proofErr w:type="spellEnd"/>
+      <w:r>
+        <w:t>-моделями</w:t>
       </w:r>
     </w:p>
     <w:p>
       <w:pPr>
-        <w:pStyle w:val="a"/>
-        <w:numPr>
-          <w:ilvl w:val="0"/>
-          <w:numId w:val="80"/>
-        </w:numPr>
-      </w:pPr>
-      <w:r>
-        <w:t>Реализовать административную панель для управления контентом, загрузки медиа-материалов и структурирования коллекции.</w:t>
+        <w:pStyle w:val="a0"/>
+      </w:pPr>
+      <w:r>
+        <w:t xml:space="preserve">Интерактивные </w:t>
+      </w:r>
+      <w:proofErr w:type="spellStart"/>
+      <w:r>
+        <w:t>3D</w:t>
+      </w:r>
+      <w:proofErr w:type="spellEnd"/>
+      <w:r>
+        <w:t>-модели (вращение, масштабирование)</w:t>
       </w:r>
     </w:p>
     <w:p>
       <w:pPr>
-        <w:pStyle w:val="a"/>
-        <w:numPr>
-          <w:ilvl w:val="0"/>
-          <w:numId w:val="80"/>
-        </w:numPr>
-      </w:pPr>
-      <w:r>
-        <w:t>Обеспечить возможность создания и навигации по виртуальным турам по тематическим залам и эпохам развития вычислительной техники.</w:t>
+        <w:pStyle w:val="a0"/>
+      </w:pPr>
+      <w:r>
+        <w:t>Раздел об исторических личностях</w:t>
       </w:r>
     </w:p>
     <w:p>
       <w:pPr>
-        <w:pStyle w:val="a"/>
-        <w:numPr>
-          <w:ilvl w:val="0"/>
-          <w:numId w:val="80"/>
-        </w:numPr>
-      </w:pPr>
-      <w:r>
-        <w:t>Протестировать и оценить удобство использования системы.</w:t>
+        <w:pStyle w:val="a0"/>
+      </w:pPr>
+      <w:r>
+        <w:t>Виртуальные туры</w:t>
       </w:r>
     </w:p>
     <w:p>
       <w:pPr>
-        <w:pStyle w:val="a"/>
-        <w:numPr>
-          <w:ilvl w:val="0"/>
-          <w:numId w:val="0"/>
-        </w:numPr>
-        <w:ind w:left="709"/>
-      </w:pPr>
+        <w:pStyle w:val="a0"/>
+      </w:pPr>
+      <w:r>
+        <w:t>Форма для отзыва</w:t>
+      </w:r>
     </w:p>
     <w:p>
       <w:pPr>
         <w:pStyle w:val="a2"/>
-        <w:ind w:firstLine="0"/>
-        <w:jc w:val="center"/>
         <w:rPr>
           <w:b/>
           <w:bCs/>
@@ -3667,225 +3866,112 @@
           <w:b/>
           <w:bCs/>
         </w:rPr>
-        <w:t>Функциональные требования</w:t>
+        <w:t>Для администратора:</w:t>
       </w:r>
     </w:p>
     <w:p>
       <w:pPr>
-        <w:pStyle w:val="a"/>
-        <w:numPr>
-          <w:ilvl w:val="0"/>
-          <w:numId w:val="81"/>
-        </w:numPr>
-      </w:pPr>
-      <w:r>
-        <w:t>Система должна позволять посетителям:</w:t>
+        <w:pStyle w:val="a0"/>
+      </w:pPr>
+      <w:r>
+        <w:t>Админ-панель для управления экспонатами</w:t>
       </w:r>
     </w:p>
     <w:p>
       <w:pPr>
-        <w:pStyle w:val="a"/>
-        <w:numPr>
-          <w:ilvl w:val="0"/>
-          <w:numId w:val="81"/>
-        </w:numPr>
-      </w:pPr>
-      <w:r>
-        <w:t>Просматривать каталог экспонатов с группировкой по эпохам и категориям.</w:t>
+        <w:pStyle w:val="a0"/>
+      </w:pPr>
+      <w:r>
+        <w:t xml:space="preserve">Загрузка фото, видео, </w:t>
+      </w:r>
+      <w:proofErr w:type="spellStart"/>
+      <w:r>
+        <w:t>3D</w:t>
+      </w:r>
+      <w:proofErr w:type="spellEnd"/>
+      <w:r>
+        <w:t>-моделей</w:t>
       </w:r>
     </w:p>
     <w:p>
       <w:pPr>
-        <w:pStyle w:val="a"/>
-        <w:numPr>
-          <w:ilvl w:val="0"/>
-          <w:numId w:val="81"/>
-        </w:numPr>
-      </w:pPr>
-      <w:r>
-        <w:t>Выполнять поиск и фильтрацию экспонатов по различным критериям.</w:t>
+        <w:pStyle w:val="a0"/>
+      </w:pPr>
+      <w:r>
+        <w:t>Управление категориями и залами</w:t>
       </w:r>
     </w:p>
     <w:p>
       <w:pPr>
-        <w:pStyle w:val="a"/>
-        <w:numPr>
-          <w:ilvl w:val="0"/>
-          <w:numId w:val="81"/>
-        </w:numPr>
-      </w:pPr>
-      <w:r>
-        <w:t>Изучать детальные карточки экспонатов (описание, технические характеристики, фотографии, видеоматериалы и 3D-модели).</w:t>
+        <w:pStyle w:val="a0"/>
+      </w:pPr>
+      <w:r>
+        <w:lastRenderedPageBreak/>
+        <w:t>Управление информацией об исторических личностях</w:t>
       </w:r>
     </w:p>
     <w:p>
       <w:pPr>
-        <w:pStyle w:val="a"/>
-        <w:numPr>
-          <w:ilvl w:val="0"/>
-          <w:numId w:val="81"/>
-        </w:numPr>
-      </w:pPr>
-      <w:r>
-        <w:t>Взаимодействовать с интерактивными 3D-моделями (вращение, приближение, рассмотрение деталей).</w:t>
+        <w:pStyle w:val="a0"/>
+      </w:pPr>
+      <w:r>
+        <w:t>Создание и редактирование туров</w:t>
       </w:r>
     </w:p>
     <w:p>
       <w:pPr>
-        <w:pStyle w:val="a"/>
-        <w:numPr>
-          <w:ilvl w:val="0"/>
-          <w:numId w:val="81"/>
-        </w:numPr>
-      </w:pPr>
-      <w:r>
-        <w:t>Ознакомляться с информацией об исторических личностях, внёсших вклад в развитие вычислительной техники.</w:t>
+        <w:pStyle w:val="a0"/>
+      </w:pPr>
+      <w:r>
+        <w:t>Просмотр отзывов</w:t>
       </w:r>
     </w:p>
     <w:p>
       <w:pPr>
-        <w:pStyle w:val="a"/>
-        <w:numPr>
-          <w:ilvl w:val="0"/>
-          <w:numId w:val="81"/>
-        </w:numPr>
-      </w:pPr>
-      <w:r>
-        <w:lastRenderedPageBreak/>
-        <w:t>Проходить виртуальные туры по тематическим залам с навигацией и описанием.</w:t>
+        <w:pStyle w:val="a0"/>
+      </w:pPr>
+      <w:r>
+        <w:t>Нефункциональные требования</w:t>
       </w:r>
     </w:p>
     <w:p>
       <w:pPr>
-        <w:pStyle w:val="a"/>
-        <w:numPr>
-          <w:ilvl w:val="0"/>
-          <w:numId w:val="81"/>
-        </w:numPr>
-      </w:pPr>
-      <w:r>
-        <w:t>Оставлять обратную связь и отзывы.</w:t>
+        <w:pStyle w:val="a0"/>
+      </w:pPr>
+      <w:r>
+        <w:t>Интуитивный интерфейс для всех устройств</w:t>
       </w:r>
     </w:p>
     <w:p>
       <w:pPr>
-        <w:pStyle w:val="a"/>
-        <w:numPr>
-          <w:ilvl w:val="0"/>
-          <w:numId w:val="81"/>
-        </w:numPr>
-      </w:pPr>
-      <w:r>
-        <w:t>Администратор должен иметь возможность:</w:t>
+        <w:pStyle w:val="a0"/>
+      </w:pPr>
+      <w:r>
+        <w:t xml:space="preserve">Быстрая загрузка страниц и </w:t>
+      </w:r>
+      <w:proofErr w:type="spellStart"/>
+      <w:r>
+        <w:t>3D</w:t>
+      </w:r>
+      <w:proofErr w:type="spellEnd"/>
+      <w:r>
+        <w:t>-моделей</w:t>
       </w:r>
     </w:p>
     <w:p>
       <w:pPr>
-        <w:pStyle w:val="a"/>
-        <w:numPr>
-          <w:ilvl w:val="0"/>
-          <w:numId w:val="81"/>
-        </w:numPr>
-      </w:pPr>
-      <w:r>
-        <w:t>Управлять информацией об экспонатах (добавление, редактирование, удаление).</w:t>
+        <w:pStyle w:val="a0"/>
+      </w:pPr>
+      <w:r>
+        <w:t>Защита админ-панели</w:t>
       </w:r>
     </w:p>
     <w:p>
       <w:pPr>
-        <w:pStyle w:val="a"/>
-        <w:numPr>
-          <w:ilvl w:val="0"/>
-          <w:numId w:val="81"/>
-        </w:numPr>
-      </w:pPr>
-      <w:r>
-        <w:t>Загружать мультимедийные материалы (фотографии, видео, 3D-модели).</w:t>
-      </w:r>
-    </w:p>
-    <w:p>
-      <w:pPr>
-        <w:pStyle w:val="a"/>
-        <w:numPr>
-          <w:ilvl w:val="0"/>
-          <w:numId w:val="81"/>
-        </w:numPr>
-      </w:pPr>
-      <w:r>
-        <w:t>Структурировать коллекцию по залам и категориям.</w:t>
-      </w:r>
-    </w:p>
-    <w:p>
-      <w:pPr>
-        <w:pStyle w:val="a"/>
-        <w:numPr>
-          <w:ilvl w:val="0"/>
-          <w:numId w:val="81"/>
-        </w:numPr>
-      </w:pPr>
-      <w:r>
-        <w:t>Управлять информацией об исторических личностях и их связью с экспонатами.</w:t>
-      </w:r>
-    </w:p>
-    <w:p>
-      <w:pPr>
-        <w:pStyle w:val="a"/>
-        <w:numPr>
-          <w:ilvl w:val="0"/>
-          <w:numId w:val="81"/>
-        </w:numPr>
-      </w:pPr>
-      <w:r>
-        <w:t>Создавать и редактировать виртуальные туры.</w:t>
-      </w:r>
-    </w:p>
-    <w:p>
-      <w:pPr>
-        <w:pStyle w:val="a"/>
-        <w:numPr>
-          <w:ilvl w:val="0"/>
-          <w:numId w:val="81"/>
-        </w:numPr>
-      </w:pPr>
-      <w:r>
-        <w:t>Обрабатывать полученные от пользователей отзывы и комментарии.</w:t>
-      </w:r>
-    </w:p>
-    <w:p>
-      <w:pPr>
-        <w:pStyle w:val="a2"/>
-        <w:ind w:firstLine="0"/>
-        <w:jc w:val="center"/>
-        <w:rPr>
-          <w:b/>
-          <w:bCs/>
-        </w:rPr>
-      </w:pPr>
-    </w:p>
-    <w:p>
-      <w:pPr>
-        <w:pStyle w:val="a2"/>
-        <w:ind w:firstLine="0"/>
-        <w:jc w:val="center"/>
-        <w:rPr>
-          <w:b/>
-          <w:bCs/>
-        </w:rPr>
-      </w:pPr>
-      <w:r>
-        <w:rPr>
-          <w:b/>
-          <w:bCs/>
-        </w:rPr>
-        <w:t>Нефункциональные требования</w:t>
-      </w:r>
-    </w:p>
-    <w:p>
-      <w:pPr>
-        <w:pStyle w:val="a2"/>
-      </w:pPr>
-      <w:r>
-        <w:t>Система должна быть удобной в использовании, адаптивной для мобильных и десктопных устройств, быстрой при загрузке контента, защищённой от несанкционированного доступа и способной работать с растущим объёмом данных. Интерфейс должен быть интуитивно понятным для пользователей любого уровня подготовки.​</w:t>
+        <w:pStyle w:val="a0"/>
+      </w:pPr>
+      <w:r>
+        <w:t>Масштабируемость с растущей коллекцией</w:t>
       </w:r>
     </w:p>
     <w:p>
@@ -3902,7 +3988,23 @@
           <w:b/>
           <w:bCs/>
         </w:rPr>
-        <w:t>Минимально жизнеспособный продукт (MVP)</w:t>
+        <w:t>Минимально жизнеспособный продукт (</w:t>
+      </w:r>
+      <w:proofErr w:type="spellStart"/>
+      <w:r>
+        <w:rPr>
+          <w:b/>
+          <w:bCs/>
+        </w:rPr>
+        <w:t>MVP</w:t>
+      </w:r>
+      <w:proofErr w:type="spellEnd"/>
+      <w:r>
+        <w:rPr>
+          <w:b/>
+          <w:bCs/>
+        </w:rPr>
+        <w:t>)</w:t>
       </w:r>
     </w:p>
     <w:p>
@@ -3910,7 +4012,15 @@
         <w:pStyle w:val="a2"/>
       </w:pPr>
       <w:r>
-        <w:t>На этапе MVP система будет включать:</w:t>
+        <w:t xml:space="preserve">На этапе </w:t>
+      </w:r>
+      <w:proofErr w:type="spellStart"/>
+      <w:r>
+        <w:t>MVP</w:t>
+      </w:r>
+      <w:proofErr w:type="spellEnd"/>
+      <w:r>
+        <w:t xml:space="preserve"> система будет включать:</w:t>
       </w:r>
     </w:p>
     <w:p>
@@ -3952,7 +4062,15 @@
         </w:numPr>
       </w:pPr>
       <w:r>
-        <w:t>Интерактивный просмотр 3D-моделей для основных экспонатов.</w:t>
+        <w:t xml:space="preserve">Интерактивный просмотр </w:t>
+      </w:r>
+      <w:proofErr w:type="spellStart"/>
+      <w:r>
+        <w:t>3D</w:t>
+      </w:r>
+      <w:proofErr w:type="spellEnd"/>
+      <w:r>
+        <w:t>-моделей для основных экспонатов.</w:t>
       </w:r>
     </w:p>
     <w:p>
@@ -3984,15 +4102,21 @@
         <w:pStyle w:val="a2"/>
       </w:pPr>
       <w:r>
-        <w:t xml:space="preserve">Разработка виртуального музея вычислительной техники ИРНИТУ обеспечивает комплексное решение проблемы недоступности и неизвестности музейной коллекции. </w:t>
-      </w:r>
-    </w:p>
-    <w:p>
-      <w:pPr>
-        <w:pStyle w:val="a2"/>
-      </w:pPr>
-      <w:r>
-        <w:t>На основе проведённого анализа предметной области, изучения аналогов и моделирования бизнес-процессов сформулированы чёткие требования, которые позволят создать масштабируемую и удобную платформу, служащую как образовательному, так и просветительскому назначению. Система будет способствовать популяризации истории вычислительной техники, интеграции музейных материалов в учебный процесс и созданию устойчивой цифровой инфраструктуры для сохранения научно-технического наследия университета.​</w:t>
+        <w:t xml:space="preserve">Разработка виртуального музея вычислительной техники </w:t>
+      </w:r>
+      <w:proofErr w:type="spellStart"/>
+      <w:r>
+        <w:t>ИРНИТУ</w:t>
+      </w:r>
+      <w:proofErr w:type="spellEnd"/>
+      <w:r>
+        <w:t xml:space="preserve"> обеспечи</w:t>
+      </w:r>
+      <w:r>
+        <w:t>т</w:t>
+      </w:r>
+      <w:r>
+        <w:t xml:space="preserve"> комплексное решение проблемы недоступности и неизвестности музейной коллекции. </w:t>
       </w:r>
     </w:p>
     <w:p>
@@ -5414,6 +5538,155 @@
     </w:lvl>
   </w:abstractNum>
   <w:abstractNum w:abstractNumId="12" w15:restartNumberingAfterBreak="0">
+    <w:nsid w:val="135E3372"/>
+    <w:multiLevelType w:val="multilevel"/>
+    <w:tmpl w:val="B9AA30C0"/>
+    <w:lvl w:ilvl="0">
+      <w:start w:val="1"/>
+      <w:numFmt w:val="bullet"/>
+      <w:lvlText w:val=""/>
+      <w:lvlJc w:val="left"/>
+      <w:pPr>
+        <w:tabs>
+          <w:tab w:val="num" w:pos="720"/>
+        </w:tabs>
+        <w:ind w:left="720" w:hanging="360"/>
+      </w:pPr>
+      <w:rPr>
+        <w:rFonts w:ascii="Symbol" w:hAnsi="Symbol" w:hint="default"/>
+        <w:sz w:val="20"/>
+      </w:rPr>
+    </w:lvl>
+    <w:lvl w:ilvl="1" w:tentative="1">
+      <w:start w:val="1"/>
+      <w:numFmt w:val="bullet"/>
+      <w:lvlText w:val=""/>
+      <w:lvlJc w:val="left"/>
+      <w:pPr>
+        <w:tabs>
+          <w:tab w:val="num" w:pos="1440"/>
+        </w:tabs>
+        <w:ind w:left="1440" w:hanging="360"/>
+      </w:pPr>
+      <w:rPr>
+        <w:rFonts w:ascii="Symbol" w:hAnsi="Symbol" w:hint="default"/>
+        <w:sz w:val="20"/>
+      </w:rPr>
+    </w:lvl>
+    <w:lvl w:ilvl="2" w:tentative="1">
+      <w:start w:val="1"/>
+      <w:numFmt w:val="bullet"/>
+      <w:lvlText w:val=""/>
+      <w:lvlJc w:val="left"/>
+      <w:pPr>
+        <w:tabs>
+          <w:tab w:val="num" w:pos="2160"/>
+        </w:tabs>
+        <w:ind w:left="2160" w:hanging="360"/>
+      </w:pPr>
+      <w:rPr>
+        <w:rFonts w:ascii="Symbol" w:hAnsi="Symbol" w:hint="default"/>
+        <w:sz w:val="20"/>
+      </w:rPr>
+    </w:lvl>
+    <w:lvl w:ilvl="3" w:tentative="1">
+      <w:start w:val="1"/>
+      <w:numFmt w:val="bullet"/>
+      <w:lvlText w:val=""/>
+      <w:lvlJc w:val="left"/>
+      <w:pPr>
+        <w:tabs>
+          <w:tab w:val="num" w:pos="2880"/>
+        </w:tabs>
+        <w:ind w:left="2880" w:hanging="360"/>
+      </w:pPr>
+      <w:rPr>
+        <w:rFonts w:ascii="Symbol" w:hAnsi="Symbol" w:hint="default"/>
+        <w:sz w:val="20"/>
+      </w:rPr>
+    </w:lvl>
+    <w:lvl w:ilvl="4" w:tentative="1">
+      <w:start w:val="1"/>
+      <w:numFmt w:val="bullet"/>
+      <w:lvlText w:val=""/>
+      <w:lvlJc w:val="left"/>
+      <w:pPr>
+        <w:tabs>
+          <w:tab w:val="num" w:pos="3600"/>
+        </w:tabs>
+        <w:ind w:left="3600" w:hanging="360"/>
+      </w:pPr>
+      <w:rPr>
+        <w:rFonts w:ascii="Symbol" w:hAnsi="Symbol" w:hint="default"/>
+        <w:sz w:val="20"/>
+      </w:rPr>
+    </w:lvl>
+    <w:lvl w:ilvl="5" w:tentative="1">
+      <w:start w:val="1"/>
+      <w:numFmt w:val="bullet"/>
+      <w:lvlText w:val=""/>
+      <w:lvlJc w:val="left"/>
+      <w:pPr>
+        <w:tabs>
+          <w:tab w:val="num" w:pos="4320"/>
+        </w:tabs>
+        <w:ind w:left="4320" w:hanging="360"/>
+      </w:pPr>
+      <w:rPr>
+        <w:rFonts w:ascii="Symbol" w:hAnsi="Symbol" w:hint="default"/>
+        <w:sz w:val="20"/>
+      </w:rPr>
+    </w:lvl>
+    <w:lvl w:ilvl="6" w:tentative="1">
+      <w:start w:val="1"/>
+      <w:numFmt w:val="bullet"/>
+      <w:lvlText w:val=""/>
+      <w:lvlJc w:val="left"/>
+      <w:pPr>
+        <w:tabs>
+          <w:tab w:val="num" w:pos="5040"/>
+        </w:tabs>
+        <w:ind w:left="5040" w:hanging="360"/>
+      </w:pPr>
+      <w:rPr>
+        <w:rFonts w:ascii="Symbol" w:hAnsi="Symbol" w:hint="default"/>
+        <w:sz w:val="20"/>
+      </w:rPr>
+    </w:lvl>
+    <w:lvl w:ilvl="7" w:tentative="1">
+      <w:start w:val="1"/>
+      <w:numFmt w:val="bullet"/>
+      <w:lvlText w:val=""/>
+      <w:lvlJc w:val="left"/>
+      <w:pPr>
+        <w:tabs>
+          <w:tab w:val="num" w:pos="5760"/>
+        </w:tabs>
+        <w:ind w:left="5760" w:hanging="360"/>
+      </w:pPr>
+      <w:rPr>
+        <w:rFonts w:ascii="Symbol" w:hAnsi="Symbol" w:hint="default"/>
+        <w:sz w:val="20"/>
+      </w:rPr>
+    </w:lvl>
+    <w:lvl w:ilvl="8" w:tentative="1">
+      <w:start w:val="1"/>
+      <w:numFmt w:val="bullet"/>
+      <w:lvlText w:val=""/>
+      <w:lvlJc w:val="left"/>
+      <w:pPr>
+        <w:tabs>
+          <w:tab w:val="num" w:pos="6480"/>
+        </w:tabs>
+        <w:ind w:left="6480" w:hanging="360"/>
+      </w:pPr>
+      <w:rPr>
+        <w:rFonts w:ascii="Symbol" w:hAnsi="Symbol" w:hint="default"/>
+        <w:sz w:val="20"/>
+      </w:rPr>
+    </w:lvl>
+  </w:abstractNum>
+  <w:abstractNum w:abstractNumId="13" w15:restartNumberingAfterBreak="0">
     <w:nsid w:val="13776DD1"/>
     <w:multiLevelType w:val="multilevel"/>
     <w:tmpl w:val="0419001F"/>
@@ -5499,7 +5772,7 @@
       </w:pPr>
     </w:lvl>
   </w:abstractNum>
-  <w:abstractNum w:abstractNumId="13" w15:restartNumberingAfterBreak="0">
+  <w:abstractNum w:abstractNumId="14" w15:restartNumberingAfterBreak="0">
     <w:nsid w:val="152313CB"/>
     <w:multiLevelType w:val="multilevel"/>
     <w:tmpl w:val="0419001F"/>
@@ -5585,7 +5858,156 @@
       </w:pPr>
     </w:lvl>
   </w:abstractNum>
-  <w:abstractNum w:abstractNumId="14" w15:restartNumberingAfterBreak="0">
+  <w:abstractNum w:abstractNumId="15" w15:restartNumberingAfterBreak="0">
+    <w:nsid w:val="168639F2"/>
+    <w:multiLevelType w:val="multilevel"/>
+    <w:tmpl w:val="762CE8B6"/>
+    <w:lvl w:ilvl="0">
+      <w:start w:val="1"/>
+      <w:numFmt w:val="bullet"/>
+      <w:lvlText w:val=""/>
+      <w:lvlJc w:val="left"/>
+      <w:pPr>
+        <w:tabs>
+          <w:tab w:val="num" w:pos="720"/>
+        </w:tabs>
+        <w:ind w:left="720" w:hanging="360"/>
+      </w:pPr>
+      <w:rPr>
+        <w:rFonts w:ascii="Symbol" w:hAnsi="Symbol" w:hint="default"/>
+        <w:sz w:val="20"/>
+      </w:rPr>
+    </w:lvl>
+    <w:lvl w:ilvl="1" w:tentative="1">
+      <w:start w:val="1"/>
+      <w:numFmt w:val="bullet"/>
+      <w:lvlText w:val=""/>
+      <w:lvlJc w:val="left"/>
+      <w:pPr>
+        <w:tabs>
+          <w:tab w:val="num" w:pos="1440"/>
+        </w:tabs>
+        <w:ind w:left="1440" w:hanging="360"/>
+      </w:pPr>
+      <w:rPr>
+        <w:rFonts w:ascii="Symbol" w:hAnsi="Symbol" w:hint="default"/>
+        <w:sz w:val="20"/>
+      </w:rPr>
+    </w:lvl>
+    <w:lvl w:ilvl="2" w:tentative="1">
+      <w:start w:val="1"/>
+      <w:numFmt w:val="bullet"/>
+      <w:lvlText w:val=""/>
+      <w:lvlJc w:val="left"/>
+      <w:pPr>
+        <w:tabs>
+          <w:tab w:val="num" w:pos="2160"/>
+        </w:tabs>
+        <w:ind w:left="2160" w:hanging="360"/>
+      </w:pPr>
+      <w:rPr>
+        <w:rFonts w:ascii="Symbol" w:hAnsi="Symbol" w:hint="default"/>
+        <w:sz w:val="20"/>
+      </w:rPr>
+    </w:lvl>
+    <w:lvl w:ilvl="3" w:tentative="1">
+      <w:start w:val="1"/>
+      <w:numFmt w:val="bullet"/>
+      <w:lvlText w:val=""/>
+      <w:lvlJc w:val="left"/>
+      <w:pPr>
+        <w:tabs>
+          <w:tab w:val="num" w:pos="2880"/>
+        </w:tabs>
+        <w:ind w:left="2880" w:hanging="360"/>
+      </w:pPr>
+      <w:rPr>
+        <w:rFonts w:ascii="Symbol" w:hAnsi="Symbol" w:hint="default"/>
+        <w:sz w:val="20"/>
+      </w:rPr>
+    </w:lvl>
+    <w:lvl w:ilvl="4" w:tentative="1">
+      <w:start w:val="1"/>
+      <w:numFmt w:val="bullet"/>
+      <w:lvlText w:val=""/>
+      <w:lvlJc w:val="left"/>
+      <w:pPr>
+        <w:tabs>
+          <w:tab w:val="num" w:pos="3600"/>
+        </w:tabs>
+        <w:ind w:left="3600" w:hanging="360"/>
+      </w:pPr>
+      <w:rPr>
+        <w:rFonts w:ascii="Symbol" w:hAnsi="Symbol" w:hint="default"/>
+        <w:sz w:val="20"/>
+      </w:rPr>
+    </w:lvl>
+    <w:lvl w:ilvl="5" w:tentative="1">
+      <w:start w:val="1"/>
+      <w:numFmt w:val="bullet"/>
+      <w:lvlText w:val=""/>
+      <w:lvlJc w:val="left"/>
+      <w:pPr>
+        <w:tabs>
+          <w:tab w:val="num" w:pos="4320"/>
+        </w:tabs>
+        <w:ind w:left="4320" w:hanging="360"/>
+      </w:pPr>
+      <w:rPr>
+        <w:rFonts w:ascii="Symbol" w:hAnsi="Symbol" w:hint="default"/>
+        <w:sz w:val="20"/>
+      </w:rPr>
+    </w:lvl>
+    <w:lvl w:ilvl="6" w:tentative="1">
+      <w:start w:val="1"/>
+      <w:numFmt w:val="bullet"/>
+      <w:lvlText w:val=""/>
+      <w:lvlJc w:val="left"/>
+      <w:pPr>
+        <w:tabs>
+          <w:tab w:val="num" w:pos="5040"/>
+        </w:tabs>
+        <w:ind w:left="5040" w:hanging="360"/>
+      </w:pPr>
+      <w:rPr>
+        <w:rFonts w:ascii="Symbol" w:hAnsi="Symbol" w:hint="default"/>
+        <w:sz w:val="20"/>
+      </w:rPr>
+    </w:lvl>
+    <w:lvl w:ilvl="7" w:tentative="1">
+      <w:start w:val="1"/>
+      <w:numFmt w:val="bullet"/>
+      <w:lvlText w:val=""/>
+      <w:lvlJc w:val="left"/>
+      <w:pPr>
+        <w:tabs>
+          <w:tab w:val="num" w:pos="5760"/>
+        </w:tabs>
+        <w:ind w:left="5760" w:hanging="360"/>
+      </w:pPr>
+      <w:rPr>
+        <w:rFonts w:ascii="Symbol" w:hAnsi="Symbol" w:hint="default"/>
+        <w:sz w:val="20"/>
+      </w:rPr>
+    </w:lvl>
+    <w:lvl w:ilvl="8" w:tentative="1">
+      <w:start w:val="1"/>
+      <w:numFmt w:val="bullet"/>
+      <w:lvlText w:val=""/>
+      <w:lvlJc w:val="left"/>
+      <w:pPr>
+        <w:tabs>
+          <w:tab w:val="num" w:pos="6480"/>
+        </w:tabs>
+        <w:ind w:left="6480" w:hanging="360"/>
+      </w:pPr>
+      <w:rPr>
+        <w:rFonts w:ascii="Symbol" w:hAnsi="Symbol" w:hint="default"/>
+        <w:sz w:val="20"/>
+      </w:rPr>
+    </w:lvl>
+  </w:abstractNum>
+  <w:abstractNum w:abstractNumId="16" w15:restartNumberingAfterBreak="0">
     <w:nsid w:val="16E75B5F"/>
     <w:multiLevelType w:val="hybridMultilevel"/>
     <w:tmpl w:val="224288F8"/>
@@ -5671,7 +6093,7 @@
       </w:pPr>
     </w:lvl>
   </w:abstractNum>
-  <w:abstractNum w:abstractNumId="15" w15:restartNumberingAfterBreak="0">
+  <w:abstractNum w:abstractNumId="17" w15:restartNumberingAfterBreak="0">
     <w:nsid w:val="184D6DBF"/>
     <w:multiLevelType w:val="hybridMultilevel"/>
     <w:tmpl w:val="78FE2BF0"/>
@@ -5761,7 +6183,7 @@
       </w:pPr>
     </w:lvl>
   </w:abstractNum>
-  <w:abstractNum w:abstractNumId="16" w15:restartNumberingAfterBreak="0">
+  <w:abstractNum w:abstractNumId="18" w15:restartNumberingAfterBreak="0">
     <w:nsid w:val="1898379C"/>
     <w:multiLevelType w:val="multilevel"/>
     <w:tmpl w:val="25708EA8"/>
@@ -5910,7 +6332,7 @@
       </w:rPr>
     </w:lvl>
   </w:abstractNum>
-  <w:abstractNum w:abstractNumId="17" w15:restartNumberingAfterBreak="0">
+  <w:abstractNum w:abstractNumId="19" w15:restartNumberingAfterBreak="0">
     <w:nsid w:val="1B566FD7"/>
     <w:multiLevelType w:val="multilevel"/>
     <w:tmpl w:val="D414BE2A"/>
@@ -6059,7 +6481,7 @@
       </w:rPr>
     </w:lvl>
   </w:abstractNum>
-  <w:abstractNum w:abstractNumId="18" w15:restartNumberingAfterBreak="0">
+  <w:abstractNum w:abstractNumId="20" w15:restartNumberingAfterBreak="0">
     <w:nsid w:val="1B6D5DCA"/>
     <w:multiLevelType w:val="hybridMultilevel"/>
     <w:tmpl w:val="B82610D0"/>
@@ -6172,7 +6594,7 @@
       </w:rPr>
     </w:lvl>
   </w:abstractNum>
-  <w:abstractNum w:abstractNumId="19" w15:restartNumberingAfterBreak="0">
+  <w:abstractNum w:abstractNumId="21" w15:restartNumberingAfterBreak="0">
     <w:nsid w:val="1C51017E"/>
     <w:multiLevelType w:val="multilevel"/>
     <w:tmpl w:val="3CCA635E"/>
@@ -6285,7 +6707,7 @@
       </w:rPr>
     </w:lvl>
   </w:abstractNum>
-  <w:abstractNum w:abstractNumId="20" w15:restartNumberingAfterBreak="0">
+  <w:abstractNum w:abstractNumId="22" w15:restartNumberingAfterBreak="0">
     <w:nsid w:val="1D6978A9"/>
     <w:multiLevelType w:val="multilevel"/>
     <w:tmpl w:val="87A669B8"/>
@@ -6406,7 +6828,7 @@
       </w:pPr>
     </w:lvl>
   </w:abstractNum>
-  <w:abstractNum w:abstractNumId="21" w15:restartNumberingAfterBreak="0">
+  <w:abstractNum w:abstractNumId="23" w15:restartNumberingAfterBreak="0">
     <w:nsid w:val="1DEE683B"/>
     <w:multiLevelType w:val="hybridMultilevel"/>
     <w:tmpl w:val="FD28A1A8"/>
@@ -6519,7 +6941,7 @@
       </w:rPr>
     </w:lvl>
   </w:abstractNum>
-  <w:abstractNum w:abstractNumId="22" w15:restartNumberingAfterBreak="0">
+  <w:abstractNum w:abstractNumId="24" w15:restartNumberingAfterBreak="0">
     <w:nsid w:val="1E295424"/>
     <w:multiLevelType w:val="multilevel"/>
     <w:tmpl w:val="7F460B76"/>
@@ -6668,7 +7090,7 @@
       </w:rPr>
     </w:lvl>
   </w:abstractNum>
-  <w:abstractNum w:abstractNumId="23" w15:restartNumberingAfterBreak="0">
+  <w:abstractNum w:abstractNumId="25" w15:restartNumberingAfterBreak="0">
     <w:nsid w:val="201861AB"/>
     <w:multiLevelType w:val="multilevel"/>
     <w:tmpl w:val="342CF22E"/>
@@ -6817,7 +7239,7 @@
       </w:rPr>
     </w:lvl>
   </w:abstractNum>
-  <w:abstractNum w:abstractNumId="24" w15:restartNumberingAfterBreak="0">
+  <w:abstractNum w:abstractNumId="26" w15:restartNumberingAfterBreak="0">
     <w:nsid w:val="20D00230"/>
     <w:multiLevelType w:val="multilevel"/>
     <w:tmpl w:val="336ACB80"/>
@@ -6966,7 +7388,7 @@
       </w:rPr>
     </w:lvl>
   </w:abstractNum>
-  <w:abstractNum w:abstractNumId="25" w15:restartNumberingAfterBreak="0">
+  <w:abstractNum w:abstractNumId="27" w15:restartNumberingAfterBreak="0">
     <w:nsid w:val="23F9311B"/>
     <w:multiLevelType w:val="hybridMultilevel"/>
     <w:tmpl w:val="2CEE0D62"/>
@@ -7079,7 +7501,7 @@
       </w:rPr>
     </w:lvl>
   </w:abstractNum>
-  <w:abstractNum w:abstractNumId="26" w15:restartNumberingAfterBreak="0">
+  <w:abstractNum w:abstractNumId="28" w15:restartNumberingAfterBreak="0">
     <w:nsid w:val="248835A5"/>
     <w:multiLevelType w:val="multilevel"/>
     <w:tmpl w:val="8272C438"/>
@@ -7192,7 +7614,7 @@
       </w:pPr>
     </w:lvl>
   </w:abstractNum>
-  <w:abstractNum w:abstractNumId="27" w15:restartNumberingAfterBreak="0">
+  <w:abstractNum w:abstractNumId="29" w15:restartNumberingAfterBreak="0">
     <w:nsid w:val="26205A24"/>
     <w:multiLevelType w:val="multilevel"/>
     <w:tmpl w:val="D8F488E4"/>
@@ -7341,7 +7763,7 @@
       </w:rPr>
     </w:lvl>
   </w:abstractNum>
-  <w:abstractNum w:abstractNumId="28" w15:restartNumberingAfterBreak="0">
+  <w:abstractNum w:abstractNumId="30" w15:restartNumberingAfterBreak="0">
     <w:nsid w:val="26275D95"/>
     <w:multiLevelType w:val="multilevel"/>
     <w:tmpl w:val="CFCE9F4A"/>
@@ -7458,7 +7880,7 @@
       </w:pPr>
     </w:lvl>
   </w:abstractNum>
-  <w:abstractNum w:abstractNumId="29" w15:restartNumberingAfterBreak="0">
+  <w:abstractNum w:abstractNumId="31" w15:restartNumberingAfterBreak="0">
     <w:nsid w:val="26B409E3"/>
     <w:multiLevelType w:val="multilevel"/>
     <w:tmpl w:val="1974BDFA"/>
@@ -7548,7 +7970,7 @@
       </w:pPr>
     </w:lvl>
   </w:abstractNum>
-  <w:abstractNum w:abstractNumId="30" w15:restartNumberingAfterBreak="0">
+  <w:abstractNum w:abstractNumId="32" w15:restartNumberingAfterBreak="0">
     <w:nsid w:val="2E924505"/>
     <w:multiLevelType w:val="multilevel"/>
     <w:tmpl w:val="0419001F"/>
@@ -7634,7 +8056,7 @@
       </w:pPr>
     </w:lvl>
   </w:abstractNum>
-  <w:abstractNum w:abstractNumId="31" w15:restartNumberingAfterBreak="0">
+  <w:abstractNum w:abstractNumId="33" w15:restartNumberingAfterBreak="0">
     <w:nsid w:val="2F34122C"/>
     <w:multiLevelType w:val="multilevel"/>
     <w:tmpl w:val="933C01EC"/>
@@ -7783,7 +8205,156 @@
       </w:rPr>
     </w:lvl>
   </w:abstractNum>
-  <w:abstractNum w:abstractNumId="32" w15:restartNumberingAfterBreak="0">
+  <w:abstractNum w:abstractNumId="34" w15:restartNumberingAfterBreak="0">
+    <w:nsid w:val="34072552"/>
+    <w:multiLevelType w:val="multilevel"/>
+    <w:tmpl w:val="045480F0"/>
+    <w:lvl w:ilvl="0">
+      <w:start w:val="1"/>
+      <w:numFmt w:val="bullet"/>
+      <w:lvlText w:val=""/>
+      <w:lvlJc w:val="left"/>
+      <w:pPr>
+        <w:tabs>
+          <w:tab w:val="num" w:pos="720"/>
+        </w:tabs>
+        <w:ind w:left="720" w:hanging="360"/>
+      </w:pPr>
+      <w:rPr>
+        <w:rFonts w:ascii="Symbol" w:hAnsi="Symbol" w:hint="default"/>
+        <w:sz w:val="20"/>
+      </w:rPr>
+    </w:lvl>
+    <w:lvl w:ilvl="1" w:tentative="1">
+      <w:start w:val="1"/>
+      <w:numFmt w:val="bullet"/>
+      <w:lvlText w:val=""/>
+      <w:lvlJc w:val="left"/>
+      <w:pPr>
+        <w:tabs>
+          <w:tab w:val="num" w:pos="1440"/>
+        </w:tabs>
+        <w:ind w:left="1440" w:hanging="360"/>
+      </w:pPr>
+      <w:rPr>
+        <w:rFonts w:ascii="Symbol" w:hAnsi="Symbol" w:hint="default"/>
+        <w:sz w:val="20"/>
+      </w:rPr>
+    </w:lvl>
+    <w:lvl w:ilvl="2" w:tentative="1">
+      <w:start w:val="1"/>
+      <w:numFmt w:val="bullet"/>
+      <w:lvlText w:val=""/>
+      <w:lvlJc w:val="left"/>
+      <w:pPr>
+        <w:tabs>
+          <w:tab w:val="num" w:pos="2160"/>
+        </w:tabs>
+        <w:ind w:left="2160" w:hanging="360"/>
+      </w:pPr>
+      <w:rPr>
+        <w:rFonts w:ascii="Symbol" w:hAnsi="Symbol" w:hint="default"/>
+        <w:sz w:val="20"/>
+      </w:rPr>
+    </w:lvl>
+    <w:lvl w:ilvl="3" w:tentative="1">
+      <w:start w:val="1"/>
+      <w:numFmt w:val="bullet"/>
+      <w:lvlText w:val=""/>
+      <w:lvlJc w:val="left"/>
+      <w:pPr>
+        <w:tabs>
+          <w:tab w:val="num" w:pos="2880"/>
+        </w:tabs>
+        <w:ind w:left="2880" w:hanging="360"/>
+      </w:pPr>
+      <w:rPr>
+        <w:rFonts w:ascii="Symbol" w:hAnsi="Symbol" w:hint="default"/>
+        <w:sz w:val="20"/>
+      </w:rPr>
+    </w:lvl>
+    <w:lvl w:ilvl="4" w:tentative="1">
+      <w:start w:val="1"/>
+      <w:numFmt w:val="bullet"/>
+      <w:lvlText w:val=""/>
+      <w:lvlJc w:val="left"/>
+      <w:pPr>
+        <w:tabs>
+          <w:tab w:val="num" w:pos="3600"/>
+        </w:tabs>
+        <w:ind w:left="3600" w:hanging="360"/>
+      </w:pPr>
+      <w:rPr>
+        <w:rFonts w:ascii="Symbol" w:hAnsi="Symbol" w:hint="default"/>
+        <w:sz w:val="20"/>
+      </w:rPr>
+    </w:lvl>
+    <w:lvl w:ilvl="5" w:tentative="1">
+      <w:start w:val="1"/>
+      <w:numFmt w:val="bullet"/>
+      <w:lvlText w:val=""/>
+      <w:lvlJc w:val="left"/>
+      <w:pPr>
+        <w:tabs>
+          <w:tab w:val="num" w:pos="4320"/>
+        </w:tabs>
+        <w:ind w:left="4320" w:hanging="360"/>
+      </w:pPr>
+      <w:rPr>
+        <w:rFonts w:ascii="Symbol" w:hAnsi="Symbol" w:hint="default"/>
+        <w:sz w:val="20"/>
+      </w:rPr>
+    </w:lvl>
+    <w:lvl w:ilvl="6" w:tentative="1">
+      <w:start w:val="1"/>
+      <w:numFmt w:val="bullet"/>
+      <w:lvlText w:val=""/>
+      <w:lvlJc w:val="left"/>
+      <w:pPr>
+        <w:tabs>
+          <w:tab w:val="num" w:pos="5040"/>
+        </w:tabs>
+        <w:ind w:left="5040" w:hanging="360"/>
+      </w:pPr>
+      <w:rPr>
+        <w:rFonts w:ascii="Symbol" w:hAnsi="Symbol" w:hint="default"/>
+        <w:sz w:val="20"/>
+      </w:rPr>
+    </w:lvl>
+    <w:lvl w:ilvl="7" w:tentative="1">
+      <w:start w:val="1"/>
+      <w:numFmt w:val="bullet"/>
+      <w:lvlText w:val=""/>
+      <w:lvlJc w:val="left"/>
+      <w:pPr>
+        <w:tabs>
+          <w:tab w:val="num" w:pos="5760"/>
+        </w:tabs>
+        <w:ind w:left="5760" w:hanging="360"/>
+      </w:pPr>
+      <w:rPr>
+        <w:rFonts w:ascii="Symbol" w:hAnsi="Symbol" w:hint="default"/>
+        <w:sz w:val="20"/>
+      </w:rPr>
+    </w:lvl>
+    <w:lvl w:ilvl="8" w:tentative="1">
+      <w:start w:val="1"/>
+      <w:numFmt w:val="bullet"/>
+      <w:lvlText w:val=""/>
+      <w:lvlJc w:val="left"/>
+      <w:pPr>
+        <w:tabs>
+          <w:tab w:val="num" w:pos="6480"/>
+        </w:tabs>
+        <w:ind w:left="6480" w:hanging="360"/>
+      </w:pPr>
+      <w:rPr>
+        <w:rFonts w:ascii="Symbol" w:hAnsi="Symbol" w:hint="default"/>
+        <w:sz w:val="20"/>
+      </w:rPr>
+    </w:lvl>
+  </w:abstractNum>
+  <w:abstractNum w:abstractNumId="35" w15:restartNumberingAfterBreak="0">
     <w:nsid w:val="366752DF"/>
     <w:multiLevelType w:val="multilevel"/>
     <w:tmpl w:val="FEFE008E"/>
@@ -7932,7 +8503,7 @@
       </w:rPr>
     </w:lvl>
   </w:abstractNum>
-  <w:abstractNum w:abstractNumId="33" w15:restartNumberingAfterBreak="0">
+  <w:abstractNum w:abstractNumId="36" w15:restartNumberingAfterBreak="0">
     <w:nsid w:val="396E6823"/>
     <w:multiLevelType w:val="multilevel"/>
     <w:tmpl w:val="AAB8C480"/>
@@ -8045,7 +8616,7 @@
       </w:rPr>
     </w:lvl>
   </w:abstractNum>
-  <w:abstractNum w:abstractNumId="34" w15:restartNumberingAfterBreak="0">
+  <w:abstractNum w:abstractNumId="37" w15:restartNumberingAfterBreak="0">
     <w:nsid w:val="3A300706"/>
     <w:multiLevelType w:val="multilevel"/>
     <w:tmpl w:val="212A8B66"/>
@@ -8194,7 +8765,7 @@
       </w:rPr>
     </w:lvl>
   </w:abstractNum>
-  <w:abstractNum w:abstractNumId="35" w15:restartNumberingAfterBreak="0">
+  <w:abstractNum w:abstractNumId="38" w15:restartNumberingAfterBreak="0">
     <w:nsid w:val="3B712C1F"/>
     <w:multiLevelType w:val="multilevel"/>
     <w:tmpl w:val="A848639E"/>
@@ -8307,7 +8878,7 @@
       </w:pPr>
     </w:lvl>
   </w:abstractNum>
-  <w:abstractNum w:abstractNumId="36" w15:restartNumberingAfterBreak="0">
+  <w:abstractNum w:abstractNumId="39" w15:restartNumberingAfterBreak="0">
     <w:nsid w:val="3D40050F"/>
     <w:multiLevelType w:val="multilevel"/>
     <w:tmpl w:val="2720533E"/>
@@ -8420,7 +8991,7 @@
       </w:rPr>
     </w:lvl>
   </w:abstractNum>
-  <w:abstractNum w:abstractNumId="37" w15:restartNumberingAfterBreak="0">
+  <w:abstractNum w:abstractNumId="40" w15:restartNumberingAfterBreak="0">
     <w:nsid w:val="3F450709"/>
     <w:multiLevelType w:val="hybridMultilevel"/>
     <w:tmpl w:val="78FE2BF0"/>
@@ -8510,7 +9081,7 @@
       </w:pPr>
     </w:lvl>
   </w:abstractNum>
-  <w:abstractNum w:abstractNumId="38" w15:restartNumberingAfterBreak="0">
+  <w:abstractNum w:abstractNumId="41" w15:restartNumberingAfterBreak="0">
     <w:nsid w:val="3FDB7865"/>
     <w:multiLevelType w:val="multilevel"/>
     <w:tmpl w:val="07DCBC4C"/>
@@ -8659,7 +9230,7 @@
       </w:rPr>
     </w:lvl>
   </w:abstractNum>
-  <w:abstractNum w:abstractNumId="39" w15:restartNumberingAfterBreak="0">
+  <w:abstractNum w:abstractNumId="42" w15:restartNumberingAfterBreak="0">
     <w:nsid w:val="4305610F"/>
     <w:multiLevelType w:val="multilevel"/>
     <w:tmpl w:val="2720533E"/>
@@ -8772,7 +9343,7 @@
       </w:rPr>
     </w:lvl>
   </w:abstractNum>
-  <w:abstractNum w:abstractNumId="40" w15:restartNumberingAfterBreak="0">
+  <w:abstractNum w:abstractNumId="43" w15:restartNumberingAfterBreak="0">
     <w:nsid w:val="44316080"/>
     <w:multiLevelType w:val="multilevel"/>
     <w:tmpl w:val="AD9CD668"/>
@@ -8921,7 +9492,7 @@
       </w:rPr>
     </w:lvl>
   </w:abstractNum>
-  <w:abstractNum w:abstractNumId="41" w15:restartNumberingAfterBreak="0">
+  <w:abstractNum w:abstractNumId="44" w15:restartNumberingAfterBreak="0">
     <w:nsid w:val="456E4B89"/>
     <w:multiLevelType w:val="multilevel"/>
     <w:tmpl w:val="FD3C85AC"/>
@@ -9034,7 +9605,7 @@
       </w:rPr>
     </w:lvl>
   </w:abstractNum>
-  <w:abstractNum w:abstractNumId="42" w15:restartNumberingAfterBreak="0">
+  <w:abstractNum w:abstractNumId="45" w15:restartNumberingAfterBreak="0">
     <w:nsid w:val="45C25F44"/>
     <w:multiLevelType w:val="multilevel"/>
     <w:tmpl w:val="EA6A92BE"/>
@@ -9183,7 +9754,7 @@
       </w:rPr>
     </w:lvl>
   </w:abstractNum>
-  <w:abstractNum w:abstractNumId="43" w15:restartNumberingAfterBreak="0">
+  <w:abstractNum w:abstractNumId="46" w15:restartNumberingAfterBreak="0">
     <w:nsid w:val="4A282BE8"/>
     <w:multiLevelType w:val="hybridMultilevel"/>
     <w:tmpl w:val="456A5E68"/>
@@ -9296,7 +9867,97 @@
       </w:rPr>
     </w:lvl>
   </w:abstractNum>
-  <w:abstractNum w:abstractNumId="44" w15:restartNumberingAfterBreak="0">
+  <w:abstractNum w:abstractNumId="47" w15:restartNumberingAfterBreak="0">
+    <w:nsid w:val="4A782346"/>
+    <w:multiLevelType w:val="hybridMultilevel"/>
+    <w:tmpl w:val="78FE2BF0"/>
+    <w:lvl w:ilvl="0" w:tplc="FFFFFFFF">
+      <w:start w:val="1"/>
+      <w:numFmt w:val="decimal"/>
+      <w:suff w:val="space"/>
+      <w:lvlText w:val="%1."/>
+      <w:lvlJc w:val="left"/>
+      <w:pPr>
+        <w:ind w:left="0" w:firstLine="709"/>
+      </w:pPr>
+      <w:rPr>
+        <w:rFonts w:hint="default"/>
+      </w:rPr>
+    </w:lvl>
+    <w:lvl w:ilvl="1" w:tplc="FFFFFFFF" w:tentative="1">
+      <w:start w:val="1"/>
+      <w:numFmt w:val="lowerLetter"/>
+      <w:lvlText w:val="%2."/>
+      <w:lvlJc w:val="left"/>
+      <w:pPr>
+        <w:ind w:left="2149" w:hanging="360"/>
+      </w:pPr>
+    </w:lvl>
+    <w:lvl w:ilvl="2" w:tplc="FFFFFFFF" w:tentative="1">
+      <w:start w:val="1"/>
+      <w:numFmt w:val="lowerRoman"/>
+      <w:lvlText w:val="%3."/>
+      <w:lvlJc w:val="right"/>
+      <w:pPr>
+        <w:ind w:left="2869" w:hanging="180"/>
+      </w:pPr>
+    </w:lvl>
+    <w:lvl w:ilvl="3" w:tplc="FFFFFFFF" w:tentative="1">
+      <w:start w:val="1"/>
+      <w:numFmt w:val="decimal"/>
+      <w:lvlText w:val="%4."/>
+      <w:lvlJc w:val="left"/>
+      <w:pPr>
+        <w:ind w:left="3589" w:hanging="360"/>
+      </w:pPr>
+    </w:lvl>
+    <w:lvl w:ilvl="4" w:tplc="FFFFFFFF" w:tentative="1">
+      <w:start w:val="1"/>
+      <w:numFmt w:val="lowerLetter"/>
+      <w:lvlText w:val="%5."/>
+      <w:lvlJc w:val="left"/>
+      <w:pPr>
+        <w:ind w:left="4309" w:hanging="360"/>
+      </w:pPr>
+    </w:lvl>
+    <w:lvl w:ilvl="5" w:tplc="FFFFFFFF" w:tentative="1">
+      <w:start w:val="1"/>
+      <w:numFmt w:val="lowerRoman"/>
+      <w:lvlText w:val="%6."/>
+      <w:lvlJc w:val="right"/>
+      <w:pPr>
+        <w:ind w:left="5029" w:hanging="180"/>
+      </w:pPr>
+    </w:lvl>
+    <w:lvl w:ilvl="6" w:tplc="FFFFFFFF" w:tentative="1">
+      <w:start w:val="1"/>
+      <w:numFmt w:val="decimal"/>
+      <w:lvlText w:val="%7."/>
+      <w:lvlJc w:val="left"/>
+      <w:pPr>
+        <w:ind w:left="5749" w:hanging="360"/>
+      </w:pPr>
+    </w:lvl>
+    <w:lvl w:ilvl="7" w:tplc="FFFFFFFF" w:tentative="1">
+      <w:start w:val="1"/>
+      <w:numFmt w:val="lowerLetter"/>
+      <w:lvlText w:val="%8."/>
+      <w:lvlJc w:val="left"/>
+      <w:pPr>
+        <w:ind w:left="6469" w:hanging="360"/>
+      </w:pPr>
+    </w:lvl>
+    <w:lvl w:ilvl="8" w:tplc="FFFFFFFF" w:tentative="1">
+      <w:start w:val="1"/>
+      <w:numFmt w:val="lowerRoman"/>
+      <w:lvlText w:val="%9."/>
+      <w:lvlJc w:val="right"/>
+      <w:pPr>
+        <w:ind w:left="7189" w:hanging="180"/>
+      </w:pPr>
+    </w:lvl>
+  </w:abstractNum>
+  <w:abstractNum w:abstractNumId="48" w15:restartNumberingAfterBreak="0">
     <w:nsid w:val="4C3855B0"/>
     <w:multiLevelType w:val="hybridMultilevel"/>
     <w:tmpl w:val="78FE2BF0"/>
@@ -9386,7 +10047,7 @@
       </w:pPr>
     </w:lvl>
   </w:abstractNum>
-  <w:abstractNum w:abstractNumId="45" w15:restartNumberingAfterBreak="0">
+  <w:abstractNum w:abstractNumId="49" w15:restartNumberingAfterBreak="0">
     <w:nsid w:val="4CC61480"/>
     <w:multiLevelType w:val="multilevel"/>
     <w:tmpl w:val="43F8F0CA"/>
@@ -9535,7 +10196,7 @@
       </w:rPr>
     </w:lvl>
   </w:abstractNum>
-  <w:abstractNum w:abstractNumId="46" w15:restartNumberingAfterBreak="0">
+  <w:abstractNum w:abstractNumId="50" w15:restartNumberingAfterBreak="0">
     <w:nsid w:val="4CCC0254"/>
     <w:multiLevelType w:val="multilevel"/>
     <w:tmpl w:val="0F70C0C8"/>
@@ -9684,7 +10345,7 @@
       </w:rPr>
     </w:lvl>
   </w:abstractNum>
-  <w:abstractNum w:abstractNumId="47" w15:restartNumberingAfterBreak="0">
+  <w:abstractNum w:abstractNumId="51" w15:restartNumberingAfterBreak="0">
     <w:nsid w:val="4D7B3E6A"/>
     <w:multiLevelType w:val="multilevel"/>
     <w:tmpl w:val="51D028E2"/>
@@ -9833,7 +10494,7 @@
       </w:rPr>
     </w:lvl>
   </w:abstractNum>
-  <w:abstractNum w:abstractNumId="48" w15:restartNumberingAfterBreak="0">
+  <w:abstractNum w:abstractNumId="52" w15:restartNumberingAfterBreak="0">
     <w:nsid w:val="4DF754D7"/>
     <w:multiLevelType w:val="multilevel"/>
     <w:tmpl w:val="29065356"/>
@@ -9982,7 +10643,7 @@
       </w:rPr>
     </w:lvl>
   </w:abstractNum>
-  <w:abstractNum w:abstractNumId="49" w15:restartNumberingAfterBreak="0">
+  <w:abstractNum w:abstractNumId="53" w15:restartNumberingAfterBreak="0">
     <w:nsid w:val="54092F44"/>
     <w:multiLevelType w:val="hybridMultilevel"/>
     <w:tmpl w:val="25A46480"/>
@@ -10095,7 +10756,7 @@
       </w:rPr>
     </w:lvl>
   </w:abstractNum>
-  <w:abstractNum w:abstractNumId="50" w15:restartNumberingAfterBreak="0">
+  <w:abstractNum w:abstractNumId="54" w15:restartNumberingAfterBreak="0">
     <w:nsid w:val="56112144"/>
     <w:multiLevelType w:val="hybridMultilevel"/>
     <w:tmpl w:val="D75220B4"/>
@@ -10181,7 +10842,7 @@
       </w:pPr>
     </w:lvl>
   </w:abstractNum>
-  <w:abstractNum w:abstractNumId="51" w15:restartNumberingAfterBreak="0">
+  <w:abstractNum w:abstractNumId="55" w15:restartNumberingAfterBreak="0">
     <w:nsid w:val="56FE1509"/>
     <w:multiLevelType w:val="multilevel"/>
     <w:tmpl w:val="0419001F"/>
@@ -10267,7 +10928,7 @@
       </w:pPr>
     </w:lvl>
   </w:abstractNum>
-  <w:abstractNum w:abstractNumId="52" w15:restartNumberingAfterBreak="0">
+  <w:abstractNum w:abstractNumId="56" w15:restartNumberingAfterBreak="0">
     <w:nsid w:val="595A139E"/>
     <w:multiLevelType w:val="hybridMultilevel"/>
     <w:tmpl w:val="78FE2BF0"/>
@@ -10357,7 +11018,7 @@
       </w:pPr>
     </w:lvl>
   </w:abstractNum>
-  <w:abstractNum w:abstractNumId="53" w15:restartNumberingAfterBreak="0">
+  <w:abstractNum w:abstractNumId="57" w15:restartNumberingAfterBreak="0">
     <w:nsid w:val="59B133D1"/>
     <w:multiLevelType w:val="hybridMultilevel"/>
     <w:tmpl w:val="78FE2BF0"/>
@@ -10447,7 +11108,7 @@
       </w:pPr>
     </w:lvl>
   </w:abstractNum>
-  <w:abstractNum w:abstractNumId="54" w15:restartNumberingAfterBreak="0">
+  <w:abstractNum w:abstractNumId="58" w15:restartNumberingAfterBreak="0">
     <w:nsid w:val="5A1221DA"/>
     <w:multiLevelType w:val="multilevel"/>
     <w:tmpl w:val="B33213AA"/>
@@ -10596,7 +11257,7 @@
       </w:rPr>
     </w:lvl>
   </w:abstractNum>
-  <w:abstractNum w:abstractNumId="55" w15:restartNumberingAfterBreak="0">
+  <w:abstractNum w:abstractNumId="59" w15:restartNumberingAfterBreak="0">
     <w:nsid w:val="5A6B10D9"/>
     <w:multiLevelType w:val="hybridMultilevel"/>
     <w:tmpl w:val="27C04D12"/>
@@ -10685,7 +11346,7 @@
       </w:pPr>
     </w:lvl>
   </w:abstractNum>
-  <w:abstractNum w:abstractNumId="56" w15:restartNumberingAfterBreak="0">
+  <w:abstractNum w:abstractNumId="60" w15:restartNumberingAfterBreak="0">
     <w:nsid w:val="5B3B1F19"/>
     <w:multiLevelType w:val="multilevel"/>
     <w:tmpl w:val="0419001F"/>
@@ -10771,7 +11432,7 @@
       </w:pPr>
     </w:lvl>
   </w:abstractNum>
-  <w:abstractNum w:abstractNumId="57" w15:restartNumberingAfterBreak="0">
+  <w:abstractNum w:abstractNumId="61" w15:restartNumberingAfterBreak="0">
     <w:nsid w:val="5D5B3DEA"/>
     <w:multiLevelType w:val="hybridMultilevel"/>
     <w:tmpl w:val="D7A097EC"/>
@@ -10857,7 +11518,7 @@
       </w:pPr>
     </w:lvl>
   </w:abstractNum>
-  <w:abstractNum w:abstractNumId="58" w15:restartNumberingAfterBreak="0">
+  <w:abstractNum w:abstractNumId="62" w15:restartNumberingAfterBreak="0">
     <w:nsid w:val="5D7B76D9"/>
     <w:multiLevelType w:val="multilevel"/>
     <w:tmpl w:val="6396FA1A"/>
@@ -11006,7 +11667,7 @@
       </w:rPr>
     </w:lvl>
   </w:abstractNum>
-  <w:abstractNum w:abstractNumId="59" w15:restartNumberingAfterBreak="0">
+  <w:abstractNum w:abstractNumId="63" w15:restartNumberingAfterBreak="0">
     <w:nsid w:val="5E273BEC"/>
     <w:multiLevelType w:val="hybridMultilevel"/>
     <w:tmpl w:val="0C00CC7A"/>
@@ -11119,7 +11780,7 @@
       </w:rPr>
     </w:lvl>
   </w:abstractNum>
-  <w:abstractNum w:abstractNumId="60" w15:restartNumberingAfterBreak="0">
+  <w:abstractNum w:abstractNumId="64" w15:restartNumberingAfterBreak="0">
     <w:nsid w:val="5E3B3515"/>
     <w:multiLevelType w:val="hybridMultilevel"/>
     <w:tmpl w:val="2EC6DB1C"/>
@@ -11205,7 +11866,7 @@
       </w:pPr>
     </w:lvl>
   </w:abstractNum>
-  <w:abstractNum w:abstractNumId="61" w15:restartNumberingAfterBreak="0">
+  <w:abstractNum w:abstractNumId="65" w15:restartNumberingAfterBreak="0">
     <w:nsid w:val="5F174BA8"/>
     <w:multiLevelType w:val="hybridMultilevel"/>
     <w:tmpl w:val="96FCB9E8"/>
@@ -11318,7 +11979,97 @@
       </w:rPr>
     </w:lvl>
   </w:abstractNum>
-  <w:abstractNum w:abstractNumId="62" w15:restartNumberingAfterBreak="0">
+  <w:abstractNum w:abstractNumId="66" w15:restartNumberingAfterBreak="0">
+    <w:nsid w:val="5F620480"/>
+    <w:multiLevelType w:val="hybridMultilevel"/>
+    <w:tmpl w:val="78FE2BF0"/>
+    <w:lvl w:ilvl="0" w:tplc="FFFFFFFF">
+      <w:start w:val="1"/>
+      <w:numFmt w:val="decimal"/>
+      <w:suff w:val="space"/>
+      <w:lvlText w:val="%1."/>
+      <w:lvlJc w:val="left"/>
+      <w:pPr>
+        <w:ind w:left="0" w:firstLine="709"/>
+      </w:pPr>
+      <w:rPr>
+        <w:rFonts w:hint="default"/>
+      </w:rPr>
+    </w:lvl>
+    <w:lvl w:ilvl="1" w:tplc="FFFFFFFF" w:tentative="1">
+      <w:start w:val="1"/>
+      <w:numFmt w:val="lowerLetter"/>
+      <w:lvlText w:val="%2."/>
+      <w:lvlJc w:val="left"/>
+      <w:pPr>
+        <w:ind w:left="2149" w:hanging="360"/>
+      </w:pPr>
+    </w:lvl>
+    <w:lvl w:ilvl="2" w:tplc="FFFFFFFF" w:tentative="1">
+      <w:start w:val="1"/>
+      <w:numFmt w:val="lowerRoman"/>
+      <w:lvlText w:val="%3."/>
+      <w:lvlJc w:val="right"/>
+      <w:pPr>
+        <w:ind w:left="2869" w:hanging="180"/>
+      </w:pPr>
+    </w:lvl>
+    <w:lvl w:ilvl="3" w:tplc="FFFFFFFF" w:tentative="1">
+      <w:start w:val="1"/>
+      <w:numFmt w:val="decimal"/>
+      <w:lvlText w:val="%4."/>
+      <w:lvlJc w:val="left"/>
+      <w:pPr>
+        <w:ind w:left="3589" w:hanging="360"/>
+      </w:pPr>
+    </w:lvl>
+    <w:lvl w:ilvl="4" w:tplc="FFFFFFFF" w:tentative="1">
+      <w:start w:val="1"/>
+      <w:numFmt w:val="lowerLetter"/>
+      <w:lvlText w:val="%5."/>
+      <w:lvlJc w:val="left"/>
+      <w:pPr>
+        <w:ind w:left="4309" w:hanging="360"/>
+      </w:pPr>
+    </w:lvl>
+    <w:lvl w:ilvl="5" w:tplc="FFFFFFFF" w:tentative="1">
+      <w:start w:val="1"/>
+      <w:numFmt w:val="lowerRoman"/>
+      <w:lvlText w:val="%6."/>
+      <w:lvlJc w:val="right"/>
+      <w:pPr>
+        <w:ind w:left="5029" w:hanging="180"/>
+      </w:pPr>
+    </w:lvl>
+    <w:lvl w:ilvl="6" w:tplc="FFFFFFFF" w:tentative="1">
+      <w:start w:val="1"/>
+      <w:numFmt w:val="decimal"/>
+      <w:lvlText w:val="%7."/>
+      <w:lvlJc w:val="left"/>
+      <w:pPr>
+        <w:ind w:left="5749" w:hanging="360"/>
+      </w:pPr>
+    </w:lvl>
+    <w:lvl w:ilvl="7" w:tplc="FFFFFFFF" w:tentative="1">
+      <w:start w:val="1"/>
+      <w:numFmt w:val="lowerLetter"/>
+      <w:lvlText w:val="%8."/>
+      <w:lvlJc w:val="left"/>
+      <w:pPr>
+        <w:ind w:left="6469" w:hanging="360"/>
+      </w:pPr>
+    </w:lvl>
+    <w:lvl w:ilvl="8" w:tplc="FFFFFFFF" w:tentative="1">
+      <w:start w:val="1"/>
+      <w:numFmt w:val="lowerRoman"/>
+      <w:lvlText w:val="%9."/>
+      <w:lvlJc w:val="right"/>
+      <w:pPr>
+        <w:ind w:left="7189" w:hanging="180"/>
+      </w:pPr>
+    </w:lvl>
+  </w:abstractNum>
+  <w:abstractNum w:abstractNumId="67" w15:restartNumberingAfterBreak="0">
     <w:nsid w:val="62A0723A"/>
     <w:multiLevelType w:val="multilevel"/>
     <w:tmpl w:val="C19622A0"/>
@@ -11435,7 +12186,7 @@
       </w:pPr>
     </w:lvl>
   </w:abstractNum>
-  <w:abstractNum w:abstractNumId="63" w15:restartNumberingAfterBreak="0">
+  <w:abstractNum w:abstractNumId="68" w15:restartNumberingAfterBreak="0">
     <w:nsid w:val="66911C4A"/>
     <w:multiLevelType w:val="multilevel"/>
     <w:tmpl w:val="FB0A6D40"/>
@@ -11584,7 +12335,7 @@
       </w:rPr>
     </w:lvl>
   </w:abstractNum>
-  <w:abstractNum w:abstractNumId="64" w15:restartNumberingAfterBreak="0">
+  <w:abstractNum w:abstractNumId="69" w15:restartNumberingAfterBreak="0">
     <w:nsid w:val="68D63471"/>
     <w:multiLevelType w:val="hybridMultilevel"/>
     <w:tmpl w:val="16F631F2"/>
@@ -11670,7 +12421,7 @@
       </w:pPr>
     </w:lvl>
   </w:abstractNum>
-  <w:abstractNum w:abstractNumId="65" w15:restartNumberingAfterBreak="0">
+  <w:abstractNum w:abstractNumId="70" w15:restartNumberingAfterBreak="0">
     <w:nsid w:val="695D665C"/>
     <w:multiLevelType w:val="multilevel"/>
     <w:tmpl w:val="392EE85C"/>
@@ -11819,7 +12570,7 @@
       </w:rPr>
     </w:lvl>
   </w:abstractNum>
-  <w:abstractNum w:abstractNumId="66" w15:restartNumberingAfterBreak="0">
+  <w:abstractNum w:abstractNumId="71" w15:restartNumberingAfterBreak="0">
     <w:nsid w:val="69B80B4E"/>
     <w:multiLevelType w:val="hybridMultilevel"/>
     <w:tmpl w:val="DDFE1EA0"/>
@@ -11932,7 +12683,7 @@
       </w:rPr>
     </w:lvl>
   </w:abstractNum>
-  <w:abstractNum w:abstractNumId="67" w15:restartNumberingAfterBreak="0">
+  <w:abstractNum w:abstractNumId="72" w15:restartNumberingAfterBreak="0">
     <w:nsid w:val="6CDC7811"/>
     <w:multiLevelType w:val="multilevel"/>
     <w:tmpl w:val="0419001F"/>
@@ -12018,7 +12769,7 @@
       </w:pPr>
     </w:lvl>
   </w:abstractNum>
-  <w:abstractNum w:abstractNumId="68" w15:restartNumberingAfterBreak="0">
+  <w:abstractNum w:abstractNumId="73" w15:restartNumberingAfterBreak="0">
     <w:nsid w:val="6EFB7252"/>
     <w:multiLevelType w:val="hybridMultilevel"/>
     <w:tmpl w:val="78FE2BF0"/>
@@ -12109,7 +12860,7 @@
       </w:pPr>
     </w:lvl>
   </w:abstractNum>
-  <w:abstractNum w:abstractNumId="69" w15:restartNumberingAfterBreak="0">
+  <w:abstractNum w:abstractNumId="74" w15:restartNumberingAfterBreak="0">
     <w:nsid w:val="70535F42"/>
     <w:multiLevelType w:val="hybridMultilevel"/>
     <w:tmpl w:val="B46C1850"/>
@@ -12200,7 +12951,7 @@
       </w:pPr>
     </w:lvl>
   </w:abstractNum>
-  <w:abstractNum w:abstractNumId="70" w15:restartNumberingAfterBreak="0">
+  <w:abstractNum w:abstractNumId="75" w15:restartNumberingAfterBreak="0">
     <w:nsid w:val="71231BE5"/>
     <w:multiLevelType w:val="hybridMultilevel"/>
     <w:tmpl w:val="D1924B42"/>
@@ -12286,7 +13037,7 @@
       </w:pPr>
     </w:lvl>
   </w:abstractNum>
-  <w:abstractNum w:abstractNumId="71" w15:restartNumberingAfterBreak="0">
+  <w:abstractNum w:abstractNumId="76" w15:restartNumberingAfterBreak="0">
     <w:nsid w:val="723F3541"/>
     <w:multiLevelType w:val="hybridMultilevel"/>
     <w:tmpl w:val="78FE2BF0"/>
@@ -12376,7 +13127,7 @@
       </w:pPr>
     </w:lvl>
   </w:abstractNum>
-  <w:abstractNum w:abstractNumId="72" w15:restartNumberingAfterBreak="0">
+  <w:abstractNum w:abstractNumId="77" w15:restartNumberingAfterBreak="0">
     <w:nsid w:val="72586192"/>
     <w:multiLevelType w:val="hybridMultilevel"/>
     <w:tmpl w:val="CCD817E8"/>
@@ -12489,7 +13240,7 @@
       </w:rPr>
     </w:lvl>
   </w:abstractNum>
-  <w:abstractNum w:abstractNumId="73" w15:restartNumberingAfterBreak="0">
+  <w:abstractNum w:abstractNumId="78" w15:restartNumberingAfterBreak="0">
     <w:nsid w:val="725E417D"/>
     <w:multiLevelType w:val="multilevel"/>
     <w:tmpl w:val="0419001F"/>
@@ -12575,7 +13326,7 @@
       </w:pPr>
     </w:lvl>
   </w:abstractNum>
-  <w:abstractNum w:abstractNumId="74" w15:restartNumberingAfterBreak="0">
+  <w:abstractNum w:abstractNumId="79" w15:restartNumberingAfterBreak="0">
     <w:nsid w:val="753F4C5C"/>
     <w:multiLevelType w:val="multilevel"/>
     <w:tmpl w:val="538C878C"/>
@@ -12724,7 +13475,7 @@
       </w:rPr>
     </w:lvl>
   </w:abstractNum>
-  <w:abstractNum w:abstractNumId="75" w15:restartNumberingAfterBreak="0">
+  <w:abstractNum w:abstractNumId="80" w15:restartNumberingAfterBreak="0">
     <w:nsid w:val="75C30547"/>
     <w:multiLevelType w:val="multilevel"/>
     <w:tmpl w:val="0419001F"/>
@@ -12810,7 +13561,7 @@
       </w:pPr>
     </w:lvl>
   </w:abstractNum>
-  <w:abstractNum w:abstractNumId="76" w15:restartNumberingAfterBreak="0">
+  <w:abstractNum w:abstractNumId="81" w15:restartNumberingAfterBreak="0">
     <w:nsid w:val="772C245B"/>
     <w:multiLevelType w:val="multilevel"/>
     <w:tmpl w:val="04190025"/>
@@ -12902,7 +13653,156 @@
       </w:pPr>
     </w:lvl>
   </w:abstractNum>
-  <w:abstractNum w:abstractNumId="77" w15:restartNumberingAfterBreak="0">
+  <w:abstractNum w:abstractNumId="82" w15:restartNumberingAfterBreak="0">
+    <w:nsid w:val="775139A7"/>
+    <w:multiLevelType w:val="multilevel"/>
+    <w:tmpl w:val="FED85984"/>
+    <w:lvl w:ilvl="0">
+      <w:start w:val="1"/>
+      <w:numFmt w:val="bullet"/>
+      <w:lvlText w:val=""/>
+      <w:lvlJc w:val="left"/>
+      <w:pPr>
+        <w:tabs>
+          <w:tab w:val="num" w:pos="720"/>
+        </w:tabs>
+        <w:ind w:left="720" w:hanging="360"/>
+      </w:pPr>
+      <w:rPr>
+        <w:rFonts w:ascii="Symbol" w:hAnsi="Symbol" w:hint="default"/>
+        <w:sz w:val="20"/>
+      </w:rPr>
+    </w:lvl>
+    <w:lvl w:ilvl="1" w:tentative="1">
+      <w:start w:val="1"/>
+      <w:numFmt w:val="bullet"/>
+      <w:lvlText w:val=""/>
+      <w:lvlJc w:val="left"/>
+      <w:pPr>
+        <w:tabs>
+          <w:tab w:val="num" w:pos="1440"/>
+        </w:tabs>
+        <w:ind w:left="1440" w:hanging="360"/>
+      </w:pPr>
+      <w:rPr>
+        <w:rFonts w:ascii="Symbol" w:hAnsi="Symbol" w:hint="default"/>
+        <w:sz w:val="20"/>
+      </w:rPr>
+    </w:lvl>
+    <w:lvl w:ilvl="2" w:tentative="1">
+      <w:start w:val="1"/>
+      <w:numFmt w:val="bullet"/>
+      <w:lvlText w:val=""/>
+      <w:lvlJc w:val="left"/>
+      <w:pPr>
+        <w:tabs>
+          <w:tab w:val="num" w:pos="2160"/>
+        </w:tabs>
+        <w:ind w:left="2160" w:hanging="360"/>
+      </w:pPr>
+      <w:rPr>
+        <w:rFonts w:ascii="Symbol" w:hAnsi="Symbol" w:hint="default"/>
+        <w:sz w:val="20"/>
+      </w:rPr>
+    </w:lvl>
+    <w:lvl w:ilvl="3" w:tentative="1">
+      <w:start w:val="1"/>
+      <w:numFmt w:val="bullet"/>
+      <w:lvlText w:val=""/>
+      <w:lvlJc w:val="left"/>
+      <w:pPr>
+        <w:tabs>
+          <w:tab w:val="num" w:pos="2880"/>
+        </w:tabs>
+        <w:ind w:left="2880" w:hanging="360"/>
+      </w:pPr>
+      <w:rPr>
+        <w:rFonts w:ascii="Symbol" w:hAnsi="Symbol" w:hint="default"/>
+        <w:sz w:val="20"/>
+      </w:rPr>
+    </w:lvl>
+    <w:lvl w:ilvl="4" w:tentative="1">
+      <w:start w:val="1"/>
+      <w:numFmt w:val="bullet"/>
+      <w:lvlText w:val=""/>
+      <w:lvlJc w:val="left"/>
+      <w:pPr>
+        <w:tabs>
+          <w:tab w:val="num" w:pos="3600"/>
+        </w:tabs>
+        <w:ind w:left="3600" w:hanging="360"/>
+      </w:pPr>
+      <w:rPr>
+        <w:rFonts w:ascii="Symbol" w:hAnsi="Symbol" w:hint="default"/>
+        <w:sz w:val="20"/>
+      </w:rPr>
+    </w:lvl>
+    <w:lvl w:ilvl="5" w:tentative="1">
+      <w:start w:val="1"/>
+      <w:numFmt w:val="bullet"/>
+      <w:lvlText w:val=""/>
+      <w:lvlJc w:val="left"/>
+      <w:pPr>
+        <w:tabs>
+          <w:tab w:val="num" w:pos="4320"/>
+        </w:tabs>
+        <w:ind w:left="4320" w:hanging="360"/>
+      </w:pPr>
+      <w:rPr>
+        <w:rFonts w:ascii="Symbol" w:hAnsi="Symbol" w:hint="default"/>
+        <w:sz w:val="20"/>
+      </w:rPr>
+    </w:lvl>
+    <w:lvl w:ilvl="6" w:tentative="1">
+      <w:start w:val="1"/>
+      <w:numFmt w:val="bullet"/>
+      <w:lvlText w:val=""/>
+      <w:lvlJc w:val="left"/>
+      <w:pPr>
+        <w:tabs>
+          <w:tab w:val="num" w:pos="5040"/>
+        </w:tabs>
+        <w:ind w:left="5040" w:hanging="360"/>
+      </w:pPr>
+      <w:rPr>
+        <w:rFonts w:ascii="Symbol" w:hAnsi="Symbol" w:hint="default"/>
+        <w:sz w:val="20"/>
+      </w:rPr>
+    </w:lvl>
+    <w:lvl w:ilvl="7" w:tentative="1">
+      <w:start w:val="1"/>
+      <w:numFmt w:val="bullet"/>
+      <w:lvlText w:val=""/>
+      <w:lvlJc w:val="left"/>
+      <w:pPr>
+        <w:tabs>
+          <w:tab w:val="num" w:pos="5760"/>
+        </w:tabs>
+        <w:ind w:left="5760" w:hanging="360"/>
+      </w:pPr>
+      <w:rPr>
+        <w:rFonts w:ascii="Symbol" w:hAnsi="Symbol" w:hint="default"/>
+        <w:sz w:val="20"/>
+      </w:rPr>
+    </w:lvl>
+    <w:lvl w:ilvl="8" w:tentative="1">
+      <w:start w:val="1"/>
+      <w:numFmt w:val="bullet"/>
+      <w:lvlText w:val=""/>
+      <w:lvlJc w:val="left"/>
+      <w:pPr>
+        <w:tabs>
+          <w:tab w:val="num" w:pos="6480"/>
+        </w:tabs>
+        <w:ind w:left="6480" w:hanging="360"/>
+      </w:pPr>
+      <w:rPr>
+        <w:rFonts w:ascii="Symbol" w:hAnsi="Symbol" w:hint="default"/>
+        <w:sz w:val="20"/>
+      </w:rPr>
+    </w:lvl>
+  </w:abstractNum>
+  <w:abstractNum w:abstractNumId="83" w15:restartNumberingAfterBreak="0">
     <w:nsid w:val="77DD1C93"/>
     <w:multiLevelType w:val="hybridMultilevel"/>
     <w:tmpl w:val="78FE2BF0"/>
@@ -12992,7 +13892,7 @@
       </w:pPr>
     </w:lvl>
   </w:abstractNum>
-  <w:abstractNum w:abstractNumId="78" w15:restartNumberingAfterBreak="0">
+  <w:abstractNum w:abstractNumId="84" w15:restartNumberingAfterBreak="0">
     <w:nsid w:val="791C6CE6"/>
     <w:multiLevelType w:val="multilevel"/>
     <w:tmpl w:val="0F325178"/>
@@ -13141,7 +14041,7 @@
       </w:rPr>
     </w:lvl>
   </w:abstractNum>
-  <w:abstractNum w:abstractNumId="79" w15:restartNumberingAfterBreak="0">
+  <w:abstractNum w:abstractNumId="85" w15:restartNumberingAfterBreak="0">
     <w:nsid w:val="798360BF"/>
     <w:multiLevelType w:val="hybridMultilevel"/>
     <w:tmpl w:val="95E860A4"/>
@@ -13254,7 +14154,7 @@
       </w:rPr>
     </w:lvl>
   </w:abstractNum>
-  <w:abstractNum w:abstractNumId="80" w15:restartNumberingAfterBreak="0">
+  <w:abstractNum w:abstractNumId="86" w15:restartNumberingAfterBreak="0">
     <w:nsid w:val="7ABB39F5"/>
     <w:multiLevelType w:val="multilevel"/>
     <w:tmpl w:val="0419001F"/>
@@ -13340,7 +14240,7 @@
       </w:pPr>
     </w:lvl>
   </w:abstractNum>
-  <w:abstractNum w:abstractNumId="81" w15:restartNumberingAfterBreak="0">
+  <w:abstractNum w:abstractNumId="87" w15:restartNumberingAfterBreak="0">
     <w:nsid w:val="7C4370C7"/>
     <w:multiLevelType w:val="hybridMultilevel"/>
     <w:tmpl w:val="78FE2BF0"/>
@@ -13434,160 +14334,160 @@
     <w:abstractNumId w:val="4"/>
   </w:num>
   <w:num w:numId="2" w16cid:durableId="417018960">
-    <w:abstractNumId w:val="14"/>
+    <w:abstractNumId w:val="16"/>
   </w:num>
   <w:num w:numId="3" w16cid:durableId="1257711247">
     <w:abstractNumId w:val="7"/>
   </w:num>
   <w:num w:numId="4" w16cid:durableId="1506434933">
-    <w:abstractNumId w:val="51"/>
+    <w:abstractNumId w:val="55"/>
   </w:num>
   <w:num w:numId="5" w16cid:durableId="1907062066">
-    <w:abstractNumId w:val="76"/>
+    <w:abstractNumId w:val="81"/>
   </w:num>
   <w:num w:numId="6" w16cid:durableId="1033993447">
-    <w:abstractNumId w:val="67"/>
+    <w:abstractNumId w:val="72"/>
   </w:num>
   <w:num w:numId="7" w16cid:durableId="1967541711">
-    <w:abstractNumId w:val="29"/>
+    <w:abstractNumId w:val="31"/>
   </w:num>
   <w:num w:numId="8" w16cid:durableId="1082725699">
-    <w:abstractNumId w:val="73"/>
+    <w:abstractNumId w:val="78"/>
   </w:num>
   <w:num w:numId="9" w16cid:durableId="536621530">
-    <w:abstractNumId w:val="13"/>
+    <w:abstractNumId w:val="14"/>
   </w:num>
   <w:num w:numId="10" w16cid:durableId="769928727">
-    <w:abstractNumId w:val="19"/>
+    <w:abstractNumId w:val="21"/>
   </w:num>
   <w:num w:numId="11" w16cid:durableId="1935819601">
-    <w:abstractNumId w:val="75"/>
+    <w:abstractNumId w:val="80"/>
   </w:num>
   <w:num w:numId="12" w16cid:durableId="1926643071">
-    <w:abstractNumId w:val="35"/>
+    <w:abstractNumId w:val="38"/>
   </w:num>
   <w:num w:numId="13" w16cid:durableId="1171410507">
-    <w:abstractNumId w:val="80"/>
+    <w:abstractNumId w:val="86"/>
   </w:num>
   <w:num w:numId="14" w16cid:durableId="294870122">
     <w:abstractNumId w:val="10"/>
   </w:num>
   <w:num w:numId="15" w16cid:durableId="773789535">
-    <w:abstractNumId w:val="38"/>
+    <w:abstractNumId w:val="41"/>
   </w:num>
   <w:num w:numId="16" w16cid:durableId="1408846880">
-    <w:abstractNumId w:val="62"/>
+    <w:abstractNumId w:val="67"/>
   </w:num>
   <w:num w:numId="17" w16cid:durableId="444154964">
-    <w:abstractNumId w:val="48"/>
+    <w:abstractNumId w:val="52"/>
   </w:num>
   <w:num w:numId="18" w16cid:durableId="327903525">
-    <w:abstractNumId w:val="49"/>
+    <w:abstractNumId w:val="53"/>
   </w:num>
   <w:num w:numId="19" w16cid:durableId="1423529687">
-    <w:abstractNumId w:val="66"/>
+    <w:abstractNumId w:val="71"/>
   </w:num>
   <w:num w:numId="20" w16cid:durableId="1163204043">
-    <w:abstractNumId w:val="18"/>
+    <w:abstractNumId w:val="20"/>
   </w:num>
   <w:num w:numId="21" w16cid:durableId="181670312">
-    <w:abstractNumId w:val="30"/>
+    <w:abstractNumId w:val="32"/>
   </w:num>
   <w:num w:numId="22" w16cid:durableId="1272005720">
-    <w:abstractNumId w:val="56"/>
+    <w:abstractNumId w:val="60"/>
   </w:num>
   <w:num w:numId="23" w16cid:durableId="547886204">
-    <w:abstractNumId w:val="26"/>
+    <w:abstractNumId w:val="28"/>
   </w:num>
   <w:num w:numId="24" w16cid:durableId="389236038">
-    <w:abstractNumId w:val="12"/>
+    <w:abstractNumId w:val="13"/>
   </w:num>
   <w:num w:numId="25" w16cid:durableId="1851869639">
-    <w:abstractNumId w:val="36"/>
+    <w:abstractNumId w:val="39"/>
   </w:num>
   <w:num w:numId="26" w16cid:durableId="846098516">
-    <w:abstractNumId w:val="39"/>
+    <w:abstractNumId w:val="42"/>
   </w:num>
   <w:num w:numId="27" w16cid:durableId="1923294645">
-    <w:abstractNumId w:val="70"/>
+    <w:abstractNumId w:val="75"/>
   </w:num>
   <w:num w:numId="28" w16cid:durableId="698550274">
-    <w:abstractNumId w:val="64"/>
+    <w:abstractNumId w:val="69"/>
   </w:num>
   <w:num w:numId="29" w16cid:durableId="279143246">
-    <w:abstractNumId w:val="31"/>
+    <w:abstractNumId w:val="33"/>
   </w:num>
   <w:num w:numId="30" w16cid:durableId="729966261">
-    <w:abstractNumId w:val="43"/>
+    <w:abstractNumId w:val="46"/>
   </w:num>
   <w:num w:numId="31" w16cid:durableId="458691208">
     <w:abstractNumId w:val="2"/>
   </w:num>
   <w:num w:numId="32" w16cid:durableId="105010437">
-    <w:abstractNumId w:val="28"/>
+    <w:abstractNumId w:val="30"/>
   </w:num>
   <w:num w:numId="33" w16cid:durableId="1631670167">
     <w:abstractNumId w:val="0"/>
   </w:num>
   <w:num w:numId="34" w16cid:durableId="1145198156">
+    <w:abstractNumId w:val="65"/>
+  </w:num>
+  <w:num w:numId="35" w16cid:durableId="1617835777">
+    <w:abstractNumId w:val="64"/>
+  </w:num>
+  <w:num w:numId="36" w16cid:durableId="133715047">
     <w:abstractNumId w:val="61"/>
   </w:num>
-  <w:num w:numId="35" w16cid:durableId="1617835777">
-    <w:abstractNumId w:val="60"/>
-  </w:num>
-  <w:num w:numId="36" w16cid:durableId="133715047">
-    <w:abstractNumId w:val="57"/>
-  </w:num>
   <w:num w:numId="37" w16cid:durableId="289744328">
-    <w:abstractNumId w:val="59"/>
+    <w:abstractNumId w:val="63"/>
   </w:num>
   <w:num w:numId="38" w16cid:durableId="2089688024">
-    <w:abstractNumId w:val="50"/>
+    <w:abstractNumId w:val="54"/>
   </w:num>
   <w:num w:numId="39" w16cid:durableId="1351180538">
-    <w:abstractNumId w:val="68"/>
+    <w:abstractNumId w:val="73"/>
   </w:num>
   <w:num w:numId="40" w16cid:durableId="1459497104">
     <w:abstractNumId w:val="11"/>
   </w:num>
   <w:num w:numId="41" w16cid:durableId="2050490923">
-    <w:abstractNumId w:val="65"/>
+    <w:abstractNumId w:val="70"/>
   </w:num>
   <w:num w:numId="42" w16cid:durableId="11998212">
-    <w:abstractNumId w:val="25"/>
+    <w:abstractNumId w:val="27"/>
   </w:num>
   <w:num w:numId="43" w16cid:durableId="2046100914">
-    <w:abstractNumId w:val="72"/>
+    <w:abstractNumId w:val="77"/>
   </w:num>
   <w:num w:numId="44" w16cid:durableId="242686233">
+    <w:abstractNumId w:val="85"/>
+  </w:num>
+  <w:num w:numId="45" w16cid:durableId="805701277">
+    <w:abstractNumId w:val="23"/>
+  </w:num>
+  <w:num w:numId="46" w16cid:durableId="447360776">
+    <w:abstractNumId w:val="59"/>
+  </w:num>
+  <w:num w:numId="47" w16cid:durableId="666829162">
+    <w:abstractNumId w:val="74"/>
+  </w:num>
+  <w:num w:numId="48" w16cid:durableId="885145246">
     <w:abstractNumId w:val="79"/>
   </w:num>
-  <w:num w:numId="45" w16cid:durableId="805701277">
-    <w:abstractNumId w:val="21"/>
-  </w:num>
-  <w:num w:numId="46" w16cid:durableId="447360776">
-    <w:abstractNumId w:val="55"/>
-  </w:num>
-  <w:num w:numId="47" w16cid:durableId="666829162">
-    <w:abstractNumId w:val="69"/>
-  </w:num>
-  <w:num w:numId="48" w16cid:durableId="885145246">
-    <w:abstractNumId w:val="74"/>
-  </w:num>
   <w:num w:numId="49" w16cid:durableId="522550372">
-    <w:abstractNumId w:val="20"/>
+    <w:abstractNumId w:val="22"/>
   </w:num>
   <w:num w:numId="50" w16cid:durableId="1353262231">
-    <w:abstractNumId w:val="63"/>
+    <w:abstractNumId w:val="68"/>
   </w:num>
   <w:num w:numId="51" w16cid:durableId="972255101">
-    <w:abstractNumId w:val="52"/>
+    <w:abstractNumId w:val="56"/>
   </w:num>
   <w:num w:numId="52" w16cid:durableId="315035421">
-    <w:abstractNumId w:val="44"/>
+    <w:abstractNumId w:val="48"/>
   </w:num>
   <w:num w:numId="53" w16cid:durableId="1958637361">
-    <w:abstractNumId w:val="17"/>
+    <w:abstractNumId w:val="19"/>
   </w:num>
   <w:num w:numId="54" w16cid:durableId="135612637">
     <w:abstractNumId w:val="5"/>
@@ -13596,85 +14496,109 @@
     <w:abstractNumId w:val="1"/>
   </w:num>
   <w:num w:numId="56" w16cid:durableId="1982801874">
-    <w:abstractNumId w:val="22"/>
+    <w:abstractNumId w:val="24"/>
   </w:num>
   <w:num w:numId="57" w16cid:durableId="974793062">
-    <w:abstractNumId w:val="58"/>
+    <w:abstractNumId w:val="62"/>
   </w:num>
   <w:num w:numId="58" w16cid:durableId="2002080256">
-    <w:abstractNumId w:val="33"/>
+    <w:abstractNumId w:val="36"/>
   </w:num>
   <w:num w:numId="59" w16cid:durableId="105345260">
-    <w:abstractNumId w:val="42"/>
+    <w:abstractNumId w:val="45"/>
   </w:num>
   <w:num w:numId="60" w16cid:durableId="1905290287">
-    <w:abstractNumId w:val="78"/>
+    <w:abstractNumId w:val="84"/>
   </w:num>
   <w:num w:numId="61" w16cid:durableId="1005788502">
     <w:abstractNumId w:val="6"/>
   </w:num>
   <w:num w:numId="62" w16cid:durableId="424690366">
-    <w:abstractNumId w:val="27"/>
+    <w:abstractNumId w:val="29"/>
   </w:num>
   <w:num w:numId="63" w16cid:durableId="425811811">
-    <w:abstractNumId w:val="34"/>
+    <w:abstractNumId w:val="37"/>
   </w:num>
   <w:num w:numId="64" w16cid:durableId="78478959">
     <w:abstractNumId w:val="9"/>
   </w:num>
   <w:num w:numId="65" w16cid:durableId="1354458829">
-    <w:abstractNumId w:val="41"/>
+    <w:abstractNumId w:val="44"/>
   </w:num>
   <w:num w:numId="66" w16cid:durableId="1250115729">
-    <w:abstractNumId w:val="24"/>
+    <w:abstractNumId w:val="26"/>
   </w:num>
   <w:num w:numId="67" w16cid:durableId="1975988749">
-    <w:abstractNumId w:val="40"/>
+    <w:abstractNumId w:val="43"/>
   </w:num>
   <w:num w:numId="68" w16cid:durableId="716129749">
-    <w:abstractNumId w:val="46"/>
+    <w:abstractNumId w:val="50"/>
   </w:num>
   <w:num w:numId="69" w16cid:durableId="55132964">
-    <w:abstractNumId w:val="15"/>
+    <w:abstractNumId w:val="17"/>
   </w:num>
   <w:num w:numId="70" w16cid:durableId="1132363175">
-    <w:abstractNumId w:val="81"/>
+    <w:abstractNumId w:val="87"/>
   </w:num>
   <w:num w:numId="71" w16cid:durableId="526219193">
     <w:abstractNumId w:val="3"/>
   </w:num>
   <w:num w:numId="72" w16cid:durableId="1493332257">
-    <w:abstractNumId w:val="54"/>
+    <w:abstractNumId w:val="58"/>
   </w:num>
   <w:num w:numId="73" w16cid:durableId="424112646">
-    <w:abstractNumId w:val="45"/>
+    <w:abstractNumId w:val="49"/>
   </w:num>
   <w:num w:numId="74" w16cid:durableId="1560171789">
     <w:abstractNumId w:val="8"/>
   </w:num>
   <w:num w:numId="75" w16cid:durableId="1267008826">
-    <w:abstractNumId w:val="71"/>
+    <w:abstractNumId w:val="76"/>
   </w:num>
   <w:num w:numId="76" w16cid:durableId="735133233">
-    <w:abstractNumId w:val="23"/>
+    <w:abstractNumId w:val="25"/>
   </w:num>
   <w:num w:numId="77" w16cid:durableId="801534711">
-    <w:abstractNumId w:val="16"/>
+    <w:abstractNumId w:val="18"/>
   </w:num>
   <w:num w:numId="78" w16cid:durableId="1932591805">
+    <w:abstractNumId w:val="51"/>
+  </w:num>
+  <w:num w:numId="79" w16cid:durableId="1448961715">
+    <w:abstractNumId w:val="35"/>
+  </w:num>
+  <w:num w:numId="80" w16cid:durableId="255481899">
+    <w:abstractNumId w:val="40"/>
+  </w:num>
+  <w:num w:numId="81" w16cid:durableId="574434356">
+    <w:abstractNumId w:val="57"/>
+  </w:num>
+  <w:num w:numId="82" w16cid:durableId="1902865624">
+    <w:abstractNumId w:val="83"/>
+  </w:num>
+  <w:num w:numId="83" w16cid:durableId="1900244499">
     <w:abstractNumId w:val="47"/>
   </w:num>
-  <w:num w:numId="79" w16cid:durableId="1448961715">
-    <w:abstractNumId w:val="32"/>
+  <w:num w:numId="84" w16cid:durableId="1196314346">
+    <w:abstractNumId w:val="66"/>
   </w:num>
-  <w:num w:numId="80" w16cid:durableId="255481899">
-    <w:abstractNumId w:val="37"/>
+  <w:num w:numId="85" w16cid:durableId="2127456410">
+    <w:abstractNumId w:val="34"/>
   </w:num>
-  <w:num w:numId="81" w16cid:durableId="574434356">
-    <w:abstractNumId w:val="53"/>
+  <w:num w:numId="86" w16cid:durableId="20017851">
+    <w:abstractNumId w:val="73"/>
+    <w:lvlOverride w:ilvl="0">
+      <w:startOverride w:val="1"/>
+    </w:lvlOverride>
   </w:num>
-  <w:num w:numId="82" w16cid:durableId="1902865624">
-    <w:abstractNumId w:val="77"/>
+  <w:num w:numId="87" w16cid:durableId="564147442">
+    <w:abstractNumId w:val="15"/>
+  </w:num>
+  <w:num w:numId="88" w16cid:durableId="1105927466">
+    <w:abstractNumId w:val="82"/>
+  </w:num>
+  <w:num w:numId="89" w16cid:durableId="1570382721">
+    <w:abstractNumId w:val="12"/>
   </w:num>
 </w:numbering>
 </file>
@@ -14319,7 +15243,6 @@
   <w:style w:type="character" w:default="1" w:styleId="a3">
     <w:name w:val="Default Paragraph Font"/>
     <w:uiPriority w:val="1"/>
-    <w:semiHidden/>
     <w:unhideWhenUsed/>
   </w:style>
   <w:style w:type="table" w:default="1" w:styleId="a4">

</xml_diff>